<commit_message>
Doku & Zeiterfassung angepasst
</commit_message>
<xml_diff>
--- a/04_Dokumentation/Entwicklung einer Klassenbibliothek zur Erzeugung autokorrelierter Zufallszahlen.docx
+++ b/04_Dokumentation/Entwicklung einer Klassenbibliothek zur Erzeugung autokorrelierter Zufallszahlen.docx
@@ -1,6 +1,6 @@
 
 <file path=word/document.xml><?xml version="1.0" encoding="utf-8"?>
-<w:document xmlns:wpc="http://schemas.microsoft.com/office/word/2010/wordprocessingCanvas" xmlns:mc="http://schemas.openxmlformats.org/markup-compatibility/2006" xmlns:o="urn:schemas-microsoft-com:office:office" xmlns:r="http://schemas.openxmlformats.org/officeDocument/2006/relationships" xmlns:m="http://schemas.openxmlformats.org/officeDocument/2006/math" xmlns:v="urn:schemas-microsoft-com:vml" xmlns:wp14="http://schemas.microsoft.com/office/word/2010/wordprocessingDrawing" xmlns:wp="http://schemas.openxmlformats.org/drawingml/2006/wordprocessingDrawing" xmlns:w10="urn:schemas-microsoft-com:office:word" xmlns:w="http://schemas.openxmlformats.org/wordprocessingml/2006/main" xmlns:w14="http://schemas.microsoft.com/office/word/2010/wordml" xmlns:w15="http://schemas.microsoft.com/office/word/2012/wordml" xmlns:wpg="http://schemas.microsoft.com/office/word/2010/wordprocessingGroup" xmlns:wpi="http://schemas.microsoft.com/office/word/2010/wordprocessingInk" xmlns:wne="http://schemas.microsoft.com/office/word/2006/wordml" xmlns:wps="http://schemas.microsoft.com/office/word/2010/wordprocessingShape" mc:Ignorable="w14 w15 wp14">
+<w:document xmlns:wpc="http://schemas.microsoft.com/office/word/2010/wordprocessingCanvas" xmlns:cx="http://schemas.microsoft.com/office/drawing/2014/chartex" xmlns:cx1="http://schemas.microsoft.com/office/drawing/2015/9/8/chartex" xmlns:cx2="http://schemas.microsoft.com/office/drawing/2015/10/21/chartex" xmlns:cx3="http://schemas.microsoft.com/office/drawing/2016/5/9/chartex" xmlns:cx4="http://schemas.microsoft.com/office/drawing/2016/5/10/chartex" xmlns:cx5="http://schemas.microsoft.com/office/drawing/2016/5/11/chartex" xmlns:cx6="http://schemas.microsoft.com/office/drawing/2016/5/12/chartex" xmlns:cx7="http://schemas.microsoft.com/office/drawing/2016/5/13/chartex" xmlns:cx8="http://schemas.microsoft.com/office/drawing/2016/5/14/chartex" xmlns:mc="http://schemas.openxmlformats.org/markup-compatibility/2006" xmlns:aink="http://schemas.microsoft.com/office/drawing/2016/ink" xmlns:am3d="http://schemas.microsoft.com/office/drawing/2017/model3d" xmlns:o="urn:schemas-microsoft-com:office:office" xmlns:r="http://schemas.openxmlformats.org/officeDocument/2006/relationships" xmlns:m="http://schemas.openxmlformats.org/officeDocument/2006/math" xmlns:v="urn:schemas-microsoft-com:vml" xmlns:wp14="http://schemas.microsoft.com/office/word/2010/wordprocessingDrawing" xmlns:wp="http://schemas.openxmlformats.org/drawingml/2006/wordprocessingDrawing" xmlns:w10="urn:schemas-microsoft-com:office:word" xmlns:w="http://schemas.openxmlformats.org/wordprocessingml/2006/main" xmlns:w14="http://schemas.microsoft.com/office/word/2010/wordml" xmlns:w15="http://schemas.microsoft.com/office/word/2012/wordml" xmlns:w16cid="http://schemas.microsoft.com/office/word/2016/wordml/cid" xmlns:w16se="http://schemas.microsoft.com/office/word/2015/wordml/symex" xmlns:wpg="http://schemas.microsoft.com/office/word/2010/wordprocessingGroup" xmlns:wpi="http://schemas.microsoft.com/office/word/2010/wordprocessingInk" xmlns:wne="http://schemas.microsoft.com/office/word/2006/wordml" xmlns:wps="http://schemas.microsoft.com/office/word/2010/wordprocessingShape" mc:Ignorable="w14 w15 w16se w16cid wp14">
   <w:body>
     <w:p>
       <w:pPr>
@@ -135,8 +135,6 @@
         </w:rPr>
         <w:t>Studienarbeit</w:t>
       </w:r>
-      <w:bookmarkStart w:id="0" w:name="_GoBack"/>
-      <w:bookmarkEnd w:id="0"/>
     </w:p>
     <w:p>
       <w:pPr>
@@ -363,8 +361,17 @@
           <w:szCs w:val="28"/>
         </w:rPr>
         <w:tab/>
-        <w:t>Prof. Dr. Andreas Rinkel</w:t>
-      </w:r>
+        <w:t xml:space="preserve">Prof. Dr. Andreas </w:t>
+      </w:r>
+      <w:proofErr w:type="spellStart"/>
+      <w:r>
+        <w:rPr>
+          <w:sz w:val="28"/>
+          <w:szCs w:val="28"/>
+        </w:rPr>
+        <w:t>Rinkel</w:t>
+      </w:r>
+      <w:proofErr w:type="spellEnd"/>
     </w:p>
     <w:p>
       <w:pPr>
@@ -421,14 +428,14 @@
           <w:numId w:val="0"/>
         </w:numPr>
       </w:pPr>
-      <w:bookmarkStart w:id="1" w:name="_Toc286833037"/>
-      <w:bookmarkStart w:id="2" w:name="_Toc494898042"/>
+      <w:bookmarkStart w:id="0" w:name="_Toc286833037"/>
+      <w:bookmarkStart w:id="1" w:name="_Toc494898042"/>
       <w:r>
         <w:lastRenderedPageBreak/>
         <w:t>Änderungsgeschichte</w:t>
       </w:r>
+      <w:bookmarkEnd w:id="0"/>
       <w:bookmarkEnd w:id="1"/>
-      <w:bookmarkEnd w:id="2"/>
     </w:p>
     <w:tbl>
       <w:tblPr>
@@ -529,25 +536,41 @@
           <w:tcPr>
             <w:tcW w:w="1413" w:type="dxa"/>
           </w:tcPr>
-          <w:p/>
+          <w:p>
+            <w:r>
+              <w:t>03.10.2017</w:t>
+            </w:r>
+          </w:p>
         </w:tc>
         <w:tc>
           <w:tcPr>
             <w:tcW w:w="1134" w:type="dxa"/>
           </w:tcPr>
-          <w:p/>
+          <w:p>
+            <w:r>
+              <w:t>1.0</w:t>
+            </w:r>
+          </w:p>
         </w:tc>
         <w:tc>
           <w:tcPr>
             <w:tcW w:w="5386" w:type="dxa"/>
           </w:tcPr>
-          <w:p/>
+          <w:p>
+            <w:r>
+              <w:t>Eröffnung des Dokuments, Gliederung der Themen</w:t>
+            </w:r>
+          </w:p>
         </w:tc>
         <w:tc>
           <w:tcPr>
             <w:tcW w:w="1129" w:type="dxa"/>
           </w:tcPr>
-          <w:p/>
+          <w:p>
+            <w:r>
+              <w:t>AD, PB</w:t>
+            </w:r>
+          </w:p>
         </w:tc>
       </w:tr>
       <w:tr>
@@ -643,12 +666,12 @@
           <w:numId w:val="0"/>
         </w:numPr>
       </w:pPr>
-      <w:bookmarkStart w:id="3" w:name="_Toc494898043"/>
+      <w:bookmarkStart w:id="2" w:name="_Toc494898043"/>
       <w:r>
         <w:lastRenderedPageBreak/>
         <w:t>Inhalt</w:t>
       </w:r>
-      <w:bookmarkEnd w:id="3"/>
+      <w:bookmarkEnd w:id="2"/>
     </w:p>
     <w:p/>
     <w:sdt>
@@ -2112,200 +2135,326 @@
       <w:pPr>
         <w:pStyle w:val="Heading1"/>
       </w:pPr>
-      <w:bookmarkStart w:id="4" w:name="_Toc494898044"/>
+      <w:bookmarkStart w:id="3" w:name="_Toc494898044"/>
       <w:r>
         <w:lastRenderedPageBreak/>
         <w:t>Abstract</w:t>
       </w:r>
+      <w:bookmarkEnd w:id="3"/>
+      <w:r>
+        <w:t xml:space="preserve"> </w:t>
+      </w:r>
+      <w:r>
+        <w:t xml:space="preserve">[bis </w:t>
+      </w:r>
+      <w:r>
+        <w:t>22</w:t>
+      </w:r>
+      <w:r>
+        <w:t>.</w:t>
+      </w:r>
+      <w:r>
+        <w:t>12</w:t>
+      </w:r>
+      <w:r>
+        <w:t>.2017]</w:t>
+      </w:r>
+    </w:p>
+    <w:p>
+      <w:pPr>
+        <w:pStyle w:val="Heading1"/>
+      </w:pPr>
+      <w:bookmarkStart w:id="4" w:name="_Toc494898045"/>
+      <w:r>
+        <w:t>Einführung und Motivation</w:t>
+      </w:r>
       <w:bookmarkEnd w:id="4"/>
+      <w:r>
+        <w:t xml:space="preserve"> [bis 18.10.2017]</w:t>
+      </w:r>
     </w:p>
     <w:p>
       <w:pPr>
         <w:pStyle w:val="Heading1"/>
       </w:pPr>
-      <w:bookmarkStart w:id="5" w:name="_Toc494898045"/>
-      <w:r>
-        <w:t>Einführung und Motivation</w:t>
+      <w:bookmarkStart w:id="5" w:name="_Toc494898046"/>
+      <w:r>
+        <w:t>Zugrundeliegende Arbeiten</w:t>
       </w:r>
       <w:bookmarkEnd w:id="5"/>
+      <w:r>
+        <w:t xml:space="preserve"> </w:t>
+      </w:r>
+      <w:r>
+        <w:t>[bis 18.10.2017]</w:t>
+      </w:r>
+    </w:p>
+    <w:p>
+      <w:pPr>
+        <w:pStyle w:val="Heading2"/>
+        <w:rPr>
+          <w:lang w:val="en-US"/>
+        </w:rPr>
+      </w:pPr>
+      <w:bookmarkStart w:id="6" w:name="_Toc494898047"/>
+      <w:r>
+        <w:rPr>
+          <w:lang w:val="en-US"/>
+        </w:rPr>
+        <w:t>Autoregressive-To-Anything Process</w:t>
+      </w:r>
+      <w:bookmarkEnd w:id="6"/>
+      <w:r>
+        <w:rPr>
+          <w:lang w:val="en-US"/>
+        </w:rPr>
+        <w:t xml:space="preserve"> </w:t>
+      </w:r>
+      <w:r>
+        <w:rPr>
+          <w:lang w:val="en-US"/>
+        </w:rPr>
+        <w:t>[bis 18.10.2017]</w:t>
+      </w:r>
+      <w:bookmarkStart w:id="7" w:name="_GoBack"/>
+      <w:bookmarkEnd w:id="7"/>
+    </w:p>
+    <w:p>
+      <w:pPr>
+        <w:pStyle w:val="Heading2"/>
+      </w:pPr>
+      <w:bookmarkStart w:id="8" w:name="_Toc494898048"/>
+      <w:r>
+        <w:t>JARTA</w:t>
+      </w:r>
+      <w:bookmarkEnd w:id="8"/>
+      <w:r>
+        <w:t xml:space="preserve"> </w:t>
+      </w:r>
+      <w:r>
+        <w:t>[bis 18.10.2017]</w:t>
+      </w:r>
     </w:p>
     <w:p>
       <w:pPr>
         <w:pStyle w:val="Heading1"/>
       </w:pPr>
-      <w:bookmarkStart w:id="6" w:name="_Toc494898046"/>
-      <w:r>
-        <w:t>Zugrundeliegende Arbeiten</w:t>
-      </w:r>
-      <w:bookmarkEnd w:id="6"/>
+      <w:bookmarkStart w:id="9" w:name="_Toc494898049"/>
+      <w:r>
+        <w:t>Autokorrelation</w:t>
+      </w:r>
+      <w:bookmarkEnd w:id="9"/>
+      <w:r>
+        <w:t xml:space="preserve"> </w:t>
+      </w:r>
+      <w:r>
+        <w:t>[bis</w:t>
+      </w:r>
+      <w:r>
+        <w:t xml:space="preserve"> 25</w:t>
+      </w:r>
+      <w:r>
+        <w:t>.10.2017]</w:t>
+      </w:r>
     </w:p>
     <w:p>
       <w:pPr>
         <w:pStyle w:val="Heading2"/>
       </w:pPr>
-      <w:bookmarkStart w:id="7" w:name="_Toc494898047"/>
-      <w:r>
-        <w:t>Autoregressive-To-Anything Process</w:t>
-      </w:r>
-      <w:bookmarkEnd w:id="7"/>
+      <w:bookmarkStart w:id="10" w:name="_Toc494898050"/>
+      <w:r>
+        <w:t>Definition</w:t>
+      </w:r>
+      <w:bookmarkEnd w:id="10"/>
     </w:p>
     <w:p>
       <w:pPr>
         <w:pStyle w:val="Heading2"/>
       </w:pPr>
-      <w:bookmarkStart w:id="8" w:name="_Toc494898048"/>
-      <w:r>
-        <w:t>JARTA</w:t>
-      </w:r>
-      <w:bookmarkEnd w:id="8"/>
+      <w:r>
+        <w:t xml:space="preserve"> </w:t>
+      </w:r>
+      <w:bookmarkStart w:id="11" w:name="_Toc494898051"/>
+      <w:r>
+        <w:t>Anwendungsbereiche</w:t>
+      </w:r>
+      <w:bookmarkEnd w:id="11"/>
+    </w:p>
+    <w:p>
+      <w:r>
+        <w:t>Statistik</w:t>
+      </w:r>
+    </w:p>
+    <w:p>
+      <w:r>
+        <w:t>Signale</w:t>
+      </w:r>
+    </w:p>
+    <w:p>
+      <w:r>
+        <w:t>Zahlenreihen</w:t>
+      </w:r>
+    </w:p>
+    <w:p>
+      <w:pPr>
+        <w:pStyle w:val="Heading2"/>
+      </w:pPr>
+      <w:bookmarkStart w:id="12" w:name="_Toc494898052"/>
+      <w:r>
+        <w:t>Beispiel</w:t>
+      </w:r>
+      <w:bookmarkEnd w:id="12"/>
+    </w:p>
+    <w:p>
+      <w:r>
+        <w:t>Caesar-Chiffre</w:t>
+      </w:r>
+    </w:p>
+    <w:p>
+      <w:proofErr w:type="spellStart"/>
+      <w:r>
+        <w:t>Vigenere</w:t>
+      </w:r>
+      <w:proofErr w:type="spellEnd"/>
     </w:p>
     <w:p>
       <w:pPr>
         <w:pStyle w:val="Heading1"/>
       </w:pPr>
-      <w:bookmarkStart w:id="9" w:name="_Toc494898049"/>
-      <w:r>
-        <w:t>Autokorrelation</w:t>
-      </w:r>
-      <w:bookmarkEnd w:id="9"/>
+      <w:bookmarkStart w:id="13" w:name="_Toc494898053"/>
+      <w:r>
+        <w:t>ARTA-C#</w:t>
+      </w:r>
+      <w:bookmarkEnd w:id="13"/>
+      <w:r>
+        <w:t xml:space="preserve"> </w:t>
+      </w:r>
+      <w:r>
+        <w:t>[bis</w:t>
+      </w:r>
+      <w:r>
+        <w:t xml:space="preserve"> </w:t>
+      </w:r>
+      <w:r>
+        <w:t>8.1</w:t>
+      </w:r>
+      <w:r>
+        <w:t>1</w:t>
+      </w:r>
+      <w:r>
+        <w:t>.2017]</w:t>
+      </w:r>
     </w:p>
     <w:p>
       <w:pPr>
         <w:pStyle w:val="Heading2"/>
       </w:pPr>
-      <w:bookmarkStart w:id="10" w:name="_Toc494898050"/>
-      <w:r>
-        <w:t>Definition</w:t>
-      </w:r>
-      <w:bookmarkEnd w:id="10"/>
+      <w:bookmarkStart w:id="14" w:name="_Toc494898054"/>
+      <w:r>
+        <w:t>Implementation</w:t>
+      </w:r>
+      <w:bookmarkEnd w:id="14"/>
     </w:p>
     <w:p>
       <w:pPr>
         <w:pStyle w:val="Heading2"/>
       </w:pPr>
+      <w:bookmarkStart w:id="15" w:name="_Toc494898055"/>
+      <w:r>
+        <w:t>Statistische Tests</w:t>
+      </w:r>
+      <w:bookmarkEnd w:id="15"/>
+    </w:p>
+    <w:p>
+      <w:pPr>
+        <w:pStyle w:val="Heading2"/>
+      </w:pPr>
+      <w:bookmarkStart w:id="16" w:name="_Toc494898056"/>
+      <w:r>
+        <w:t xml:space="preserve">Integration </w:t>
+      </w:r>
+      <w:proofErr w:type="spellStart"/>
+      <w:r>
+        <w:t>Simio</w:t>
+      </w:r>
+      <w:bookmarkEnd w:id="16"/>
+      <w:proofErr w:type="spellEnd"/>
+    </w:p>
+    <w:p>
+      <w:pPr>
+        <w:pStyle w:val="Heading1"/>
+      </w:pPr>
+      <w:bookmarkStart w:id="17" w:name="_Toc494898057"/>
+      <w:r>
+        <w:t>Simulation und Auswertung</w:t>
+      </w:r>
+      <w:bookmarkEnd w:id="17"/>
+      <w:r>
+        <w:t xml:space="preserve"> [</w:t>
+      </w:r>
+      <w:r>
+        <w:t xml:space="preserve">[bis </w:t>
+      </w:r>
+      <w:r>
+        <w:t>25</w:t>
+      </w:r>
+      <w:r>
+        <w:t>.</w:t>
+      </w:r>
+      <w:r>
+        <w:t>11</w:t>
+      </w:r>
+      <w:r>
+        <w:t>.2017]</w:t>
+      </w:r>
+    </w:p>
+    <w:p>
+      <w:pPr>
+        <w:pStyle w:val="Heading2"/>
+      </w:pPr>
+      <w:bookmarkStart w:id="18" w:name="_Toc494898058"/>
+      <w:r>
+        <w:t>Simulationsumgebung</w:t>
+      </w:r>
+      <w:bookmarkEnd w:id="18"/>
+    </w:p>
+    <w:p>
+      <w:pPr>
+        <w:pStyle w:val="Heading2"/>
+      </w:pPr>
+      <w:bookmarkStart w:id="19" w:name="_Toc494898059"/>
+      <w:r>
+        <w:t>Resultate</w:t>
+      </w:r>
+      <w:bookmarkEnd w:id="19"/>
+    </w:p>
+    <w:p>
+      <w:pPr>
+        <w:pStyle w:val="Heading1"/>
+      </w:pPr>
+      <w:bookmarkStart w:id="20" w:name="_Toc494898060"/>
+      <w:r>
+        <w:t>Fazit und Ausblick</w:t>
+      </w:r>
+      <w:bookmarkEnd w:id="20"/>
       <w:r>
         <w:t xml:space="preserve"> </w:t>
       </w:r>
-      <w:bookmarkStart w:id="11" w:name="_Toc494898051"/>
-      <w:r>
-        <w:t>Anwendungsbereiche</w:t>
-      </w:r>
-      <w:bookmarkEnd w:id="11"/>
-    </w:p>
-    <w:p>
-      <w:r>
-        <w:t>Statistik</w:t>
-      </w:r>
-    </w:p>
-    <w:p>
-      <w:r>
-        <w:t>Signale</w:t>
-      </w:r>
-    </w:p>
-    <w:p>
-      <w:r>
-        <w:t>Zahlenreihen</w:t>
-      </w:r>
-    </w:p>
-    <w:p>
-      <w:pPr>
-        <w:pStyle w:val="Heading2"/>
-      </w:pPr>
-      <w:bookmarkStart w:id="12" w:name="_Toc494898052"/>
-      <w:r>
-        <w:t>Beispiel</w:t>
-      </w:r>
-      <w:bookmarkEnd w:id="12"/>
-    </w:p>
-    <w:p>
-      <w:r>
-        <w:t>Caesar-Chiffre</w:t>
-      </w:r>
-    </w:p>
-    <w:p>
-      <w:r>
-        <w:t>Vigenere</w:t>
-      </w:r>
-    </w:p>
-    <w:p>
-      <w:pPr>
-        <w:pStyle w:val="Heading1"/>
-      </w:pPr>
-      <w:bookmarkStart w:id="13" w:name="_Toc494898053"/>
-      <w:r>
-        <w:t>ARTA-C#</w:t>
-      </w:r>
-      <w:bookmarkEnd w:id="13"/>
-    </w:p>
-    <w:p>
-      <w:pPr>
-        <w:pStyle w:val="Heading2"/>
-      </w:pPr>
-      <w:bookmarkStart w:id="14" w:name="_Toc494898054"/>
-      <w:r>
-        <w:t>Implementation</w:t>
-      </w:r>
-      <w:bookmarkEnd w:id="14"/>
-    </w:p>
-    <w:p>
-      <w:pPr>
-        <w:pStyle w:val="Heading2"/>
-      </w:pPr>
-      <w:bookmarkStart w:id="15" w:name="_Toc494898055"/>
-      <w:r>
-        <w:t>Statistische Tests</w:t>
-      </w:r>
-      <w:bookmarkEnd w:id="15"/>
-    </w:p>
-    <w:p>
-      <w:pPr>
-        <w:pStyle w:val="Heading2"/>
-      </w:pPr>
-      <w:bookmarkStart w:id="16" w:name="_Toc494898056"/>
-      <w:r>
-        <w:t>Integration Simio</w:t>
-      </w:r>
-      <w:bookmarkEnd w:id="16"/>
-    </w:p>
-    <w:p>
-      <w:pPr>
-        <w:pStyle w:val="Heading1"/>
-      </w:pPr>
-      <w:bookmarkStart w:id="17" w:name="_Toc494898057"/>
-      <w:r>
-        <w:t>Simulation und Auswertung</w:t>
-      </w:r>
-      <w:bookmarkEnd w:id="17"/>
-    </w:p>
-    <w:p>
-      <w:pPr>
-        <w:pStyle w:val="Heading2"/>
-      </w:pPr>
-      <w:bookmarkStart w:id="18" w:name="_Toc494898058"/>
-      <w:r>
-        <w:t>Simulationsumgebung</w:t>
-      </w:r>
-      <w:bookmarkEnd w:id="18"/>
-    </w:p>
-    <w:p>
-      <w:pPr>
-        <w:pStyle w:val="Heading2"/>
-      </w:pPr>
-      <w:bookmarkStart w:id="19" w:name="_Toc494898059"/>
-      <w:r>
-        <w:t>Resultate</w:t>
-      </w:r>
-      <w:bookmarkEnd w:id="19"/>
-    </w:p>
-    <w:p>
-      <w:pPr>
-        <w:pStyle w:val="Heading1"/>
-      </w:pPr>
-      <w:bookmarkStart w:id="20" w:name="_Toc494898060"/>
-      <w:r>
-        <w:t>Fazit und Ausblick</w:t>
-      </w:r>
-      <w:bookmarkEnd w:id="20"/>
+      <w:r>
+        <w:t xml:space="preserve">[bis </w:t>
+      </w:r>
+      <w:r>
+        <w:t>20</w:t>
+      </w:r>
+      <w:r>
+        <w:t>.</w:t>
+      </w:r>
+      <w:r>
+        <w:t>12</w:t>
+      </w:r>
+      <w:r>
+        <w:t>.2017]</w:t>
+      </w:r>
     </w:p>
     <w:p>
       <w:pPr>
@@ -2336,7 +2485,7 @@
 </file>
 
 <file path=word/endnotes.xml><?xml version="1.0" encoding="utf-8"?>
-<w:endnotes xmlns:wpc="http://schemas.microsoft.com/office/word/2010/wordprocessingCanvas" xmlns:mc="http://schemas.openxmlformats.org/markup-compatibility/2006" xmlns:o="urn:schemas-microsoft-com:office:office" xmlns:r="http://schemas.openxmlformats.org/officeDocument/2006/relationships" xmlns:m="http://schemas.openxmlformats.org/officeDocument/2006/math" xmlns:v="urn:schemas-microsoft-com:vml" xmlns:wp14="http://schemas.microsoft.com/office/word/2010/wordprocessingDrawing" xmlns:wp="http://schemas.openxmlformats.org/drawingml/2006/wordprocessingDrawing" xmlns:w10="urn:schemas-microsoft-com:office:word" xmlns:w="http://schemas.openxmlformats.org/wordprocessingml/2006/main" xmlns:w14="http://schemas.microsoft.com/office/word/2010/wordml" xmlns:w15="http://schemas.microsoft.com/office/word/2012/wordml" xmlns:wpg="http://schemas.microsoft.com/office/word/2010/wordprocessingGroup" xmlns:wpi="http://schemas.microsoft.com/office/word/2010/wordprocessingInk" xmlns:wne="http://schemas.microsoft.com/office/word/2006/wordml" xmlns:wps="http://schemas.microsoft.com/office/word/2010/wordprocessingShape" mc:Ignorable="w14 w15 wp14">
+<w:endnotes xmlns:wpc="http://schemas.microsoft.com/office/word/2010/wordprocessingCanvas" xmlns:cx="http://schemas.microsoft.com/office/drawing/2014/chartex" xmlns:cx1="http://schemas.microsoft.com/office/drawing/2015/9/8/chartex" xmlns:cx2="http://schemas.microsoft.com/office/drawing/2015/10/21/chartex" xmlns:cx3="http://schemas.microsoft.com/office/drawing/2016/5/9/chartex" xmlns:cx4="http://schemas.microsoft.com/office/drawing/2016/5/10/chartex" xmlns:cx5="http://schemas.microsoft.com/office/drawing/2016/5/11/chartex" xmlns:cx6="http://schemas.microsoft.com/office/drawing/2016/5/12/chartex" xmlns:cx7="http://schemas.microsoft.com/office/drawing/2016/5/13/chartex" xmlns:cx8="http://schemas.microsoft.com/office/drawing/2016/5/14/chartex" xmlns:mc="http://schemas.openxmlformats.org/markup-compatibility/2006" xmlns:aink="http://schemas.microsoft.com/office/drawing/2016/ink" xmlns:am3d="http://schemas.microsoft.com/office/drawing/2017/model3d" xmlns:o="urn:schemas-microsoft-com:office:office" xmlns:r="http://schemas.openxmlformats.org/officeDocument/2006/relationships" xmlns:m="http://schemas.openxmlformats.org/officeDocument/2006/math" xmlns:v="urn:schemas-microsoft-com:vml" xmlns:wp14="http://schemas.microsoft.com/office/word/2010/wordprocessingDrawing" xmlns:wp="http://schemas.openxmlformats.org/drawingml/2006/wordprocessingDrawing" xmlns:w10="urn:schemas-microsoft-com:office:word" xmlns:w="http://schemas.openxmlformats.org/wordprocessingml/2006/main" xmlns:w14="http://schemas.microsoft.com/office/word/2010/wordml" xmlns:w15="http://schemas.microsoft.com/office/word/2012/wordml" xmlns:w16cid="http://schemas.microsoft.com/office/word/2016/wordml/cid" xmlns:w16se="http://schemas.microsoft.com/office/word/2015/wordml/symex" xmlns:wpg="http://schemas.microsoft.com/office/word/2010/wordprocessingGroup" xmlns:wpi="http://schemas.microsoft.com/office/word/2010/wordprocessingInk" xmlns:wne="http://schemas.microsoft.com/office/word/2006/wordml" xmlns:wps="http://schemas.microsoft.com/office/word/2010/wordprocessingShape" mc:Ignorable="w14 w15 w16se w16cid wp14">
   <w:endnote w:type="separator" w:id="-1">
     <w:p>
       <w:r>
@@ -2355,7 +2504,7 @@
 </file>
 
 <file path=word/footer1.xml><?xml version="1.0" encoding="utf-8"?>
-<w:ftr xmlns:wpc="http://schemas.microsoft.com/office/word/2010/wordprocessingCanvas" xmlns:mc="http://schemas.openxmlformats.org/markup-compatibility/2006" xmlns:o="urn:schemas-microsoft-com:office:office" xmlns:r="http://schemas.openxmlformats.org/officeDocument/2006/relationships" xmlns:m="http://schemas.openxmlformats.org/officeDocument/2006/math" xmlns:v="urn:schemas-microsoft-com:vml" xmlns:wp14="http://schemas.microsoft.com/office/word/2010/wordprocessingDrawing" xmlns:wp="http://schemas.openxmlformats.org/drawingml/2006/wordprocessingDrawing" xmlns:w10="urn:schemas-microsoft-com:office:word" xmlns:w="http://schemas.openxmlformats.org/wordprocessingml/2006/main" xmlns:w14="http://schemas.microsoft.com/office/word/2010/wordml" xmlns:w15="http://schemas.microsoft.com/office/word/2012/wordml" xmlns:wpg="http://schemas.microsoft.com/office/word/2010/wordprocessingGroup" xmlns:wpi="http://schemas.microsoft.com/office/word/2010/wordprocessingInk" xmlns:wne="http://schemas.microsoft.com/office/word/2006/wordml" xmlns:wps="http://schemas.microsoft.com/office/word/2010/wordprocessingShape" mc:Ignorable="w14 w15 wp14">
+<w:ftr xmlns:wpc="http://schemas.microsoft.com/office/word/2010/wordprocessingCanvas" xmlns:cx="http://schemas.microsoft.com/office/drawing/2014/chartex" xmlns:cx1="http://schemas.microsoft.com/office/drawing/2015/9/8/chartex" xmlns:cx2="http://schemas.microsoft.com/office/drawing/2015/10/21/chartex" xmlns:cx3="http://schemas.microsoft.com/office/drawing/2016/5/9/chartex" xmlns:cx4="http://schemas.microsoft.com/office/drawing/2016/5/10/chartex" xmlns:cx5="http://schemas.microsoft.com/office/drawing/2016/5/11/chartex" xmlns:cx6="http://schemas.microsoft.com/office/drawing/2016/5/12/chartex" xmlns:cx7="http://schemas.microsoft.com/office/drawing/2016/5/13/chartex" xmlns:cx8="http://schemas.microsoft.com/office/drawing/2016/5/14/chartex" xmlns:mc="http://schemas.openxmlformats.org/markup-compatibility/2006" xmlns:aink="http://schemas.microsoft.com/office/drawing/2016/ink" xmlns:am3d="http://schemas.microsoft.com/office/drawing/2017/model3d" xmlns:o="urn:schemas-microsoft-com:office:office" xmlns:r="http://schemas.openxmlformats.org/officeDocument/2006/relationships" xmlns:m="http://schemas.openxmlformats.org/officeDocument/2006/math" xmlns:v="urn:schemas-microsoft-com:vml" xmlns:wp14="http://schemas.microsoft.com/office/word/2010/wordprocessingDrawing" xmlns:wp="http://schemas.openxmlformats.org/drawingml/2006/wordprocessingDrawing" xmlns:w10="urn:schemas-microsoft-com:office:word" xmlns:w="http://schemas.openxmlformats.org/wordprocessingml/2006/main" xmlns:w14="http://schemas.microsoft.com/office/word/2010/wordml" xmlns:w15="http://schemas.microsoft.com/office/word/2012/wordml" xmlns:w16cid="http://schemas.microsoft.com/office/word/2016/wordml/cid" xmlns:w16se="http://schemas.microsoft.com/office/word/2015/wordml/symex" xmlns:wpg="http://schemas.microsoft.com/office/word/2010/wordprocessingGroup" xmlns:wpi="http://schemas.microsoft.com/office/word/2010/wordprocessingInk" xmlns:wne="http://schemas.microsoft.com/office/word/2006/wordml" xmlns:wps="http://schemas.microsoft.com/office/word/2010/wordprocessingShape" mc:Ignorable="w14 w15 w16se w16cid wp14">
   <w:p>
     <w:pPr>
       <w:pStyle w:val="Footer"/>
@@ -2390,7 +2539,7 @@
         <w:noProof/>
         <w:color w:val="808080" w:themeColor="background1" w:themeShade="80"/>
       </w:rPr>
-      <w:t>4</w:t>
+      <w:t>3</w:t>
     </w:r>
     <w:r>
       <w:rPr>
@@ -2453,7 +2602,7 @@
 </file>
 
 <file path=word/footnotes.xml><?xml version="1.0" encoding="utf-8"?>
-<w:footnotes xmlns:wpc="http://schemas.microsoft.com/office/word/2010/wordprocessingCanvas" xmlns:mc="http://schemas.openxmlformats.org/markup-compatibility/2006" xmlns:o="urn:schemas-microsoft-com:office:office" xmlns:r="http://schemas.openxmlformats.org/officeDocument/2006/relationships" xmlns:m="http://schemas.openxmlformats.org/officeDocument/2006/math" xmlns:v="urn:schemas-microsoft-com:vml" xmlns:wp14="http://schemas.microsoft.com/office/word/2010/wordprocessingDrawing" xmlns:wp="http://schemas.openxmlformats.org/drawingml/2006/wordprocessingDrawing" xmlns:w10="urn:schemas-microsoft-com:office:word" xmlns:w="http://schemas.openxmlformats.org/wordprocessingml/2006/main" xmlns:w14="http://schemas.microsoft.com/office/word/2010/wordml" xmlns:w15="http://schemas.microsoft.com/office/word/2012/wordml" xmlns:wpg="http://schemas.microsoft.com/office/word/2010/wordprocessingGroup" xmlns:wpi="http://schemas.microsoft.com/office/word/2010/wordprocessingInk" xmlns:wne="http://schemas.microsoft.com/office/word/2006/wordml" xmlns:wps="http://schemas.microsoft.com/office/word/2010/wordprocessingShape" mc:Ignorable="w14 w15 wp14">
+<w:footnotes xmlns:wpc="http://schemas.microsoft.com/office/word/2010/wordprocessingCanvas" xmlns:cx="http://schemas.microsoft.com/office/drawing/2014/chartex" xmlns:cx1="http://schemas.microsoft.com/office/drawing/2015/9/8/chartex" xmlns:cx2="http://schemas.microsoft.com/office/drawing/2015/10/21/chartex" xmlns:cx3="http://schemas.microsoft.com/office/drawing/2016/5/9/chartex" xmlns:cx4="http://schemas.microsoft.com/office/drawing/2016/5/10/chartex" xmlns:cx5="http://schemas.microsoft.com/office/drawing/2016/5/11/chartex" xmlns:cx6="http://schemas.microsoft.com/office/drawing/2016/5/12/chartex" xmlns:cx7="http://schemas.microsoft.com/office/drawing/2016/5/13/chartex" xmlns:cx8="http://schemas.microsoft.com/office/drawing/2016/5/14/chartex" xmlns:mc="http://schemas.openxmlformats.org/markup-compatibility/2006" xmlns:aink="http://schemas.microsoft.com/office/drawing/2016/ink" xmlns:am3d="http://schemas.microsoft.com/office/drawing/2017/model3d" xmlns:o="urn:schemas-microsoft-com:office:office" xmlns:r="http://schemas.openxmlformats.org/officeDocument/2006/relationships" xmlns:m="http://schemas.openxmlformats.org/officeDocument/2006/math" xmlns:v="urn:schemas-microsoft-com:vml" xmlns:wp14="http://schemas.microsoft.com/office/word/2010/wordprocessingDrawing" xmlns:wp="http://schemas.openxmlformats.org/drawingml/2006/wordprocessingDrawing" xmlns:w10="urn:schemas-microsoft-com:office:word" xmlns:w="http://schemas.openxmlformats.org/wordprocessingml/2006/main" xmlns:w14="http://schemas.microsoft.com/office/word/2010/wordml" xmlns:w15="http://schemas.microsoft.com/office/word/2012/wordml" xmlns:w16cid="http://schemas.microsoft.com/office/word/2016/wordml/cid" xmlns:w16se="http://schemas.microsoft.com/office/word/2015/wordml/symex" xmlns:wpg="http://schemas.microsoft.com/office/word/2010/wordprocessingGroup" xmlns:wpi="http://schemas.microsoft.com/office/word/2010/wordprocessingInk" xmlns:wne="http://schemas.microsoft.com/office/word/2006/wordml" xmlns:wps="http://schemas.microsoft.com/office/word/2010/wordprocessingShape" mc:Ignorable="w14 w15 w16se w16cid wp14">
   <w:footnote w:type="separator" w:id="-1">
     <w:p>
       <w:r>
@@ -2472,7 +2621,7 @@
 </file>
 
 <file path=word/header1.xml><?xml version="1.0" encoding="utf-8"?>
-<w:hdr xmlns:wpc="http://schemas.microsoft.com/office/word/2010/wordprocessingCanvas" xmlns:mc="http://schemas.openxmlformats.org/markup-compatibility/2006" xmlns:o="urn:schemas-microsoft-com:office:office" xmlns:r="http://schemas.openxmlformats.org/officeDocument/2006/relationships" xmlns:m="http://schemas.openxmlformats.org/officeDocument/2006/math" xmlns:v="urn:schemas-microsoft-com:vml" xmlns:wp14="http://schemas.microsoft.com/office/word/2010/wordprocessingDrawing" xmlns:wp="http://schemas.openxmlformats.org/drawingml/2006/wordprocessingDrawing" xmlns:w10="urn:schemas-microsoft-com:office:word" xmlns:w="http://schemas.openxmlformats.org/wordprocessingml/2006/main" xmlns:w14="http://schemas.microsoft.com/office/word/2010/wordml" xmlns:w15="http://schemas.microsoft.com/office/word/2012/wordml" xmlns:wpg="http://schemas.microsoft.com/office/word/2010/wordprocessingGroup" xmlns:wpi="http://schemas.microsoft.com/office/word/2010/wordprocessingInk" xmlns:wne="http://schemas.microsoft.com/office/word/2006/wordml" xmlns:wps="http://schemas.microsoft.com/office/word/2010/wordprocessingShape" mc:Ignorable="w14 w15 wp14">
+<w:hdr xmlns:wpc="http://schemas.microsoft.com/office/word/2010/wordprocessingCanvas" xmlns:cx="http://schemas.microsoft.com/office/drawing/2014/chartex" xmlns:cx1="http://schemas.microsoft.com/office/drawing/2015/9/8/chartex" xmlns:cx2="http://schemas.microsoft.com/office/drawing/2015/10/21/chartex" xmlns:cx3="http://schemas.microsoft.com/office/drawing/2016/5/9/chartex" xmlns:cx4="http://schemas.microsoft.com/office/drawing/2016/5/10/chartex" xmlns:cx5="http://schemas.microsoft.com/office/drawing/2016/5/11/chartex" xmlns:cx6="http://schemas.microsoft.com/office/drawing/2016/5/12/chartex" xmlns:cx7="http://schemas.microsoft.com/office/drawing/2016/5/13/chartex" xmlns:cx8="http://schemas.microsoft.com/office/drawing/2016/5/14/chartex" xmlns:mc="http://schemas.openxmlformats.org/markup-compatibility/2006" xmlns:aink="http://schemas.microsoft.com/office/drawing/2016/ink" xmlns:am3d="http://schemas.microsoft.com/office/drawing/2017/model3d" xmlns:o="urn:schemas-microsoft-com:office:office" xmlns:r="http://schemas.openxmlformats.org/officeDocument/2006/relationships" xmlns:m="http://schemas.openxmlformats.org/officeDocument/2006/math" xmlns:v="urn:schemas-microsoft-com:vml" xmlns:wp14="http://schemas.microsoft.com/office/word/2010/wordprocessingDrawing" xmlns:wp="http://schemas.openxmlformats.org/drawingml/2006/wordprocessingDrawing" xmlns:w10="urn:schemas-microsoft-com:office:word" xmlns:w="http://schemas.openxmlformats.org/wordprocessingml/2006/main" xmlns:w14="http://schemas.microsoft.com/office/word/2010/wordml" xmlns:w15="http://schemas.microsoft.com/office/word/2012/wordml" xmlns:w16cid="http://schemas.microsoft.com/office/word/2016/wordml/cid" xmlns:w16se="http://schemas.microsoft.com/office/word/2015/wordml/symex" xmlns:wpg="http://schemas.microsoft.com/office/word/2010/wordprocessingGroup" xmlns:wpi="http://schemas.microsoft.com/office/word/2010/wordprocessingInk" xmlns:wne="http://schemas.microsoft.com/office/word/2006/wordml" xmlns:wps="http://schemas.microsoft.com/office/word/2010/wordprocessingShape" mc:Ignorable="w14 w15 w16se w16cid wp14">
   <w:tbl>
     <w:tblPr>
       <w:tblW w:w="9709" w:type="dxa"/>
@@ -2639,7 +2788,7 @@
 </file>
 
 <file path=word/numbering.xml><?xml version="1.0" encoding="utf-8"?>
-<w:numbering xmlns:wpc="http://schemas.microsoft.com/office/word/2010/wordprocessingCanvas" xmlns:mc="http://schemas.openxmlformats.org/markup-compatibility/2006" xmlns:o="urn:schemas-microsoft-com:office:office" xmlns:r="http://schemas.openxmlformats.org/officeDocument/2006/relationships" xmlns:m="http://schemas.openxmlformats.org/officeDocument/2006/math" xmlns:v="urn:schemas-microsoft-com:vml" xmlns:wp14="http://schemas.microsoft.com/office/word/2010/wordprocessingDrawing" xmlns:wp="http://schemas.openxmlformats.org/drawingml/2006/wordprocessingDrawing" xmlns:w10="urn:schemas-microsoft-com:office:word" xmlns:w="http://schemas.openxmlformats.org/wordprocessingml/2006/main" xmlns:w14="http://schemas.microsoft.com/office/word/2010/wordml" xmlns:w15="http://schemas.microsoft.com/office/word/2012/wordml" xmlns:wpg="http://schemas.microsoft.com/office/word/2010/wordprocessingGroup" xmlns:wpi="http://schemas.microsoft.com/office/word/2010/wordprocessingInk" xmlns:wne="http://schemas.microsoft.com/office/word/2006/wordml" xmlns:wps="http://schemas.microsoft.com/office/word/2010/wordprocessingShape" mc:Ignorable="w14 w15 wp14">
+<w:numbering xmlns:wpc="http://schemas.microsoft.com/office/word/2010/wordprocessingCanvas" xmlns:cx="http://schemas.microsoft.com/office/drawing/2014/chartex" xmlns:cx1="http://schemas.microsoft.com/office/drawing/2015/9/8/chartex" xmlns:cx2="http://schemas.microsoft.com/office/drawing/2015/10/21/chartex" xmlns:cx3="http://schemas.microsoft.com/office/drawing/2016/5/9/chartex" xmlns:cx4="http://schemas.microsoft.com/office/drawing/2016/5/10/chartex" xmlns:cx5="http://schemas.microsoft.com/office/drawing/2016/5/11/chartex" xmlns:cx6="http://schemas.microsoft.com/office/drawing/2016/5/12/chartex" xmlns:cx7="http://schemas.microsoft.com/office/drawing/2016/5/13/chartex" xmlns:cx8="http://schemas.microsoft.com/office/drawing/2016/5/14/chartex" xmlns:mc="http://schemas.openxmlformats.org/markup-compatibility/2006" xmlns:aink="http://schemas.microsoft.com/office/drawing/2016/ink" xmlns:am3d="http://schemas.microsoft.com/office/drawing/2017/model3d" xmlns:o="urn:schemas-microsoft-com:office:office" xmlns:r="http://schemas.openxmlformats.org/officeDocument/2006/relationships" xmlns:m="http://schemas.openxmlformats.org/officeDocument/2006/math" xmlns:v="urn:schemas-microsoft-com:vml" xmlns:wp14="http://schemas.microsoft.com/office/word/2010/wordprocessingDrawing" xmlns:wp="http://schemas.openxmlformats.org/drawingml/2006/wordprocessingDrawing" xmlns:w10="urn:schemas-microsoft-com:office:word" xmlns:w="http://schemas.openxmlformats.org/wordprocessingml/2006/main" xmlns:w14="http://schemas.microsoft.com/office/word/2010/wordml" xmlns:w15="http://schemas.microsoft.com/office/word/2012/wordml" xmlns:w16cid="http://schemas.microsoft.com/office/word/2016/wordml/cid" xmlns:w16se="http://schemas.microsoft.com/office/word/2015/wordml/symex" xmlns:wpg="http://schemas.microsoft.com/office/word/2010/wordprocessingGroup" xmlns:wpi="http://schemas.microsoft.com/office/word/2010/wordprocessingInk" xmlns:wne="http://schemas.microsoft.com/office/word/2006/wordml" xmlns:wps="http://schemas.microsoft.com/office/word/2010/wordprocessingShape" mc:Ignorable="w14 w15 w16se w16cid wp14">
   <w:abstractNum w:abstractNumId="0" w15:restartNumberingAfterBreak="0">
     <w:nsid w:val="0D505849"/>
     <w:multiLevelType w:val="multilevel"/>
@@ -3824,7 +3973,7 @@
 </file>
 
 <file path=word/styles.xml><?xml version="1.0" encoding="utf-8"?>
-<w:styles xmlns:mc="http://schemas.openxmlformats.org/markup-compatibility/2006" xmlns:r="http://schemas.openxmlformats.org/officeDocument/2006/relationships" xmlns:w="http://schemas.openxmlformats.org/wordprocessingml/2006/main" xmlns:w14="http://schemas.microsoft.com/office/word/2010/wordml" xmlns:w15="http://schemas.microsoft.com/office/word/2012/wordml" mc:Ignorable="w14 w15">
+<w:styles xmlns:mc="http://schemas.openxmlformats.org/markup-compatibility/2006" xmlns:r="http://schemas.openxmlformats.org/officeDocument/2006/relationships" xmlns:w="http://schemas.openxmlformats.org/wordprocessingml/2006/main" xmlns:w14="http://schemas.microsoft.com/office/word/2010/wordml" xmlns:w15="http://schemas.microsoft.com/office/word/2012/wordml" xmlns:w16cid="http://schemas.microsoft.com/office/word/2016/wordml/cid" xmlns:w16se="http://schemas.microsoft.com/office/word/2015/wordml/symex" mc:Ignorable="w14 w15 w16se w16cid">
   <w:docDefaults>
     <w:rPrDefault>
       <w:rPr>
@@ -3834,7 +3983,7 @@
     </w:rPrDefault>
     <w:pPrDefault/>
   </w:docDefaults>
-  <w:latentStyles w:defLockedState="0" w:defUIPriority="99" w:defSemiHidden="0" w:defUnhideWhenUsed="0" w:defQFormat="0" w:count="371">
+  <w:latentStyles w:defLockedState="0" w:defUIPriority="99" w:defSemiHidden="0" w:defUnhideWhenUsed="0" w:defQFormat="0" w:count="375">
     <w:lsdException w:name="Normal" w:uiPriority="0" w:qFormat="1"/>
     <w:lsdException w:name="heading 1" w:uiPriority="0" w:qFormat="1"/>
     <w:lsdException w:name="heading 2" w:semiHidden="1" w:uiPriority="0" w:unhideWhenUsed="1" w:qFormat="1"/>
@@ -3940,7 +4089,6 @@
     <w:lsdException w:name="HTML Sample" w:semiHidden="1" w:unhideWhenUsed="1"/>
     <w:lsdException w:name="HTML Typewriter" w:semiHidden="1" w:unhideWhenUsed="1"/>
     <w:lsdException w:name="HTML Variable" w:semiHidden="1" w:unhideWhenUsed="1"/>
-    <w:lsdException w:name="Normal Table" w:semiHidden="1" w:unhideWhenUsed="1"/>
     <w:lsdException w:name="annotation subject" w:semiHidden="1" w:unhideWhenUsed="1"/>
     <w:lsdException w:name="No List" w:semiHidden="1" w:unhideWhenUsed="1"/>
     <w:lsdException w:name="Outline List 1" w:semiHidden="1" w:unhideWhenUsed="1"/>
@@ -3984,10 +4132,8 @@
     <w:lsdException w:name="Table Elegant" w:semiHidden="1" w:unhideWhenUsed="1"/>
     <w:lsdException w:name="Table Professional" w:semiHidden="1" w:unhideWhenUsed="1"/>
     <w:lsdException w:name="Table Subtle 1" w:semiHidden="1" w:unhideWhenUsed="1"/>
-    <w:lsdException w:name="Table Subtle 2" w:semiHidden="1" w:unhideWhenUsed="1"/>
     <w:lsdException w:name="Table Web 1" w:semiHidden="1" w:unhideWhenUsed="1"/>
     <w:lsdException w:name="Table Web 2" w:semiHidden="1" w:unhideWhenUsed="1"/>
-    <w:lsdException w:name="Table Web 3" w:semiHidden="1" w:unhideWhenUsed="1"/>
     <w:lsdException w:name="Balloon Text" w:semiHidden="1" w:unhideWhenUsed="1"/>
     <w:lsdException w:name="Table Grid" w:uiPriority="39"/>
     <w:lsdException w:name="Table Theme" w:semiHidden="1" w:unhideWhenUsed="1"/>
@@ -4197,6 +4343,10 @@
     <w:lsdException w:name="List Table 5 Dark Accent 6" w:uiPriority="50"/>
     <w:lsdException w:name="List Table 6 Colorful Accent 6" w:uiPriority="51"/>
     <w:lsdException w:name="List Table 7 Colorful Accent 6" w:uiPriority="52"/>
+    <w:lsdException w:name="Mention" w:semiHidden="1" w:unhideWhenUsed="1"/>
+    <w:lsdException w:name="Smart Hyperlink" w:semiHidden="1" w:unhideWhenUsed="1"/>
+    <w:lsdException w:name="Hashtag" w:semiHidden="1" w:unhideWhenUsed="1"/>
+    <w:lsdException w:name="Unresolved Mention" w:semiHidden="1" w:unhideWhenUsed="1"/>
   </w:latentStyles>
   <w:style w:type="paragraph" w:default="1" w:styleId="Normal">
     <w:name w:val="Normal"/>
@@ -5199,7 +5349,7 @@
 </file>
 
 <file path=customXml/itemProps1.xml><?xml version="1.0" encoding="utf-8"?>
-<ds:datastoreItem xmlns:ds="http://schemas.openxmlformats.org/officeDocument/2006/customXml" ds:itemID="{70C8A5CD-A99F-4B2D-903F-C64B011511D6}">
+<ds:datastoreItem xmlns:ds="http://schemas.openxmlformats.org/officeDocument/2006/customXml" ds:itemID="{9DCF0E1E-FB39-41C9-8318-3ECCECBC6B8E}">
   <ds:schemaRefs>
     <ds:schemaRef ds:uri="http://schemas.openxmlformats.org/officeDocument/2006/bibliography"/>
   </ds:schemaRefs>

</xml_diff>

<commit_message>
PDF für Review erstellt
</commit_message>
<xml_diff>
--- a/04_Dokumentation/Entwicklung einer Klassenbibliothek zur Erzeugung autokorrelierter Zufallszahlen.docx
+++ b/04_Dokumentation/Entwicklung einer Klassenbibliothek zur Erzeugung autokorrelierter Zufallszahlen.docx
@@ -620,6 +620,7 @@
           <w:docPartUnique/>
         </w:docPartObj>
       </w:sdtPr>
+      <w:sdtEndPr/>
       <w:sdtContent>
         <w:p>
           <w:pPr>
@@ -1599,7 +1600,7 @@
                 <w:noProof/>
                 <w:webHidden/>
               </w:rPr>
-              <w:t>10</w:t>
+              <w:t>11</w:t>
             </w:r>
             <w:r>
               <w:rPr>
@@ -1669,7 +1670,7 @@
                 <w:noProof/>
                 <w:webHidden/>
               </w:rPr>
-              <w:t>10</w:t>
+              <w:t>11</w:t>
             </w:r>
             <w:r>
               <w:rPr>
@@ -1739,7 +1740,7 @@
                 <w:noProof/>
                 <w:webHidden/>
               </w:rPr>
-              <w:t>10</w:t>
+              <w:t>11</w:t>
             </w:r>
             <w:r>
               <w:rPr>
@@ -1809,7 +1810,7 @@
                 <w:noProof/>
                 <w:webHidden/>
               </w:rPr>
-              <w:t>11</w:t>
+              <w:t>12</w:t>
             </w:r>
             <w:r>
               <w:rPr>
@@ -1879,7 +1880,7 @@
                 <w:noProof/>
                 <w:webHidden/>
               </w:rPr>
-              <w:t>11</w:t>
+              <w:t>12</w:t>
             </w:r>
             <w:r>
               <w:rPr>
@@ -1949,7 +1950,7 @@
                 <w:noProof/>
                 <w:webHidden/>
               </w:rPr>
-              <w:t>11</w:t>
+              <w:t>12</w:t>
             </w:r>
             <w:r>
               <w:rPr>
@@ -2019,7 +2020,7 @@
                 <w:noProof/>
                 <w:webHidden/>
               </w:rPr>
-              <w:t>12</w:t>
+              <w:t>13</w:t>
             </w:r>
             <w:r>
               <w:rPr>
@@ -2089,7 +2090,7 @@
                 <w:noProof/>
                 <w:webHidden/>
               </w:rPr>
-              <w:t>12</w:t>
+              <w:t>13</w:t>
             </w:r>
             <w:r>
               <w:rPr>
@@ -2159,7 +2160,7 @@
                 <w:noProof/>
                 <w:webHidden/>
               </w:rPr>
-              <w:t>12</w:t>
+              <w:t>13</w:t>
             </w:r>
             <w:r>
               <w:rPr>
@@ -2229,7 +2230,7 @@
                 <w:noProof/>
                 <w:webHidden/>
               </w:rPr>
-              <w:t>12</w:t>
+              <w:t>13</w:t>
             </w:r>
             <w:r>
               <w:rPr>
@@ -2299,7 +2300,7 @@
                 <w:noProof/>
                 <w:webHidden/>
               </w:rPr>
-              <w:t>12</w:t>
+              <w:t>13</w:t>
             </w:r>
             <w:r>
               <w:rPr>
@@ -2369,7 +2370,7 @@
                 <w:noProof/>
                 <w:webHidden/>
               </w:rPr>
-              <w:t>12</w:t>
+              <w:t>13</w:t>
             </w:r>
             <w:r>
               <w:rPr>
@@ -2439,7 +2440,7 @@
                 <w:noProof/>
                 <w:webHidden/>
               </w:rPr>
-              <w:t>12</w:t>
+              <w:t>14</w:t>
             </w:r>
             <w:r>
               <w:rPr>
@@ -2509,7 +2510,7 @@
                 <w:noProof/>
                 <w:webHidden/>
               </w:rPr>
-              <w:t>12</w:t>
+              <w:t>14</w:t>
             </w:r>
             <w:r>
               <w:rPr>
@@ -2617,8 +2618,108 @@
       <w:bookmarkEnd w:id="6"/>
     </w:p>
     <w:p>
-      <w:r>
-        <w:t>Als Fundament für die vorliegende Studienarbeit gelten die beiden Dokumente «Autoregressive to anything: Time-series input processes for simulation» und «JARTA — A Java library to model and fit Autoregressive-To-Anything processes».</w:t>
+      <w:pPr>
+        <w:rPr>
+          <w:lang w:val="en-US"/>
+        </w:rPr>
+      </w:pPr>
+      <w:proofErr w:type="spellStart"/>
+      <w:r>
+        <w:rPr>
+          <w:lang w:val="en-US"/>
+        </w:rPr>
+        <w:t>Als</w:t>
+      </w:r>
+      <w:proofErr w:type="spellEnd"/>
+      <w:r>
+        <w:rPr>
+          <w:lang w:val="en-US"/>
+        </w:rPr>
+        <w:t xml:space="preserve"> Fundament </w:t>
+      </w:r>
+      <w:proofErr w:type="spellStart"/>
+      <w:r>
+        <w:rPr>
+          <w:lang w:val="en-US"/>
+        </w:rPr>
+        <w:t>für</w:t>
+      </w:r>
+      <w:proofErr w:type="spellEnd"/>
+      <w:r>
+        <w:rPr>
+          <w:lang w:val="en-US"/>
+        </w:rPr>
+        <w:t xml:space="preserve"> die </w:t>
+      </w:r>
+      <w:proofErr w:type="spellStart"/>
+      <w:r>
+        <w:rPr>
+          <w:lang w:val="en-US"/>
+        </w:rPr>
+        <w:t>vorliegende</w:t>
+      </w:r>
+      <w:proofErr w:type="spellEnd"/>
+      <w:r>
+        <w:rPr>
+          <w:lang w:val="en-US"/>
+        </w:rPr>
+        <w:t xml:space="preserve"> </w:t>
+      </w:r>
+      <w:proofErr w:type="spellStart"/>
+      <w:r>
+        <w:rPr>
+          <w:lang w:val="en-US"/>
+        </w:rPr>
+        <w:t>Studienarbeit</w:t>
+      </w:r>
+      <w:proofErr w:type="spellEnd"/>
+      <w:r>
+        <w:rPr>
+          <w:lang w:val="en-US"/>
+        </w:rPr>
+        <w:t xml:space="preserve"> </w:t>
+      </w:r>
+      <w:proofErr w:type="spellStart"/>
+      <w:r>
+        <w:rPr>
+          <w:lang w:val="en-US"/>
+        </w:rPr>
+        <w:t>gelten</w:t>
+      </w:r>
+      <w:proofErr w:type="spellEnd"/>
+      <w:r>
+        <w:rPr>
+          <w:lang w:val="en-US"/>
+        </w:rPr>
+        <w:t xml:space="preserve"> die </w:t>
+      </w:r>
+      <w:proofErr w:type="spellStart"/>
+      <w:r>
+        <w:rPr>
+          <w:lang w:val="en-US"/>
+        </w:rPr>
+        <w:t>beiden</w:t>
+      </w:r>
+      <w:proofErr w:type="spellEnd"/>
+      <w:r>
+        <w:rPr>
+          <w:lang w:val="en-US"/>
+        </w:rPr>
+        <w:t xml:space="preserve"> </w:t>
+      </w:r>
+      <w:proofErr w:type="spellStart"/>
+      <w:r>
+        <w:rPr>
+          <w:lang w:val="en-US"/>
+        </w:rPr>
+        <w:t>Dokumente</w:t>
+      </w:r>
+      <w:proofErr w:type="spellEnd"/>
+      <w:r>
+        <w:rPr>
+          <w:lang w:val="en-US"/>
+        </w:rPr>
+        <w:t xml:space="preserve"> «Autoregressive to anything: Time-series input processes for simulation» und «JARTA — A Java library to model and fit Autoregressive-To-Anything processes».</w:t>
       </w:r>
     </w:p>
     <w:p>
@@ -2647,19 +2748,58 @@
     <w:p>
       <w:pPr>
         <w:pStyle w:val="Heading2"/>
+        <w:rPr>
+          <w:lang w:val="en-US"/>
+        </w:rPr>
       </w:pPr>
       <w:bookmarkStart w:id="7" w:name="_Toc496621314"/>
       <w:r>
+        <w:rPr>
+          <w:lang w:val="en-US"/>
+        </w:rPr>
         <w:t>Autoregressive-To-Anything Process</w:t>
       </w:r>
       <w:r>
-        <w:t xml:space="preserve"> [bis 18.10.2017]</w:t>
+        <w:rPr>
+          <w:lang w:val="en-US"/>
+        </w:rPr>
+        <w:t xml:space="preserve"> [</w:t>
+      </w:r>
+      <w:proofErr w:type="spellStart"/>
+      <w:r>
+        <w:rPr>
+          <w:lang w:val="en-US"/>
+        </w:rPr>
+        <w:t>bis</w:t>
+      </w:r>
+      <w:proofErr w:type="spellEnd"/>
+      <w:r>
+        <w:rPr>
+          <w:lang w:val="en-US"/>
+        </w:rPr>
+        <w:t xml:space="preserve"> 18.10.2017]</w:t>
       </w:r>
       <w:bookmarkEnd w:id="7"/>
     </w:p>
     <w:p>
       <w:r>
-        <w:t xml:space="preserve">ARTA (Autoregressive-to-anything) </w:t>
+        <w:t>ARTA (Autoregressive-</w:t>
+      </w:r>
+      <w:proofErr w:type="spellStart"/>
+      <w:r>
+        <w:t>to</w:t>
+      </w:r>
+      <w:proofErr w:type="spellEnd"/>
+      <w:r>
+        <w:t>-</w:t>
+      </w:r>
+      <w:proofErr w:type="spellStart"/>
+      <w:r>
+        <w:t>anything</w:t>
+      </w:r>
+      <w:proofErr w:type="spellEnd"/>
+      <w:r>
+        <w:t xml:space="preserve">) </w:t>
       </w:r>
       <w:r>
         <w:t>stellt ein bewährtes</w:t>
@@ -2683,14 +2823,75 @@
         <w:t>.</w:t>
       </w:r>
       <w:r>
-        <w:t xml:space="preserve"> Die Entwicklung des ARTA-Modells ist Marne C. Cario und Barry L. Nelson zu verdanken. Sie halten ihre Feststellungen und Ansätze in </w:t>
+        <w:t xml:space="preserve"> Die Entwicklung des ARTA-Modells ist Marne C. </w:t>
+      </w:r>
+      <w:proofErr w:type="spellStart"/>
+      <w:r>
+        <w:t>Cario</w:t>
+      </w:r>
+      <w:proofErr w:type="spellEnd"/>
+      <w:r>
+        <w:t xml:space="preserve"> und Barry L. Nelson zu verdanken. Sie halten ihre Feststellungen und Ansätze in </w:t>
       </w:r>
       <w:r>
         <w:t>ihrer</w:t>
       </w:r>
       <w:r>
-        <w:t xml:space="preserve"> Publikation «Autoregressive to anything: Time-series input processes for simulation</w:t>
-      </w:r>
+        <w:t xml:space="preserve"> Publikation «Autoregressive </w:t>
+      </w:r>
+      <w:proofErr w:type="spellStart"/>
+      <w:r>
+        <w:t>to</w:t>
+      </w:r>
+      <w:proofErr w:type="spellEnd"/>
+      <w:r>
+        <w:t xml:space="preserve"> </w:t>
+      </w:r>
+      <w:proofErr w:type="spellStart"/>
+      <w:r>
+        <w:t>anything</w:t>
+      </w:r>
+      <w:proofErr w:type="spellEnd"/>
+      <w:r>
+        <w:t>: Time-</w:t>
+      </w:r>
+      <w:proofErr w:type="spellStart"/>
+      <w:r>
+        <w:t>series</w:t>
+      </w:r>
+      <w:proofErr w:type="spellEnd"/>
+      <w:r>
+        <w:t xml:space="preserve"> </w:t>
+      </w:r>
+      <w:proofErr w:type="spellStart"/>
+      <w:r>
+        <w:t>input</w:t>
+      </w:r>
+      <w:proofErr w:type="spellEnd"/>
+      <w:r>
+        <w:t xml:space="preserve"> </w:t>
+      </w:r>
+      <w:proofErr w:type="spellStart"/>
+      <w:r>
+        <w:t>processes</w:t>
+      </w:r>
+      <w:proofErr w:type="spellEnd"/>
+      <w:r>
+        <w:t xml:space="preserve"> </w:t>
+      </w:r>
+      <w:proofErr w:type="spellStart"/>
+      <w:r>
+        <w:t>for</w:t>
+      </w:r>
+      <w:proofErr w:type="spellEnd"/>
+      <w:r>
+        <w:t xml:space="preserve"> </w:t>
+      </w:r>
+      <w:proofErr w:type="spellStart"/>
+      <w:r>
+        <w:t>simulation</w:t>
+      </w:r>
+      <w:proofErr w:type="spellEnd"/>
       <w:r>
         <w:t>»</w:t>
       </w:r>
@@ -2912,10 +3113,10 @@
             <v:path o:extrusionok="f" gradientshapeok="t" o:connecttype="rect"/>
             <o:lock v:ext="edit" aspectratio="t"/>
           </v:shapetype>
-          <v:shape id="_x0000_i1025" type="#_x0000_t75" style="width:453.5pt;height:110pt" o:ole="">
+          <v:shape id="_x0000_i1025" type="#_x0000_t75" style="width:453.2pt;height:110pt" o:ole="">
             <v:imagedata r:id="rId8" o:title=""/>
           </v:shape>
-          <o:OLEObject Type="Embed" ProgID="Visio.Drawing.15" ShapeID="_x0000_i1025" DrawAspect="Content" ObjectID="_1570371629" r:id="rId9"/>
+          <o:OLEObject Type="Embed" ProgID="Visio.Drawing.15" ShapeID="_x0000_i1025" DrawAspect="Content" ObjectID="_1570449602" r:id="rId9"/>
         </w:object>
       </w:r>
     </w:p>
@@ -2928,27 +3129,14 @@
       <w:r>
         <w:t xml:space="preserve">Abbildung </w:t>
       </w:r>
-      <w:r>
-        <w:fldChar w:fldCharType="begin"/>
-      </w:r>
-      <w:r>
-        <w:instrText xml:space="preserve"> SEQ Abbildung \* ARABIC </w:instrText>
-      </w:r>
-      <w:r>
-        <w:fldChar w:fldCharType="separate"/>
-      </w:r>
-      <w:r>
-        <w:rPr>
-          <w:noProof/>
-        </w:rPr>
-        <w:t>1</w:t>
-      </w:r>
-      <w:r>
-        <w:rPr>
-          <w:noProof/>
-        </w:rPr>
-        <w:fldChar w:fldCharType="end"/>
-      </w:r>
+      <w:fldSimple w:instr=" SEQ Abbildung \* ARABIC ">
+        <w:r>
+          <w:rPr>
+            <w:noProof/>
+          </w:rPr>
+          <w:t>1</w:t>
+        </w:r>
+      </w:fldSimple>
       <w:r>
         <w:t>: Korrelationskoeffizient</w:t>
       </w:r>
@@ -2992,7 +3180,7 @@
         <w:fldChar w:fldCharType="separate"/>
       </w:r>
       <w:r>
-        <w:t>ARTA.Core [bis 8.11.2017]</w:t>
+        <w:t>ARTA.Core [bis 01.11.2017]</w:t>
       </w:r>
       <w:r>
         <w:fldChar w:fldCharType="end"/>
@@ -29216,24 +29404,14 @@
       <w:r>
         <w:t xml:space="preserve">Tabelle </w:t>
       </w:r>
-      <w:r>
-        <w:fldChar w:fldCharType="begin"/>
-      </w:r>
-      <w:r>
-        <w:instrText xml:space="preserve"> SEQ Tabelle \* ARABIC </w:instrText>
-      </w:r>
-      <w:r>
-        <w:fldChar w:fldCharType="separate"/>
-      </w:r>
-      <w:r>
-        <w:rPr>
-          <w:noProof/>
-        </w:rPr>
-        <w:t>1</w:t>
-      </w:r>
-      <w:r>
-        <w:fldChar w:fldCharType="end"/>
-      </w:r>
+      <w:fldSimple w:instr=" SEQ Tabelle \* ARABIC ">
+        <w:r>
+          <w:rPr>
+            <w:noProof/>
+          </w:rPr>
+          <w:t>1</w:t>
+        </w:r>
+      </w:fldSimple>
       <w:r>
         <w:t xml:space="preserve"> Vigenère-Quadrat</w:t>
       </w:r>
@@ -29275,7 +29453,23 @@
         <w:t xml:space="preserve"> Cryptool verwendet folgende Autokorrelationsfunktion C(t)</w:t>
       </w:r>
       <w:r>
-        <w:t>, welche die Ähnlichkeit einer Folge (s[i]) = s[1], s[2], … und der um t Stellen verschobenen Folge (s[i+t]= s[1 + t], s[2 + t].</w:t>
+        <w:t xml:space="preserve">, welche die Ähnlichkeit einer Folge (s[i]) = </w:t>
+      </w:r>
+      <w:proofErr w:type="gramStart"/>
+      <w:r>
+        <w:t>s[</w:t>
+      </w:r>
+      <w:proofErr w:type="gramEnd"/>
+      <w:r>
+        <w:t>1], s[2], … und der um t Stellen verschobenen Folge (s[</w:t>
+      </w:r>
+      <w:proofErr w:type="spellStart"/>
+      <w:r>
+        <w:t>i+t</w:t>
+      </w:r>
+      <w:proofErr w:type="spellEnd"/>
+      <w:r>
+        <w:t>]= s[1 + t], s[2 + t].</w:t>
       </w:r>
     </w:p>
     <w:p/>
@@ -29302,19 +29496,7 @@
         <w:rPr>
           <w:b/>
         </w:rPr>
-        <w:instrText xml:space="preserve"> EQ \F(</w:instrText>
-      </w:r>
-      <w:r>
-        <w:rPr>
-          <w:b/>
-        </w:rPr>
-        <w:instrText>(A(t) – D(</w:instrText>
-      </w:r>
-      <w:r>
-        <w:rPr>
-          <w:b/>
-        </w:rPr>
-        <w:instrText xml:space="preserve">t));n) </w:instrText>
+        <w:instrText xml:space="preserve"> EQ \F((A(t) – D(t));n) </w:instrText>
       </w:r>
       <w:r>
         <w:rPr>
@@ -29325,7 +29507,15 @@
     </w:p>
     <w:p>
       <w:r>
-        <w:t>Wobei A(t) = Anzahl der übereinstimmenden Glieder der Folgen s[i] und s[i + t] im betrachteten Abschnitt,</w:t>
+        <w:t xml:space="preserve">Wobei A(t) = Anzahl der übereinstimmenden Glieder der Folgen s[i] und </w:t>
+      </w:r>
+      <w:proofErr w:type="gramStart"/>
+      <w:r>
+        <w:t>s[</w:t>
+      </w:r>
+      <w:proofErr w:type="gramEnd"/>
+      <w:r>
+        <w:t>i + t] im betrachteten Abschnitt,</w:t>
       </w:r>
     </w:p>
     <w:p>
@@ -29390,39 +29580,49 @@
             </w:r>
           </w:p>
           <w:p>
+            <w:pPr>
+              <w:jc w:val="left"/>
+            </w:pPr>
+            <w:r>
+              <w:t xml:space="preserve">ABCDEFGHIJKLMNOPQRSTUVWXYZ </w:t>
+            </w:r>
+            <w:proofErr w:type="spellStart"/>
             <w:r>
               <w:t>ABCDEFGHIJKLMNOPQRSTUVWXYZ</w:t>
             </w:r>
+            <w:proofErr w:type="spellEnd"/>
             <w:r>
               <w:t xml:space="preserve"> </w:t>
             </w:r>
+            <w:proofErr w:type="spellStart"/>
             <w:r>
               <w:t>ABCDEFGHIJKLMNOPQRSTUVWXYZ</w:t>
             </w:r>
+            <w:proofErr w:type="spellEnd"/>
             <w:r>
               <w:t xml:space="preserve"> </w:t>
             </w:r>
+            <w:proofErr w:type="spellStart"/>
             <w:r>
               <w:t>ABCDEFGHIJKLMNOPQRSTUVWXYZ</w:t>
             </w:r>
+            <w:proofErr w:type="spellEnd"/>
             <w:r>
               <w:t xml:space="preserve"> </w:t>
             </w:r>
+            <w:proofErr w:type="spellStart"/>
             <w:r>
               <w:t>ABCDEFGHIJKLMNOPQRSTUVWXYZ</w:t>
             </w:r>
+            <w:proofErr w:type="spellEnd"/>
             <w:r>
               <w:t xml:space="preserve"> </w:t>
             </w:r>
+            <w:proofErr w:type="spellStart"/>
             <w:r>
               <w:t>ABCDEFGHIJKLMNOPQRSTUVWXYZ</w:t>
             </w:r>
-            <w:r>
-              <w:t xml:space="preserve"> </w:t>
-            </w:r>
-            <w:r>
-              <w:t>ABCDEFGHIJKLMNOPQRSTUVWXYZ</w:t>
-            </w:r>
+            <w:proofErr w:type="spellEnd"/>
           </w:p>
         </w:tc>
       </w:tr>
@@ -29543,7 +29743,23 @@
               <w:footnoteReference w:id="2"/>
             </w:r>
             <w:r>
-              <w:t>sind eine Gattung der Säugetiere aus der Ordnung der Paarhufer. Ursprünglich wurde ihr mit Giraffa camelopardalis und der Trivialbezeichnung Giraffe nur eine einzige Art zugewiesen. Molekulargenetische Untersuchungen zeigen jedoch, dass die Gattung wenigstens vier Arten mit sieben eigenständigen Populationen umfasst. Die Giraffen stellen die höchsten landlebenden Tiere der Welt. Zur Unterscheidung vom verwandten Okapi werden sie auch als Steppengiraffen bezeichnet.</w:t>
+              <w:t xml:space="preserve">sind eine Gattung der Säugetiere aus der Ordnung der Paarhufer. Ursprünglich wurde ihr mit </w:t>
+            </w:r>
+            <w:proofErr w:type="spellStart"/>
+            <w:r>
+              <w:t>Giraffa</w:t>
+            </w:r>
+            <w:proofErr w:type="spellEnd"/>
+            <w:r>
+              <w:t xml:space="preserve"> </w:t>
+            </w:r>
+            <w:proofErr w:type="spellStart"/>
+            <w:r>
+              <w:t>camelopardalis</w:t>
+            </w:r>
+            <w:proofErr w:type="spellEnd"/>
+            <w:r>
+              <w:t xml:space="preserve"> und der Trivialbezeichnung Giraffe nur eine einzige Art zugewiesen. Molekulargenetische Untersuchungen zeigen jedoch, dass die Gattung wenigstens vier Arten mit sieben eigenständigen Populationen umfasst. Die Giraffen stellen die höchsten landlebenden Tiere der Welt. Zur Unterscheidung vom verwandten Okapi werden sie auch als Steppengiraffen bezeichnet.</w:t>
             </w:r>
           </w:p>
         </w:tc>
@@ -29916,6 +30132,9 @@
         <w:t>ARTA</w:t>
       </w:r>
       <w:bookmarkEnd w:id="15"/>
+      <w:r>
+        <w:t xml:space="preserve"> [bis 18.11.2017]</w:t>
+      </w:r>
     </w:p>
     <w:p>
       <w:r>
@@ -29966,7 +30185,14 @@
         <w:rPr>
           <w:b/>
         </w:rPr>
-        <w:t>AR(p) = {Z</w:t>
+        <w:t>AR(p) = {</w:t>
+      </w:r>
+      <w:proofErr w:type="spellStart"/>
+      <w:r>
+        <w:rPr>
+          <w:b/>
+        </w:rPr>
+        <w:t>Z</w:t>
       </w:r>
       <w:r>
         <w:rPr>
@@ -29975,6 +30201,7 @@
         </w:rPr>
         <w:t>t</w:t>
       </w:r>
+      <w:proofErr w:type="spellEnd"/>
       <w:r>
         <w:rPr>
           <w:b/>
@@ -29991,7 +30218,14 @@
         <w:rPr>
           <w:b/>
         </w:rPr>
-        <w:t>} wobei Z</w:t>
+        <w:t xml:space="preserve">} wobei </w:t>
+      </w:r>
+      <w:proofErr w:type="spellStart"/>
+      <w:r>
+        <w:rPr>
+          <w:b/>
+        </w:rPr>
+        <w:t>Z</w:t>
       </w:r>
       <w:r>
         <w:rPr>
@@ -30000,6 +30234,7 @@
         </w:rPr>
         <w:t>t</w:t>
       </w:r>
+      <w:proofErr w:type="spellEnd"/>
       <w:r>
         <w:rPr>
           <w:b/>
@@ -30075,6 +30310,7 @@
         </w:rPr>
         <w:t>+ α</w:t>
       </w:r>
+      <w:proofErr w:type="spellStart"/>
       <w:r>
         <w:rPr>
           <w:b/>
@@ -30096,7 +30332,16 @@
           <w:vertAlign w:val="subscript"/>
           <w:lang w:eastAsia="de-CH"/>
         </w:rPr>
-        <w:t>t – p</w:t>
+        <w:t>t</w:t>
+      </w:r>
+      <w:proofErr w:type="spellEnd"/>
+      <w:r>
+        <w:rPr>
+          <w:b/>
+          <w:vertAlign w:val="subscript"/>
+          <w:lang w:eastAsia="de-CH"/>
+        </w:rPr>
+        <w:t xml:space="preserve"> – p</w:t>
       </w:r>
       <w:r>
         <w:rPr>
@@ -30113,6 +30358,7 @@
         <w:t xml:space="preserve"> </w:t>
       </w:r>
       <w:bookmarkStart w:id="16" w:name="_Hlk496530064"/>
+      <w:proofErr w:type="spellStart"/>
       <w:r>
         <w:rPr>
           <w:b/>
@@ -30129,6 +30375,7 @@
         <w:t>t</w:t>
       </w:r>
       <w:bookmarkEnd w:id="16"/>
+      <w:proofErr w:type="spellEnd"/>
     </w:p>
     <w:p>
       <w:pPr>
@@ -30149,6 +30396,7 @@
           <w:lang w:eastAsia="de-CH"/>
         </w:rPr>
       </w:pPr>
+      <w:proofErr w:type="spellStart"/>
       <w:r>
         <w:rPr>
           <w:lang w:eastAsia="de-CH"/>
@@ -30162,11 +30410,26 @@
         </w:rPr>
         <w:t>t</w:t>
       </w:r>
+      <w:proofErr w:type="spellEnd"/>
       <w:r>
         <w:rPr>
           <w:lang w:eastAsia="de-CH"/>
         </w:rPr>
-        <w:t xml:space="preserve"> definiert den stationären AR(1)-Prozess</w:t>
+        <w:t xml:space="preserve"> definiert den stationären </w:t>
+      </w:r>
+      <w:proofErr w:type="gramStart"/>
+      <w:r>
+        <w:rPr>
+          <w:lang w:eastAsia="de-CH"/>
+        </w:rPr>
+        <w:t>AR(</w:t>
+      </w:r>
+      <w:proofErr w:type="gramEnd"/>
+      <w:r>
+        <w:rPr>
+          <w:lang w:eastAsia="de-CH"/>
+        </w:rPr>
+        <w:t>1)-Prozess</w:t>
       </w:r>
       <w:r>
         <w:rPr>
@@ -30174,6 +30437,7 @@
         </w:rPr>
         <w:t xml:space="preserve">, </w:t>
       </w:r>
+      <w:proofErr w:type="spellStart"/>
       <w:r>
         <w:rPr>
           <w:b/>
@@ -30187,7 +30451,16 @@
           <w:vertAlign w:val="subscript"/>
           <w:lang w:eastAsia="de-CH"/>
         </w:rPr>
-        <w:t xml:space="preserve">t </w:t>
+        <w:t>t</w:t>
+      </w:r>
+      <w:proofErr w:type="spellEnd"/>
+      <w:r>
+        <w:rPr>
+          <w:b/>
+          <w:vertAlign w:val="subscript"/>
+          <w:lang w:eastAsia="de-CH"/>
+        </w:rPr>
+        <w:t xml:space="preserve"> </w:t>
       </w:r>
       <w:r>
         <w:rPr>
@@ -30211,7 +30484,14 @@
         <w:rPr>
           <w:lang w:eastAsia="de-CH"/>
         </w:rPr>
-        <w:t xml:space="preserve"> Die Varianz wird so angepasst, dass ein entsprechende Prozess Z</w:t>
+        <w:t xml:space="preserve"> Die Varianz wird so angepasst, dass ein entsprechende Prozess </w:t>
+      </w:r>
+      <w:proofErr w:type="spellStart"/>
+      <w:r>
+        <w:rPr>
+          <w:lang w:eastAsia="de-CH"/>
+        </w:rPr>
+        <w:t>Z</w:t>
       </w:r>
       <w:r>
         <w:rPr>
@@ -30220,6 +30500,7 @@
         </w:rPr>
         <w:t>t</w:t>
       </w:r>
+      <w:proofErr w:type="spellEnd"/>
       <w:r>
         <w:rPr>
           <w:lang w:eastAsia="de-CH"/>
@@ -30334,7 +30615,15 @@
           <w:b/>
           <w:lang w:eastAsia="de-CH"/>
         </w:rPr>
-        <w:t xml:space="preserve"> - … -a</w:t>
+        <w:t xml:space="preserve"> - … -</w:t>
+      </w:r>
+      <w:proofErr w:type="spellStart"/>
+      <w:r>
+        <w:rPr>
+          <w:b/>
+          <w:lang w:eastAsia="de-CH"/>
+        </w:rPr>
+        <w:t>a</w:t>
       </w:r>
       <w:r>
         <w:rPr>
@@ -30359,6 +30648,7 @@
         </w:rPr>
         <w:t>p</w:t>
       </w:r>
+      <w:proofErr w:type="spellEnd"/>
     </w:p>
     <w:p>
       <w:pPr>
@@ -30414,7 +30704,35 @@
         <w:rPr>
           <w:lang w:eastAsia="de-CH"/>
         </w:rPr>
-        <w:t xml:space="preserve">durch die CDF (Cumulative Distribution Function) </w:t>
+        <w:t>durch die CDF (</w:t>
+      </w:r>
+      <w:proofErr w:type="spellStart"/>
+      <w:r>
+        <w:rPr>
+          <w:lang w:eastAsia="de-CH"/>
+        </w:rPr>
+        <w:t>Cumulative</w:t>
+      </w:r>
+      <w:proofErr w:type="spellEnd"/>
+      <w:r>
+        <w:rPr>
+          <w:lang w:eastAsia="de-CH"/>
+        </w:rPr>
+        <w:t xml:space="preserve"> Distribution </w:t>
+      </w:r>
+      <w:proofErr w:type="spellStart"/>
+      <w:r>
+        <w:rPr>
+          <w:lang w:eastAsia="de-CH"/>
+        </w:rPr>
+        <w:t>Function</w:t>
+      </w:r>
+      <w:proofErr w:type="spellEnd"/>
+      <w:r>
+        <w:rPr>
+          <w:lang w:eastAsia="de-CH"/>
+        </w:rPr>
+        <w:t xml:space="preserve">) </w:t>
       </w:r>
       <w:r>
         <w:rPr>
@@ -30426,7 +30744,21 @@
         <w:rPr>
           <w:lang w:eastAsia="de-CH"/>
         </w:rPr>
-        <w:t>Wird nun die Inverseverteilungsfunktion auf die sich ergebenden Werte angewendet, führt dies zu einem Prozess mit der gewünschten Randverteilung.</w:t>
+        <w:t xml:space="preserve">Wird nun die </w:t>
+      </w:r>
+      <w:proofErr w:type="spellStart"/>
+      <w:r>
+        <w:rPr>
+          <w:lang w:eastAsia="de-CH"/>
+        </w:rPr>
+        <w:t>Inverseverteilungsfunktion</w:t>
+      </w:r>
+      <w:proofErr w:type="spellEnd"/>
+      <w:r>
+        <w:rPr>
+          <w:lang w:eastAsia="de-CH"/>
+        </w:rPr>
+        <w:t xml:space="preserve"> auf die sich ergebenden Werte angewendet, führt dies zu einem Prozess mit der gewünschten Randverteilung.</w:t>
       </w:r>
       <w:r>
         <w:rPr>
@@ -30541,7 +30873,14 @@
               <w:rPr>
                 <w:lang w:eastAsia="de-CH"/>
               </w:rPr>
-              <w:t>(Y</w:t>
+              <w:t>(</w:t>
+            </w:r>
+            <w:proofErr w:type="spellStart"/>
+            <w:r>
+              <w:rPr>
+                <w:lang w:eastAsia="de-CH"/>
+              </w:rPr>
+              <w:t>Y</w:t>
             </w:r>
             <w:r>
               <w:rPr>
@@ -30550,6 +30889,7 @@
               </w:rPr>
               <w:t>t</w:t>
             </w:r>
+            <w:proofErr w:type="spellEnd"/>
             <w:r>
               <w:rPr>
                 <w:lang w:eastAsia="de-CH"/>
@@ -30718,25 +31058,6 @@
               </w:rPr>
               <w:t xml:space="preserve"> Wertes des Zeitpunktes t – 1 auf.</w:t>
             </w:r>
-            <w:r>
-              <w:rPr>
-                <w:lang w:eastAsia="de-CH"/>
-              </w:rPr>
-              <w:t xml:space="preserve"> Eine Zeitreihe ist die Manifestierung </w:t>
-            </w:r>
-            <w:r>
-              <w:rPr>
-                <w:lang w:eastAsia="de-CH"/>
-              </w:rPr>
-              <w:t>des darunterliegenden stochastischen Prozesses.</w:t>
-            </w:r>
-          </w:p>
-          <w:p>
-            <w:pPr>
-              <w:rPr>
-                <w:lang w:eastAsia="de-CH"/>
-              </w:rPr>
-            </w:pPr>
           </w:p>
           <w:p>
             <w:pPr>
@@ -30762,12 +31083,14 @@
               </w:rPr>
               <w:t xml:space="preserve"> t – 2 abhängt. </w:t>
             </w:r>
+            <w:proofErr w:type="gramStart"/>
             <w:r>
               <w:rPr>
                 <w:lang w:eastAsia="de-CH"/>
               </w:rPr>
               <w:t>Solche autoregressive Prozesse</w:t>
             </w:r>
+            <w:proofErr w:type="gramEnd"/>
             <w:r>
               <w:rPr>
                 <w:lang w:eastAsia="de-CH"/>
@@ -30778,7 +31101,21 @@
               <w:rPr>
                 <w:lang w:eastAsia="de-CH"/>
               </w:rPr>
-              <w:t xml:space="preserve"> Beim obigen Beispiel ist dieser Lag gleich 1. Daher kann die Zeitreihe als AR(1) beschreiben werden.</w:t>
+              <w:t xml:space="preserve"> Beim obigen Beispiel ist dieser Lag gleich 1. Daher kann die Zeitreihe als </w:t>
+            </w:r>
+            <w:proofErr w:type="gramStart"/>
+            <w:r>
+              <w:rPr>
+                <w:lang w:eastAsia="de-CH"/>
+              </w:rPr>
+              <w:t>AR(</w:t>
+            </w:r>
+            <w:proofErr w:type="gramEnd"/>
+            <w:r>
+              <w:rPr>
+                <w:lang w:eastAsia="de-CH"/>
+              </w:rPr>
+              <w:t>1) beschreiben werden.</w:t>
             </w:r>
           </w:p>
         </w:tc>
@@ -30804,10 +31141,10 @@
       </w:pPr>
       <w:r>
         <w:object w:dxaOrig="12745" w:dyaOrig="2832">
-          <v:shape id="_x0000_i1026" type="#_x0000_t75" style="width:453pt;height:101pt" o:ole="">
+          <v:shape id="_x0000_i1026" type="#_x0000_t75" style="width:453.2pt;height:100.8pt" o:ole="">
             <v:imagedata r:id="rId12" o:title=""/>
           </v:shape>
-          <o:OLEObject Type="Embed" ProgID="Visio.Drawing.15" ShapeID="_x0000_i1026" DrawAspect="Content" ObjectID="_1570371630" r:id="rId13"/>
+          <o:OLEObject Type="Embed" ProgID="Visio.Drawing.15" ShapeID="_x0000_i1026" DrawAspect="Content" ObjectID="_1570449603" r:id="rId13"/>
         </w:object>
       </w:r>
     </w:p>
@@ -30819,24 +31156,14 @@
       <w:r>
         <w:t xml:space="preserve">Abbildung </w:t>
       </w:r>
-      <w:r>
-        <w:fldChar w:fldCharType="begin"/>
-      </w:r>
-      <w:r>
-        <w:instrText xml:space="preserve"> SEQ Abbildung \* ARABIC </w:instrText>
-      </w:r>
-      <w:r>
-        <w:fldChar w:fldCharType="separate"/>
-      </w:r>
-      <w:r>
-        <w:rPr>
-          <w:noProof/>
-        </w:rPr>
-        <w:t>2</w:t>
-      </w:r>
-      <w:r>
-        <w:fldChar w:fldCharType="end"/>
-      </w:r>
+      <w:fldSimple w:instr=" SEQ Abbildung \* ARABIC ">
+        <w:r>
+          <w:rPr>
+            <w:noProof/>
+          </w:rPr>
+          <w:t>2</w:t>
+        </w:r>
+      </w:fldSimple>
       <w:r>
         <w:t xml:space="preserve"> ARTA-Prozess </w:t>
       </w:r>
@@ -31076,49 +31403,87 @@
     <w:p>
       <w:pPr>
         <w:ind w:left="2552"/>
+        <w:rPr>
+          <w:lang w:val="en-US"/>
+        </w:rPr>
       </w:pPr>
       <w:r>
+        <w:rPr>
+          <w:lang w:val="en-US"/>
+        </w:rPr>
         <w:t>h = Y</w:t>
       </w:r>
       <w:r>
         <w:rPr>
           <w:vertAlign w:val="subscript"/>
+          <w:lang w:val="en-US"/>
         </w:rPr>
         <w:t xml:space="preserve">i -N </w:t>
       </w:r>
       <w:r>
+        <w:rPr>
+          <w:lang w:val="en-US"/>
+        </w:rPr>
         <w:t>-Y</w:t>
       </w:r>
       <w:r>
         <w:rPr>
           <w:vertAlign w:val="subscript"/>
+          <w:lang w:val="en-US"/>
         </w:rPr>
         <w:t xml:space="preserve">i-N </w:t>
       </w:r>
       <w:r>
-        <w:t>mod 2</w:t>
+        <w:rPr>
+          <w:lang w:val="en-US"/>
+        </w:rPr>
+        <w:t xml:space="preserve">mod </w:t>
+      </w:r>
+      <w:proofErr w:type="gramStart"/>
+      <w:r>
+        <w:rPr>
+          <w:lang w:val="en-US"/>
+        </w:rPr>
+        <w:t>2</w:t>
       </w:r>
       <w:r>
         <w:rPr>
           <w:vertAlign w:val="superscript"/>
+          <w:lang w:val="en-US"/>
         </w:rPr>
         <w:t xml:space="preserve">31 </w:t>
       </w:r>
       <w:r>
+        <w:rPr>
+          <w:lang w:val="en-US"/>
+        </w:rPr>
         <w:t xml:space="preserve"> Y</w:t>
       </w:r>
       <w:r>
         <w:rPr>
           <w:vertAlign w:val="subscript"/>
+          <w:lang w:val="en-US"/>
         </w:rPr>
-        <w:t>i-N+1</w:t>
-      </w:r>
-      <w:r>
+        <w:t>i</w:t>
+      </w:r>
+      <w:proofErr w:type="gramEnd"/>
+      <w:r>
+        <w:rPr>
+          <w:vertAlign w:val="subscript"/>
+          <w:lang w:val="en-US"/>
+        </w:rPr>
+        <w:t>-N+1</w:t>
+      </w:r>
+      <w:r>
+        <w:rPr>
+          <w:lang w:val="en-US"/>
+        </w:rPr>
         <w:t xml:space="preserve"> mod 2</w:t>
       </w:r>
       <w:r>
         <w:rPr>
           <w:vertAlign w:val="superscript"/>
+          <w:lang w:val="en-US"/>
         </w:rPr>
         <w:t xml:space="preserve">31 </w:t>
       </w:r>
@@ -31126,36 +31491,62 @@
     <w:p>
       <w:pPr>
         <w:ind w:left="2552"/>
+        <w:rPr>
+          <w:lang w:val="en-US"/>
+        </w:rPr>
       </w:pPr>
       <w:r>
+        <w:rPr>
+          <w:lang w:val="en-US"/>
+        </w:rPr>
         <w:t>Y</w:t>
       </w:r>
       <w:r>
         <w:rPr>
           <w:vertAlign w:val="subscript"/>
+          <w:lang w:val="en-US"/>
         </w:rPr>
         <w:t>i</w:t>
       </w:r>
       <w:r>
+        <w:rPr>
+          <w:lang w:val="en-US"/>
+        </w:rPr>
         <w:t xml:space="preserve"> = Y</w:t>
       </w:r>
       <w:r>
         <w:rPr>
           <w:vertAlign w:val="subscript"/>
+          <w:lang w:val="en-US"/>
         </w:rPr>
         <w:t>i – 227</w:t>
       </w:r>
       <w:r>
+        <w:rPr>
+          <w:lang w:val="en-US"/>
+        </w:rPr>
         <w:t xml:space="preserve"> XOR h/2 XOR ((h mod 2) * </w:t>
       </w:r>
       <w:r>
+        <w:rPr>
+          <w:lang w:val="en-US"/>
+        </w:rPr>
         <w:t>0x</w:t>
       </w:r>
       <w:r>
+        <w:rPr>
+          <w:lang w:val="en-US"/>
+        </w:rPr>
         <w:t>9908B0DF)</w:t>
       </w:r>
     </w:p>
-    <w:p/>
+    <w:p>
+      <w:pPr>
+        <w:rPr>
+          <w:lang w:val="en-US"/>
+        </w:rPr>
+      </w:pPr>
+    </w:p>
     <w:p>
       <w:r>
         <w:t xml:space="preserve">Abschliessend wird ein Tempering </w:t>
@@ -31237,73 +31628,122 @@
             <w:pPr>
               <w:rPr>
                 <w:vertAlign w:val="superscript"/>
-              </w:rPr>
-            </w:pPr>
-            <w:r>
+                <w:lang w:val="es-ES"/>
+              </w:rPr>
+            </w:pPr>
+            <w:r>
+              <w:rPr>
+                <w:lang w:val="es-ES"/>
+              </w:rPr>
               <w:t>X = Y</w:t>
             </w:r>
             <w:r>
               <w:rPr>
                 <w:vertAlign w:val="subscript"/>
+                <w:lang w:val="es-ES"/>
               </w:rPr>
               <w:t>i</w:t>
             </w:r>
             <w:r>
+              <w:rPr>
+                <w:lang w:val="es-ES"/>
+              </w:rPr>
               <w:t xml:space="preserve"> XOR Y</w:t>
             </w:r>
             <w:r>
               <w:rPr>
                 <w:vertAlign w:val="subscript"/>
+                <w:lang w:val="es-ES"/>
               </w:rPr>
               <w:t>i</w:t>
             </w:r>
             <w:r>
+              <w:rPr>
+                <w:lang w:val="es-ES"/>
+              </w:rPr>
               <w:t xml:space="preserve"> / 2</w:t>
             </w:r>
             <w:r>
               <w:rPr>
                 <w:vertAlign w:val="superscript"/>
+                <w:lang w:val="es-ES"/>
               </w:rPr>
               <w:t>11</w:t>
             </w:r>
           </w:p>
           <w:p>
-            <w:r>
+            <w:pPr>
+              <w:rPr>
+                <w:lang w:val="es-ES"/>
+              </w:rPr>
+            </w:pPr>
+            <w:r>
+              <w:rPr>
+                <w:lang w:val="es-ES"/>
+              </w:rPr>
               <w:t>Y = x XOR ((x * 2</w:t>
             </w:r>
             <w:r>
               <w:rPr>
                 <w:vertAlign w:val="superscript"/>
+                <w:lang w:val="es-ES"/>
               </w:rPr>
               <w:t>7</w:t>
             </w:r>
             <w:r>
+              <w:rPr>
+                <w:lang w:val="es-ES"/>
+              </w:rPr>
               <w:t xml:space="preserve">) &amp; </w:t>
             </w:r>
             <w:r>
+              <w:rPr>
+                <w:lang w:val="es-ES"/>
+              </w:rPr>
               <w:t>0x</w:t>
             </w:r>
             <w:r>
+              <w:rPr>
+                <w:lang w:val="es-ES"/>
+              </w:rPr>
               <w:t>9D2C5680)</w:t>
             </w:r>
           </w:p>
           <w:p>
-            <w:r>
+            <w:pPr>
+              <w:rPr>
+                <w:lang w:val="es-ES"/>
+              </w:rPr>
+            </w:pPr>
+            <w:r>
+              <w:rPr>
+                <w:lang w:val="es-ES"/>
+              </w:rPr>
               <w:t>Z = y XOR ((y * 2</w:t>
             </w:r>
             <w:r>
               <w:rPr>
                 <w:vertAlign w:val="superscript"/>
+                <w:lang w:val="es-ES"/>
               </w:rPr>
               <w:t>15</w:t>
             </w:r>
             <w:r>
+              <w:rPr>
+                <w:lang w:val="es-ES"/>
+              </w:rPr>
               <w:t xml:space="preserve">) &amp; </w:t>
             </w:r>
             <w:r>
+              <w:rPr>
+                <w:lang w:val="es-ES"/>
+              </w:rPr>
               <w:t>0x</w:t>
             </w:r>
             <w:r>
+              <w:rPr>
+                <w:lang w:val="es-ES"/>
+              </w:rPr>
               <w:t>EFC60000)</w:t>
             </w:r>
           </w:p>
@@ -31313,6 +31753,7 @@
                 <w:vertAlign w:val="superscript"/>
               </w:rPr>
             </w:pPr>
+            <w:proofErr w:type="spellStart"/>
             <w:r>
               <w:t>Z</w:t>
             </w:r>
@@ -31322,6 +31763,7 @@
               </w:rPr>
               <w:t>i</w:t>
             </w:r>
+            <w:proofErr w:type="spellEnd"/>
             <w:r>
               <w:t xml:space="preserve"> = z XOR z / 2</w:t>
             </w:r>
@@ -31346,7 +31788,7 @@
                 <w:color w:val="000000"/>
                 <w:sz w:val="19"/>
                 <w:szCs w:val="19"/>
-                <w:lang w:eastAsia="de-CH"/>
+                <w:lang w:val="es-ES" w:eastAsia="de-CH"/>
               </w:rPr>
             </w:pPr>
             <w:r>
@@ -31354,7 +31796,7 @@
                 <w:color w:val="000000"/>
                 <w:sz w:val="19"/>
                 <w:szCs w:val="19"/>
-                <w:lang w:eastAsia="de-CH"/>
+                <w:lang w:val="es-ES" w:eastAsia="de-CH"/>
               </w:rPr>
               <w:t xml:space="preserve">            y ^= y &gt;&gt; 11;</w:t>
             </w:r>
@@ -31368,7 +31810,7 @@
                 <w:color w:val="000000"/>
                 <w:sz w:val="19"/>
                 <w:szCs w:val="19"/>
-                <w:lang w:eastAsia="de-CH"/>
+                <w:lang w:val="es-ES" w:eastAsia="de-CH"/>
               </w:rPr>
             </w:pPr>
             <w:r>
@@ -31376,7 +31818,7 @@
                 <w:color w:val="000000"/>
                 <w:sz w:val="19"/>
                 <w:szCs w:val="19"/>
-                <w:lang w:eastAsia="de-CH"/>
+                <w:lang w:val="es-ES" w:eastAsia="de-CH"/>
               </w:rPr>
               <w:t xml:space="preserve">            y = y ^ (y &lt;&lt; 7 &amp; - </w:t>
             </w:r>
@@ -31385,7 +31827,7 @@
                 <w:color w:val="008000"/>
                 <w:sz w:val="19"/>
                 <w:szCs w:val="19"/>
-                <w:lang w:eastAsia="de-CH"/>
+                <w:lang w:val="es-ES" w:eastAsia="de-CH"/>
               </w:rPr>
               <w:t>0x9D2C5680;</w:t>
             </w:r>
@@ -31399,7 +31841,7 @@
                 <w:color w:val="000000"/>
                 <w:sz w:val="19"/>
                 <w:szCs w:val="19"/>
-                <w:lang w:eastAsia="de-CH"/>
+                <w:lang w:val="es-ES" w:eastAsia="de-CH"/>
               </w:rPr>
             </w:pPr>
             <w:r>
@@ -31407,7 +31849,7 @@
                 <w:color w:val="000000"/>
                 <w:sz w:val="19"/>
                 <w:szCs w:val="19"/>
-                <w:lang w:eastAsia="de-CH"/>
+                <w:lang w:val="es-ES" w:eastAsia="de-CH"/>
               </w:rPr>
               <w:t xml:space="preserve">            y ^= y &lt;&lt; 15 &amp; - </w:t>
             </w:r>
@@ -31416,7 +31858,7 @@
                 <w:color w:val="008000"/>
                 <w:sz w:val="19"/>
                 <w:szCs w:val="19"/>
-                <w:lang w:eastAsia="de-CH"/>
+                <w:lang w:val="es-ES" w:eastAsia="de-CH"/>
               </w:rPr>
               <w:t>0xEFC60000;</w:t>
             </w:r>
@@ -31438,12 +31880,10 @@
                 <w:color w:val="000000"/>
                 <w:sz w:val="19"/>
                 <w:szCs w:val="19"/>
-                <w:lang w:eastAsia="de-CH"/>
-              </w:rPr>
-              <w:t xml:space="preserve">            y ^= y &gt;&gt; 18;</w:t>
-            </w:r>
-          </w:p>
-          <w:p>
+                <w:lang w:val="es-ES" w:eastAsia="de-CH"/>
+              </w:rPr>
+              <w:t xml:space="preserve">            </w:t>
+            </w:r>
             <w:r>
               <w:rPr>
                 <w:color w:val="000000"/>
@@ -31451,8 +31891,10 @@
                 <w:szCs w:val="19"/>
                 <w:lang w:eastAsia="de-CH"/>
               </w:rPr>
-              <w:t xml:space="preserve">      </w:t>
-            </w:r>
+              <w:t>y ^= y &gt;&gt; 18;</w:t>
+            </w:r>
+          </w:p>
+          <w:p>
             <w:r>
               <w:rPr>
                 <w:color w:val="000000"/>
@@ -31460,7 +31902,27 @@
                 <w:szCs w:val="19"/>
                 <w:lang w:eastAsia="de-CH"/>
               </w:rPr>
-              <w:t>return y;</w:t>
+              <w:t xml:space="preserve">      </w:t>
+            </w:r>
+            <w:proofErr w:type="spellStart"/>
+            <w:r>
+              <w:rPr>
+                <w:color w:val="000000"/>
+                <w:sz w:val="19"/>
+                <w:szCs w:val="19"/>
+                <w:lang w:eastAsia="de-CH"/>
+              </w:rPr>
+              <w:t>return</w:t>
+            </w:r>
+            <w:proofErr w:type="spellEnd"/>
+            <w:r>
+              <w:rPr>
+                <w:color w:val="000000"/>
+                <w:sz w:val="19"/>
+                <w:szCs w:val="19"/>
+                <w:lang w:eastAsia="de-CH"/>
+              </w:rPr>
+              <w:t xml:space="preserve"> y;</w:t>
             </w:r>
           </w:p>
         </w:tc>
@@ -31477,11 +31939,16 @@
         <w:pStyle w:val="Heading3"/>
       </w:pPr>
       <w:bookmarkStart w:id="23" w:name="_Toc496621325"/>
+      <w:proofErr w:type="spellStart"/>
       <w:r>
         <w:lastRenderedPageBreak/>
         <w:t>PearsonsCorrelation</w:t>
       </w:r>
       <w:bookmarkEnd w:id="23"/>
+      <w:proofErr w:type="spellEnd"/>
+      <w:r>
+        <w:t xml:space="preserve"> [bis 1.11.2017]</w:t>
+      </w:r>
     </w:p>
     <w:p>
       <w:r>
@@ -31591,24 +32058,14 @@
       <w:r>
         <w:t xml:space="preserve">Abbildung </w:t>
       </w:r>
-      <w:r>
-        <w:fldChar w:fldCharType="begin"/>
-      </w:r>
-      <w:r>
-        <w:instrText xml:space="preserve"> SEQ Abbildung \* ARABIC </w:instrText>
-      </w:r>
-      <w:r>
-        <w:fldChar w:fldCharType="separate"/>
-      </w:r>
-      <w:r>
-        <w:rPr>
-          <w:noProof/>
-        </w:rPr>
-        <w:t>3</w:t>
-      </w:r>
-      <w:r>
-        <w:fldChar w:fldCharType="end"/>
-      </w:r>
+      <w:fldSimple w:instr=" SEQ Abbildung \* ARABIC ">
+        <w:r>
+          <w:rPr>
+            <w:noProof/>
+          </w:rPr>
+          <w:t>3</w:t>
+        </w:r>
+      </w:fldSimple>
       <w:r>
         <w:t xml:space="preserve"> Klassendiagramm ARTA.Core</w:t>
       </w:r>
@@ -31655,8 +32112,6 @@
       <w:r>
         <w:br w:type="page"/>
       </w:r>
-      <w:bookmarkStart w:id="27" w:name="_GoBack"/>
-      <w:bookmarkEnd w:id="27"/>
     </w:p>
     <w:p>
       <w:r>
@@ -31664,7 +32119,15 @@
         <w:t xml:space="preserve">Folgendes Codefragment </w:t>
       </w:r>
       <w:r>
-        <w:t xml:space="preserve">(Auszug aus ArProcessFactory.cs) </w:t>
+        <w:t xml:space="preserve">(Auszug aus </w:t>
+      </w:r>
+      <w:proofErr w:type="spellStart"/>
+      <w:r>
+        <w:t>ArProcessFactory.cs</w:t>
+      </w:r>
+      <w:proofErr w:type="spellEnd"/>
+      <w:r>
+        <w:t xml:space="preserve">) </w:t>
       </w:r>
       <w:r>
         <w:t>zeigt die Erzeugung eines neunen AR-Prozesses.</w:t>
@@ -31718,7 +32181,25 @@
                 <w:sz w:val="20"/>
                 <w:lang w:eastAsia="de-CH"/>
               </w:rPr>
-              <w:t>///&lt;summary&gt;</w:t>
+              <w:t>///&lt;</w:t>
+            </w:r>
+            <w:proofErr w:type="spellStart"/>
+            <w:r>
+              <w:rPr>
+                <w:color w:val="808080"/>
+                <w:sz w:val="20"/>
+                <w:lang w:eastAsia="de-CH"/>
+              </w:rPr>
+              <w:t>summary</w:t>
+            </w:r>
+            <w:proofErr w:type="spellEnd"/>
+            <w:r>
+              <w:rPr>
+                <w:color w:val="808080"/>
+                <w:sz w:val="20"/>
+                <w:lang w:eastAsia="de-CH"/>
+              </w:rPr>
+              <w:t>&gt;</w:t>
             </w:r>
           </w:p>
           <w:p>
@@ -31740,13 +32221,23 @@
               </w:rPr>
               <w:t>///</w:t>
             </w:r>
+            <w:proofErr w:type="gramStart"/>
             <w:r>
               <w:rPr>
                 <w:color w:val="008000"/>
                 <w:sz w:val="20"/>
                 <w:lang w:eastAsia="de-CH"/>
               </w:rPr>
-              <w:t>Erzeugt einen AR-Prozess mit den gegebenen Korrelationskoeffizienten.</w:t>
+              <w:t>Erzeugt</w:t>
+            </w:r>
+            <w:proofErr w:type="gramEnd"/>
+            <w:r>
+              <w:rPr>
+                <w:color w:val="008000"/>
+                <w:sz w:val="20"/>
+                <w:lang w:eastAsia="de-CH"/>
+              </w:rPr>
+              <w:t xml:space="preserve"> einen AR-Prozess mit den gegebenen Korrelationskoeffizienten.</w:t>
             </w:r>
           </w:p>
           <w:p>
@@ -31768,13 +32259,23 @@
               </w:rPr>
               <w:t>///</w:t>
             </w:r>
+            <w:proofErr w:type="gramStart"/>
             <w:r>
               <w:rPr>
                 <w:color w:val="008000"/>
                 <w:sz w:val="20"/>
                 <w:lang w:eastAsia="de-CH"/>
               </w:rPr>
-              <w:t>Passt die Alpha-Werte in eine Normalverteilung ein, mit dem Mittelwert 0 und der Varianz kleiner 1</w:t>
+              <w:t>Passt</w:t>
+            </w:r>
+            <w:proofErr w:type="gramEnd"/>
+            <w:r>
+              <w:rPr>
+                <w:color w:val="008000"/>
+                <w:sz w:val="20"/>
+                <w:lang w:eastAsia="de-CH"/>
+              </w:rPr>
+              <w:t xml:space="preserve"> die Alpha-Werte in eine Normalverteilung ein, mit dem Mittelwert 0 und der Varianz kleiner 1</w:t>
             </w:r>
           </w:p>
           <w:p>
@@ -31785,14 +32286,14 @@
               <w:rPr>
                 <w:color w:val="000000"/>
                 <w:sz w:val="20"/>
-                <w:lang w:eastAsia="de-CH"/>
+                <w:lang w:val="en-US" w:eastAsia="de-CH"/>
               </w:rPr>
             </w:pPr>
             <w:r>
               <w:rPr>
                 <w:color w:val="808080"/>
                 <w:sz w:val="20"/>
-                <w:lang w:eastAsia="de-CH"/>
+                <w:lang w:val="en-US" w:eastAsia="de-CH"/>
               </w:rPr>
               <w:t>///&lt;/summary&gt;</w:t>
             </w:r>
@@ -31806,7 +32307,7 @@
                 <w:b/>
                 <w:color w:val="000000"/>
                 <w:sz w:val="20"/>
-                <w:lang w:eastAsia="de-CH"/>
+                <w:lang w:val="en-US" w:eastAsia="de-CH"/>
               </w:rPr>
             </w:pPr>
             <w:r>
@@ -31814,7 +32315,7 @@
                 <w:b/>
                 <w:color w:val="0000FF"/>
                 <w:sz w:val="20"/>
-                <w:lang w:eastAsia="de-CH"/>
+                <w:lang w:val="en-US" w:eastAsia="de-CH"/>
               </w:rPr>
               <w:t>public</w:t>
             </w:r>
@@ -31823,7 +32324,7 @@
                 <w:b/>
                 <w:color w:val="000000"/>
                 <w:sz w:val="20"/>
-                <w:lang w:eastAsia="de-CH"/>
+                <w:lang w:val="en-US" w:eastAsia="de-CH"/>
               </w:rPr>
               <w:t xml:space="preserve"> </w:t>
             </w:r>
@@ -31832,7 +32333,7 @@
                 <w:b/>
                 <w:color w:val="0000FF"/>
                 <w:sz w:val="20"/>
-                <w:lang w:eastAsia="de-CH"/>
+                <w:lang w:val="en-US" w:eastAsia="de-CH"/>
               </w:rPr>
               <w:t>static</w:t>
             </w:r>
@@ -31841,34 +32342,57 @@
                 <w:b/>
                 <w:color w:val="000000"/>
                 <w:sz w:val="20"/>
-                <w:lang w:eastAsia="de-CH"/>
+                <w:lang w:val="en-US" w:eastAsia="de-CH"/>
               </w:rPr>
               <w:t xml:space="preserve"> </w:t>
             </w:r>
+            <w:proofErr w:type="spellStart"/>
             <w:r>
               <w:rPr>
                 <w:b/>
                 <w:color w:val="2B91AF"/>
                 <w:sz w:val="20"/>
-                <w:lang w:eastAsia="de-CH"/>
+                <w:lang w:val="en-US" w:eastAsia="de-CH"/>
               </w:rPr>
               <w:t>ArProcess</w:t>
             </w:r>
+            <w:proofErr w:type="spellEnd"/>
             <w:r>
               <w:rPr>
                 <w:b/>
                 <w:color w:val="000000"/>
                 <w:sz w:val="20"/>
-                <w:lang w:eastAsia="de-CH"/>
-              </w:rPr>
-              <w:t xml:space="preserve"> CreateArProcess(</w:t>
-            </w:r>
+                <w:lang w:val="en-US" w:eastAsia="de-CH"/>
+              </w:rPr>
+              <w:t xml:space="preserve"> </w:t>
+            </w:r>
+            <w:proofErr w:type="spellStart"/>
+            <w:r>
+              <w:rPr>
+                <w:b/>
+                <w:color w:val="000000"/>
+                <w:sz w:val="20"/>
+                <w:lang w:val="en-US" w:eastAsia="de-CH"/>
+              </w:rPr>
+              <w:t>CreateArProcess</w:t>
+            </w:r>
+            <w:proofErr w:type="spellEnd"/>
+            <w:r>
+              <w:rPr>
+                <w:b/>
+                <w:color w:val="000000"/>
+                <w:sz w:val="20"/>
+                <w:lang w:val="en-US" w:eastAsia="de-CH"/>
+              </w:rPr>
+              <w:t>(</w:t>
+            </w:r>
+            <w:proofErr w:type="gramStart"/>
             <w:r>
               <w:rPr>
                 <w:b/>
                 <w:color w:val="0000FF"/>
                 <w:sz w:val="20"/>
-                <w:lang w:eastAsia="de-CH"/>
+                <w:lang w:val="en-US" w:eastAsia="de-CH"/>
               </w:rPr>
               <w:t>double</w:t>
             </w:r>
@@ -31877,27 +32401,79 @@
                 <w:b/>
                 <w:color w:val="000000"/>
                 <w:sz w:val="20"/>
-                <w:lang w:eastAsia="de-CH"/>
-              </w:rPr>
-              <w:t xml:space="preserve">[] arAutocorrelations, </w:t>
-            </w:r>
+                <w:lang w:val="en-US" w:eastAsia="de-CH"/>
+              </w:rPr>
+              <w:t>[</w:t>
+            </w:r>
+            <w:proofErr w:type="gramEnd"/>
+            <w:r>
+              <w:rPr>
+                <w:b/>
+                <w:color w:val="000000"/>
+                <w:sz w:val="20"/>
+                <w:lang w:val="en-US" w:eastAsia="de-CH"/>
+              </w:rPr>
+              <w:t xml:space="preserve">] </w:t>
+            </w:r>
+            <w:proofErr w:type="spellStart"/>
+            <w:r>
+              <w:rPr>
+                <w:b/>
+                <w:color w:val="000000"/>
+                <w:sz w:val="20"/>
+                <w:lang w:val="en-US" w:eastAsia="de-CH"/>
+              </w:rPr>
+              <w:t>arAutocorrelations</w:t>
+            </w:r>
+            <w:proofErr w:type="spellEnd"/>
+            <w:r>
+              <w:rPr>
+                <w:b/>
+                <w:color w:val="000000"/>
+                <w:sz w:val="20"/>
+                <w:lang w:val="en-US" w:eastAsia="de-CH"/>
+              </w:rPr>
+              <w:t xml:space="preserve">, </w:t>
+            </w:r>
+            <w:proofErr w:type="spellStart"/>
             <w:r>
               <w:rPr>
                 <w:b/>
                 <w:color w:val="2B91AF"/>
                 <w:sz w:val="20"/>
-                <w:lang w:eastAsia="de-CH"/>
+                <w:lang w:val="en-US" w:eastAsia="de-CH"/>
               </w:rPr>
               <w:t>RandomGenerator</w:t>
             </w:r>
+            <w:proofErr w:type="spellEnd"/>
             <w:r>
               <w:rPr>
                 <w:b/>
                 <w:color w:val="000000"/>
                 <w:sz w:val="20"/>
-                <w:lang w:eastAsia="de-CH"/>
-              </w:rPr>
-              <w:t xml:space="preserve"> rng)</w:t>
+                <w:lang w:val="en-US" w:eastAsia="de-CH"/>
+              </w:rPr>
+              <w:t xml:space="preserve"> </w:t>
+            </w:r>
+            <w:proofErr w:type="spellStart"/>
+            <w:r>
+              <w:rPr>
+                <w:b/>
+                <w:color w:val="000000"/>
+                <w:sz w:val="20"/>
+                <w:lang w:val="en-US" w:eastAsia="de-CH"/>
+              </w:rPr>
+              <w:t>rng</w:t>
+            </w:r>
+            <w:proofErr w:type="spellEnd"/>
+            <w:r>
+              <w:rPr>
+                <w:b/>
+                <w:color w:val="000000"/>
+                <w:sz w:val="20"/>
+                <w:lang w:val="en-US" w:eastAsia="de-CH"/>
+              </w:rPr>
+              <w:t>)</w:t>
             </w:r>
           </w:p>
           <w:p>
@@ -31939,7 +32515,25 @@
                 <w:sz w:val="20"/>
                 <w:lang w:eastAsia="de-CH"/>
               </w:rPr>
-              <w:t>//Erzeugt eine Korrelationsmatrix und gibt die Reihe mit Index 0 als double[] zurück</w:t>
+              <w:t xml:space="preserve">//Erzeugt eine Korrelationsmatrix und gibt die Reihe mit Index 0 als </w:t>
+            </w:r>
+            <w:proofErr w:type="gramStart"/>
+            <w:r>
+              <w:rPr>
+                <w:color w:val="008000"/>
+                <w:sz w:val="20"/>
+                <w:lang w:eastAsia="de-CH"/>
+              </w:rPr>
+              <w:t>double[</w:t>
+            </w:r>
+            <w:proofErr w:type="gramEnd"/>
+            <w:r>
+              <w:rPr>
+                <w:color w:val="008000"/>
+                <w:sz w:val="20"/>
+                <w:lang w:eastAsia="de-CH"/>
+              </w:rPr>
+              <w:t>] zurück</w:t>
             </w:r>
           </w:p>
           <w:p>
@@ -31953,6 +32547,7 @@
                 <w:lang w:eastAsia="de-CH"/>
               </w:rPr>
             </w:pPr>
+            <w:proofErr w:type="gramStart"/>
             <w:r>
               <w:rPr>
                 <w:color w:val="0000FF"/>
@@ -31967,7 +32562,70 @@
                 <w:sz w:val="20"/>
                 <w:lang w:eastAsia="de-CH"/>
               </w:rPr>
-              <w:t>[] alphas = ArAutocorrelationsToAlphas(arAutocorrelations);</w:t>
+              <w:t>[</w:t>
+            </w:r>
+            <w:proofErr w:type="gramEnd"/>
+            <w:r>
+              <w:rPr>
+                <w:color w:val="000000"/>
+                <w:sz w:val="20"/>
+                <w:lang w:eastAsia="de-CH"/>
+              </w:rPr>
+              <w:t xml:space="preserve">] </w:t>
+            </w:r>
+            <w:proofErr w:type="spellStart"/>
+            <w:r>
+              <w:rPr>
+                <w:color w:val="000000"/>
+                <w:sz w:val="20"/>
+                <w:lang w:eastAsia="de-CH"/>
+              </w:rPr>
+              <w:t>alphas</w:t>
+            </w:r>
+            <w:proofErr w:type="spellEnd"/>
+            <w:r>
+              <w:rPr>
+                <w:color w:val="000000"/>
+                <w:sz w:val="20"/>
+                <w:lang w:eastAsia="de-CH"/>
+              </w:rPr>
+              <w:t xml:space="preserve"> = </w:t>
+            </w:r>
+            <w:proofErr w:type="spellStart"/>
+            <w:r>
+              <w:rPr>
+                <w:color w:val="000000"/>
+                <w:sz w:val="20"/>
+                <w:lang w:eastAsia="de-CH"/>
+              </w:rPr>
+              <w:t>ArAutocorrelationsToAlphas</w:t>
+            </w:r>
+            <w:proofErr w:type="spellEnd"/>
+            <w:r>
+              <w:rPr>
+                <w:color w:val="000000"/>
+                <w:sz w:val="20"/>
+                <w:lang w:eastAsia="de-CH"/>
+              </w:rPr>
+              <w:t>(</w:t>
+            </w:r>
+            <w:proofErr w:type="spellStart"/>
+            <w:r>
+              <w:rPr>
+                <w:color w:val="000000"/>
+                <w:sz w:val="20"/>
+                <w:lang w:eastAsia="de-CH"/>
+              </w:rPr>
+              <w:t>arAutocorrelations</w:t>
+            </w:r>
+            <w:proofErr w:type="spellEnd"/>
+            <w:r>
+              <w:rPr>
+                <w:color w:val="000000"/>
+                <w:sz w:val="20"/>
+                <w:lang w:eastAsia="de-CH"/>
+              </w:rPr>
+              <w:t>);</w:t>
             </w:r>
           </w:p>
           <w:p>
@@ -31999,7 +32657,25 @@
                 <w:sz w:val="20"/>
                 <w:lang w:eastAsia="de-CH"/>
               </w:rPr>
-              <w:t>//Errechnet die Varianz aus den gegebenen Korrelationskoeffizienten und den erzeugten Alpha-Werten</w:t>
+              <w:t>//</w:t>
+            </w:r>
+            <w:proofErr w:type="gramStart"/>
+            <w:r>
+              <w:rPr>
+                <w:color w:val="008000"/>
+                <w:sz w:val="20"/>
+                <w:lang w:eastAsia="de-CH"/>
+              </w:rPr>
+              <w:t>Errechnet</w:t>
+            </w:r>
+            <w:proofErr w:type="gramEnd"/>
+            <w:r>
+              <w:rPr>
+                <w:color w:val="008000"/>
+                <w:sz w:val="20"/>
+                <w:lang w:eastAsia="de-CH"/>
+              </w:rPr>
+              <w:t xml:space="preserve"> die Varianz aus den gegebenen Korrelationskoeffizienten und den erzeugten Alpha-Werten</w:t>
             </w:r>
           </w:p>
           <w:p>
@@ -32027,7 +32703,81 @@
                 <w:sz w:val="20"/>
                 <w:lang w:eastAsia="de-CH"/>
               </w:rPr>
-              <w:t xml:space="preserve"> variance = CalculateVariance(arAutocorrelations, alphas);</w:t>
+              <w:t xml:space="preserve"> </w:t>
+            </w:r>
+            <w:proofErr w:type="spellStart"/>
+            <w:r>
+              <w:rPr>
+                <w:color w:val="000000"/>
+                <w:sz w:val="20"/>
+                <w:lang w:eastAsia="de-CH"/>
+              </w:rPr>
+              <w:t>variance</w:t>
+            </w:r>
+            <w:proofErr w:type="spellEnd"/>
+            <w:r>
+              <w:rPr>
+                <w:color w:val="000000"/>
+                <w:sz w:val="20"/>
+                <w:lang w:eastAsia="de-CH"/>
+              </w:rPr>
+              <w:t xml:space="preserve"> = </w:t>
+            </w:r>
+            <w:proofErr w:type="spellStart"/>
+            <w:proofErr w:type="gramStart"/>
+            <w:r>
+              <w:rPr>
+                <w:color w:val="000000"/>
+                <w:sz w:val="20"/>
+                <w:lang w:eastAsia="de-CH"/>
+              </w:rPr>
+              <w:t>CalculateVariance</w:t>
+            </w:r>
+            <w:proofErr w:type="spellEnd"/>
+            <w:r>
+              <w:rPr>
+                <w:color w:val="000000"/>
+                <w:sz w:val="20"/>
+                <w:lang w:eastAsia="de-CH"/>
+              </w:rPr>
+              <w:t>(</w:t>
+            </w:r>
+            <w:proofErr w:type="spellStart"/>
+            <w:proofErr w:type="gramEnd"/>
+            <w:r>
+              <w:rPr>
+                <w:color w:val="000000"/>
+                <w:sz w:val="20"/>
+                <w:lang w:eastAsia="de-CH"/>
+              </w:rPr>
+              <w:t>arAutocorrelations</w:t>
+            </w:r>
+            <w:proofErr w:type="spellEnd"/>
+            <w:r>
+              <w:rPr>
+                <w:color w:val="000000"/>
+                <w:sz w:val="20"/>
+                <w:lang w:eastAsia="de-CH"/>
+              </w:rPr>
+              <w:t xml:space="preserve">, </w:t>
+            </w:r>
+            <w:proofErr w:type="spellStart"/>
+            <w:r>
+              <w:rPr>
+                <w:color w:val="000000"/>
+                <w:sz w:val="20"/>
+                <w:lang w:eastAsia="de-CH"/>
+              </w:rPr>
+              <w:t>alphas</w:t>
+            </w:r>
+            <w:proofErr w:type="spellEnd"/>
+            <w:r>
+              <w:rPr>
+                <w:color w:val="000000"/>
+                <w:sz w:val="20"/>
+                <w:lang w:eastAsia="de-CH"/>
+              </w:rPr>
+              <w:t>);</w:t>
             </w:r>
           </w:p>
           <w:p>
@@ -32059,24 +32809,52 @@
                 <w:sz w:val="20"/>
                 <w:lang w:eastAsia="de-CH"/>
               </w:rPr>
-              <w:t xml:space="preserve">//Erzeugt eine Normalverteilung der zufällig erzeugten Werte des Zufallszahlen-generators, untere </w:t>
-            </w:r>
+              <w:t>//</w:t>
+            </w:r>
+            <w:proofErr w:type="gramStart"/>
             <w:r>
               <w:rPr>
                 <w:color w:val="008000"/>
                 <w:sz w:val="20"/>
                 <w:lang w:eastAsia="de-CH"/>
               </w:rPr>
-              <w:t>//</w:t>
-            </w:r>
+              <w:t>Erzeugt</w:t>
+            </w:r>
+            <w:proofErr w:type="gramEnd"/>
             <w:r>
               <w:rPr>
                 <w:color w:val="008000"/>
                 <w:sz w:val="20"/>
                 <w:lang w:eastAsia="de-CH"/>
               </w:rPr>
-              <w:t>Grenze 0.0, obere Grenze @variance</w:t>
-            </w:r>
+              <w:t xml:space="preserve"> eine Normalverteilung der zufällig erzeugten Werte des Zufallszahlen-generators, untere </w:t>
+            </w:r>
+            <w:r>
+              <w:rPr>
+                <w:color w:val="008000"/>
+                <w:sz w:val="20"/>
+                <w:lang w:eastAsia="de-CH"/>
+              </w:rPr>
+              <w:t>//</w:t>
+            </w:r>
+            <w:r>
+              <w:rPr>
+                <w:color w:val="008000"/>
+                <w:sz w:val="20"/>
+                <w:lang w:eastAsia="de-CH"/>
+              </w:rPr>
+              <w:t>Grenze 0.0, obere Grenze @</w:t>
+            </w:r>
+            <w:proofErr w:type="spellStart"/>
+            <w:r>
+              <w:rPr>
+                <w:color w:val="008000"/>
+                <w:sz w:val="20"/>
+                <w:lang w:eastAsia="de-CH"/>
+              </w:rPr>
+              <w:t>variance</w:t>
+            </w:r>
+            <w:proofErr w:type="spellEnd"/>
             <w:r>
               <w:rPr>
                 <w:color w:val="000000"/>
@@ -32102,30 +32880,50 @@
               <w:rPr>
                 <w:color w:val="000000"/>
                 <w:sz w:val="20"/>
-                <w:lang w:eastAsia="de-CH"/>
-              </w:rPr>
-            </w:pPr>
+                <w:lang w:val="en-US" w:eastAsia="de-CH"/>
+              </w:rPr>
+            </w:pPr>
+            <w:proofErr w:type="spellStart"/>
             <w:r>
               <w:rPr>
                 <w:color w:val="2B91AF"/>
                 <w:sz w:val="20"/>
-                <w:lang w:eastAsia="de-CH"/>
+                <w:lang w:val="en-US" w:eastAsia="de-CH"/>
               </w:rPr>
               <w:t>NormalDistribution</w:t>
             </w:r>
+            <w:proofErr w:type="spellEnd"/>
             <w:r>
               <w:rPr>
                 <w:color w:val="000000"/>
                 <w:sz w:val="20"/>
-                <w:lang w:eastAsia="de-CH"/>
-              </w:rPr>
-              <w:t xml:space="preserve"> whiteNoiseProcess = </w:t>
+                <w:lang w:val="en-US" w:eastAsia="de-CH"/>
+              </w:rPr>
+              <w:t xml:space="preserve"> </w:t>
+            </w:r>
+            <w:proofErr w:type="spellStart"/>
+            <w:r>
+              <w:rPr>
+                <w:color w:val="000000"/>
+                <w:sz w:val="20"/>
+                <w:lang w:val="en-US" w:eastAsia="de-CH"/>
+              </w:rPr>
+              <w:t>whiteNoiseProcess</w:t>
+            </w:r>
+            <w:proofErr w:type="spellEnd"/>
+            <w:r>
+              <w:rPr>
+                <w:color w:val="000000"/>
+                <w:sz w:val="20"/>
+                <w:lang w:val="en-US" w:eastAsia="de-CH"/>
+              </w:rPr>
+              <w:t xml:space="preserve"> = </w:t>
             </w:r>
             <w:r>
               <w:rPr>
                 <w:color w:val="0000FF"/>
                 <w:sz w:val="20"/>
-                <w:lang w:eastAsia="de-CH"/>
+                <w:lang w:val="en-US" w:eastAsia="de-CH"/>
               </w:rPr>
               <w:t>new</w:t>
             </w:r>
@@ -32133,31 +32931,54 @@
               <w:rPr>
                 <w:color w:val="000000"/>
                 <w:sz w:val="20"/>
-                <w:lang w:eastAsia="de-CH"/>
+                <w:lang w:val="en-US" w:eastAsia="de-CH"/>
               </w:rPr>
               <w:t xml:space="preserve"> </w:t>
             </w:r>
+            <w:proofErr w:type="spellStart"/>
+            <w:proofErr w:type="gramStart"/>
             <w:r>
               <w:rPr>
                 <w:color w:val="2B91AF"/>
                 <w:sz w:val="20"/>
-                <w:lang w:eastAsia="de-CH"/>
+                <w:lang w:val="en-US" w:eastAsia="de-CH"/>
               </w:rPr>
               <w:t>NormalDistribution</w:t>
             </w:r>
+            <w:proofErr w:type="spellEnd"/>
             <w:r>
               <w:rPr>
                 <w:color w:val="000000"/>
                 <w:sz w:val="20"/>
-                <w:lang w:eastAsia="de-CH"/>
-              </w:rPr>
-              <w:t xml:space="preserve">(rng, 0.0, </w:t>
-            </w:r>
+                <w:lang w:val="en-US" w:eastAsia="de-CH"/>
+              </w:rPr>
+              <w:t>(</w:t>
+            </w:r>
+            <w:proofErr w:type="spellStart"/>
+            <w:proofErr w:type="gramEnd"/>
+            <w:r>
+              <w:rPr>
+                <w:color w:val="000000"/>
+                <w:sz w:val="20"/>
+                <w:lang w:val="en-US" w:eastAsia="de-CH"/>
+              </w:rPr>
+              <w:t>rng</w:t>
+            </w:r>
+            <w:proofErr w:type="spellEnd"/>
+            <w:r>
+              <w:rPr>
+                <w:color w:val="000000"/>
+                <w:sz w:val="20"/>
+                <w:lang w:val="en-US" w:eastAsia="de-CH"/>
+              </w:rPr>
+              <w:t xml:space="preserve">, 0.0, </w:t>
+            </w:r>
+            <w:proofErr w:type="spellStart"/>
             <w:r>
               <w:rPr>
                 <w:color w:val="2B91AF"/>
                 <w:sz w:val="20"/>
-                <w:lang w:eastAsia="de-CH"/>
+                <w:lang w:val="en-US" w:eastAsia="de-CH"/>
               </w:rPr>
               <w:t>Math</w:t>
             </w:r>
@@ -32165,15 +32986,25 @@
               <w:rPr>
                 <w:color w:val="000000"/>
                 <w:sz w:val="20"/>
-                <w:lang w:eastAsia="de-CH"/>
-              </w:rPr>
-              <w:t xml:space="preserve">.Sqrt(variance), </w:t>
-            </w:r>
+                <w:lang w:val="en-US" w:eastAsia="de-CH"/>
+              </w:rPr>
+              <w:t>.Sqrt</w:t>
+            </w:r>
+            <w:proofErr w:type="spellEnd"/>
+            <w:r>
+              <w:rPr>
+                <w:color w:val="000000"/>
+                <w:sz w:val="20"/>
+                <w:lang w:val="en-US" w:eastAsia="de-CH"/>
+              </w:rPr>
+              <w:t xml:space="preserve">(variance), </w:t>
+            </w:r>
+            <w:proofErr w:type="spellStart"/>
             <w:r>
               <w:rPr>
                 <w:color w:val="2B91AF"/>
                 <w:sz w:val="20"/>
-                <w:lang w:eastAsia="de-CH"/>
+                <w:lang w:val="en-US" w:eastAsia="de-CH"/>
               </w:rPr>
               <w:t>NormalDistribution</w:t>
             </w:r>
@@ -32181,9 +33012,18 @@
               <w:rPr>
                 <w:color w:val="000000"/>
                 <w:sz w:val="20"/>
-                <w:lang w:eastAsia="de-CH"/>
-              </w:rPr>
-              <w:t>.DEFAULT_INVERSE_ABSOLUTE_ACCURACY);</w:t>
+                <w:lang w:val="en-US" w:eastAsia="de-CH"/>
+              </w:rPr>
+              <w:t>.DEFAULT_INVERSE_ABSOLUTE_ACCURACY</w:t>
+            </w:r>
+            <w:proofErr w:type="spellEnd"/>
+            <w:r>
+              <w:rPr>
+                <w:color w:val="000000"/>
+                <w:sz w:val="20"/>
+                <w:lang w:val="en-US" w:eastAsia="de-CH"/>
+              </w:rPr>
+              <w:t>);</w:t>
             </w:r>
           </w:p>
           <w:p>
@@ -32194,7 +33034,7 @@
               <w:rPr>
                 <w:color w:val="000000"/>
                 <w:sz w:val="20"/>
-                <w:lang w:eastAsia="de-CH"/>
+                <w:lang w:val="en-US" w:eastAsia="de-CH"/>
               </w:rPr>
             </w:pPr>
           </w:p>
@@ -32206,14 +33046,14 @@
               <w:rPr>
                 <w:color w:val="000000"/>
                 <w:sz w:val="20"/>
-                <w:lang w:eastAsia="de-CH"/>
+                <w:lang w:val="en-US" w:eastAsia="de-CH"/>
               </w:rPr>
             </w:pPr>
             <w:r>
               <w:rPr>
                 <w:color w:val="0000FF"/>
                 <w:sz w:val="20"/>
-                <w:lang w:eastAsia="de-CH"/>
+                <w:lang w:val="en-US" w:eastAsia="de-CH"/>
               </w:rPr>
               <w:t>return</w:t>
             </w:r>
@@ -32221,7 +33061,7 @@
               <w:rPr>
                 <w:color w:val="000000"/>
                 <w:sz w:val="20"/>
-                <w:lang w:eastAsia="de-CH"/>
+                <w:lang w:val="en-US" w:eastAsia="de-CH"/>
               </w:rPr>
               <w:t xml:space="preserve"> </w:t>
             </w:r>
@@ -32229,7 +33069,7 @@
               <w:rPr>
                 <w:color w:val="0000FF"/>
                 <w:sz w:val="20"/>
-                <w:lang w:eastAsia="de-CH"/>
+                <w:lang w:val="en-US" w:eastAsia="de-CH"/>
               </w:rPr>
               <w:t>new</w:t>
             </w:r>
@@ -32237,25 +33077,55 @@
               <w:rPr>
                 <w:color w:val="000000"/>
                 <w:sz w:val="20"/>
-                <w:lang w:eastAsia="de-CH"/>
+                <w:lang w:val="en-US" w:eastAsia="de-CH"/>
               </w:rPr>
               <w:t xml:space="preserve"> </w:t>
             </w:r>
+            <w:proofErr w:type="spellStart"/>
+            <w:proofErr w:type="gramStart"/>
             <w:r>
               <w:rPr>
                 <w:color w:val="2B91AF"/>
                 <w:sz w:val="20"/>
-                <w:lang w:eastAsia="de-CH"/>
+                <w:lang w:val="en-US" w:eastAsia="de-CH"/>
               </w:rPr>
               <w:t>ArProcess</w:t>
             </w:r>
+            <w:proofErr w:type="spellEnd"/>
             <w:r>
               <w:rPr>
                 <w:color w:val="000000"/>
                 <w:sz w:val="20"/>
-                <w:lang w:eastAsia="de-CH"/>
-              </w:rPr>
-              <w:t>(alphas, whiteNoiseProcess);</w:t>
+                <w:lang w:val="en-US" w:eastAsia="de-CH"/>
+              </w:rPr>
+              <w:t>(</w:t>
+            </w:r>
+            <w:proofErr w:type="gramEnd"/>
+            <w:r>
+              <w:rPr>
+                <w:color w:val="000000"/>
+                <w:sz w:val="20"/>
+                <w:lang w:val="en-US" w:eastAsia="de-CH"/>
+              </w:rPr>
+              <w:t xml:space="preserve">alphas, </w:t>
+            </w:r>
+            <w:proofErr w:type="spellStart"/>
+            <w:r>
+              <w:rPr>
+                <w:color w:val="000000"/>
+                <w:sz w:val="20"/>
+                <w:lang w:val="en-US" w:eastAsia="de-CH"/>
+              </w:rPr>
+              <w:t>whiteNoiseProcess</w:t>
+            </w:r>
+            <w:proofErr w:type="spellEnd"/>
+            <w:r>
+              <w:rPr>
+                <w:color w:val="000000"/>
+                <w:sz w:val="20"/>
+                <w:lang w:val="en-US" w:eastAsia="de-CH"/>
+              </w:rPr>
+              <w:t>);</w:t>
             </w:r>
           </w:p>
           <w:p>
@@ -32305,26 +33175,29 @@
       <w:r>
         <w:t xml:space="preserve">Abbildung </w:t>
       </w:r>
-      <w:r>
-        <w:fldChar w:fldCharType="begin"/>
-      </w:r>
-      <w:r>
-        <w:instrText xml:space="preserve"> SEQ Abbildung \* ARABIC </w:instrText>
-      </w:r>
-      <w:r>
-        <w:fldChar w:fldCharType="separate"/>
-      </w:r>
-      <w:r>
-        <w:rPr>
-          <w:noProof/>
-        </w:rPr>
-        <w:t>4</w:t>
-      </w:r>
-      <w:r>
-        <w:fldChar w:fldCharType="end"/>
-      </w:r>
-      <w:r>
-        <w:t xml:space="preserve"> Codefragment: ArProcessFactory - CreateArProcess()</w:t>
+      <w:fldSimple w:instr=" SEQ Abbildung \* ARABIC ">
+        <w:r>
+          <w:rPr>
+            <w:noProof/>
+          </w:rPr>
+          <w:t>4</w:t>
+        </w:r>
+      </w:fldSimple>
+      <w:r>
+        <w:t xml:space="preserve"> Codefragment: ArProcessFactory - </w:t>
+      </w:r>
+      <w:proofErr w:type="spellStart"/>
+      <w:proofErr w:type="gramStart"/>
+      <w:r>
+        <w:t>CreateArProcess</w:t>
+      </w:r>
+      <w:proofErr w:type="spellEnd"/>
+      <w:r>
+        <w:t>(</w:t>
+      </w:r>
+      <w:proofErr w:type="gramEnd"/>
+      <w:r>
+        <w:t>)</w:t>
       </w:r>
     </w:p>
     <w:p>
@@ -32339,7 +33212,19 @@
     </w:p>
     <w:p>
       <w:r>
-        <w:t xml:space="preserve">Auf der Basis des erzeugten AR-Prozesses kann die AratProcessFactory den entsprechenden ARTA-Prozess </w:t>
+        <w:t>Auf der Basis des erz</w:t>
+      </w:r>
+      <w:r>
+        <w:t>eugten AR-Prozesses kann die Ar</w:t>
+      </w:r>
+      <w:r>
+        <w:t>t</w:t>
+      </w:r>
+      <w:r>
+        <w:t>a</w:t>
+      </w:r>
+      <w:r>
+        <w:t xml:space="preserve">ProcessFactory den entsprechenden ARTA-Prozess </w:t>
       </w:r>
       <w:r>
         <w:t>instanziieren</w:t>
@@ -32348,38 +33233,50 @@
         <w:t>.</w:t>
       </w:r>
     </w:p>
-    <w:p/>
     <w:p/>
     <w:p>
       <w:pPr>
         <w:pStyle w:val="Heading2"/>
       </w:pPr>
-      <w:bookmarkStart w:id="28" w:name="_Toc496621328"/>
+      <w:bookmarkStart w:id="27" w:name="_Toc496621328"/>
       <w:r>
         <w:t>Statistische Tests</w:t>
       </w:r>
-      <w:bookmarkEnd w:id="28"/>
+      <w:bookmarkEnd w:id="27"/>
     </w:p>
     <w:p>
       <w:pPr>
         <w:pStyle w:val="Heading2"/>
       </w:pPr>
-      <w:bookmarkStart w:id="29" w:name="_Toc496621329"/>
+      <w:bookmarkStart w:id="28" w:name="_Toc496621329"/>
       <w:r>
         <w:t>Integration Simio</w:t>
       </w:r>
-      <w:bookmarkEnd w:id="29"/>
+      <w:bookmarkEnd w:id="28"/>
     </w:p>
     <w:p>
       <w:pPr>
         <w:pStyle w:val="Heading1"/>
       </w:pPr>
-      <w:bookmarkStart w:id="30" w:name="_Toc496621330"/>
-      <w:r>
-        <w:t>Simulation und Auswertung</w:t>
+      <w:bookmarkStart w:id="29" w:name="_Toc496621330"/>
+      <w:r>
+        <w:t>Test</w:t>
+      </w:r>
+      <w:r>
+        <w:t xml:space="preserve"> und Auswertung</w:t>
       </w:r>
       <w:r>
         <w:t xml:space="preserve"> [[bis 25.11.2017]</w:t>
+      </w:r>
+      <w:bookmarkEnd w:id="29"/>
+    </w:p>
+    <w:p>
+      <w:pPr>
+        <w:pStyle w:val="Heading2"/>
+      </w:pPr>
+      <w:bookmarkStart w:id="30" w:name="_Toc496621331"/>
+      <w:r>
+        <w:t>Simulationsumgebung</w:t>
       </w:r>
       <w:bookmarkEnd w:id="30"/>
     </w:p>
@@ -32387,47 +33284,66 @@
       <w:pPr>
         <w:pStyle w:val="Heading2"/>
       </w:pPr>
-      <w:bookmarkStart w:id="31" w:name="_Toc496621331"/>
-      <w:r>
-        <w:t>Simulationsumgebung</w:t>
+      <w:bookmarkStart w:id="31" w:name="_Toc496621332"/>
+      <w:r>
+        <w:t>Resultate</w:t>
       </w:r>
       <w:bookmarkEnd w:id="31"/>
-    </w:p>
-    <w:p>
-      <w:pPr>
-        <w:pStyle w:val="Heading2"/>
-      </w:pPr>
-      <w:bookmarkStart w:id="32" w:name="_Toc496621332"/>
-      <w:r>
-        <w:t>Resultate</w:t>
-      </w:r>
-      <w:bookmarkEnd w:id="32"/>
     </w:p>
     <w:p>
       <w:pPr>
         <w:pStyle w:val="Heading1"/>
       </w:pPr>
-      <w:bookmarkStart w:id="33" w:name="_Toc496621333"/>
-      <w:r>
-        <w:t>Fazit und Ausblick</w:t>
-      </w:r>
-      <w:r>
-        <w:t xml:space="preserve"> [bis 20.12.2017]</w:t>
-      </w:r>
-      <w:bookmarkEnd w:id="33"/>
+      <w:r>
+        <w:t>Anwendungsfall und Simulation</w:t>
+      </w:r>
+      <w:r>
+        <w:t xml:space="preserve"> [bis 13.12.2017]</w:t>
+      </w:r>
     </w:p>
     <w:p>
       <w:pPr>
         <w:pStyle w:val="Heading1"/>
       </w:pPr>
-      <w:bookmarkStart w:id="34" w:name="_Toc496621334"/>
-      <w:r>
+      <w:bookmarkStart w:id="32" w:name="_Toc496621333"/>
+      <w:r>
+        <w:t>Fazit und Ausblick</w:t>
+      </w:r>
+      <w:r>
+        <w:t xml:space="preserve"> [bis 20.12.2017]</w:t>
+      </w:r>
+      <w:bookmarkEnd w:id="32"/>
+    </w:p>
+    <w:p>
+      <w:pPr>
+        <w:jc w:val="left"/>
+        <w:rPr>
+          <w:b/>
+          <w:color w:val="548DD4" w:themeColor="text2" w:themeTint="99"/>
+          <w:kern w:val="28"/>
+          <w:sz w:val="28"/>
+          <w:szCs w:val="32"/>
+        </w:rPr>
+      </w:pPr>
+      <w:r>
+        <w:br w:type="page"/>
+      </w:r>
+    </w:p>
+    <w:p>
+      <w:pPr>
+        <w:pStyle w:val="Heading1"/>
+      </w:pPr>
+      <w:bookmarkStart w:id="33" w:name="_Toc496621334"/>
+      <w:bookmarkStart w:id="34" w:name="_GoBack"/>
+      <w:bookmarkEnd w:id="34"/>
+      <w:r>
+        <w:lastRenderedPageBreak/>
         <w:t>Literaturverzeichnis</w:t>
       </w:r>
       <w:r>
         <w:t xml:space="preserve"> und Referenzen</w:t>
       </w:r>
-      <w:bookmarkEnd w:id="34"/>
+      <w:bookmarkEnd w:id="33"/>
     </w:p>
     <w:p>
       <w:pPr>
@@ -32573,7 +33489,7 @@
             <w:noProof/>
             <w:webHidden/>
           </w:rPr>
-          <w:t>9</w:t>
+          <w:t>12</w:t>
         </w:r>
         <w:r>
           <w:rPr>
@@ -32791,11 +33707,19 @@
         </w:rPr>
         <w:t xml:space="preserve"> </w:t>
       </w:r>
+      <w:proofErr w:type="gramStart"/>
       <w:r>
         <w:rPr>
           <w:lang w:val="fr-CH"/>
         </w:rPr>
-        <w:t>Quelle: https://de.wikipedia.org/wiki/Giraffen</w:t>
+        <w:t>Quelle:</w:t>
+      </w:r>
+      <w:proofErr w:type="gramEnd"/>
+      <w:r>
+        <w:rPr>
+          <w:lang w:val="fr-CH"/>
+        </w:rPr>
+        <w:t xml:space="preserve"> https://de.wikipedia.org/wiki/Giraffen</w:t>
       </w:r>
     </w:p>
   </w:footnote>
@@ -32811,7 +33735,31 @@
         <w:footnoteRef/>
       </w:r>
       <w:r>
-        <w:t xml:space="preserve"> Quelle: Zeitreiehenanalyse- Einstieg und Aufgaben von Thomas Mazzoni, FernUniversität in Hagen</w:t>
+        <w:t xml:space="preserve"> Quelle: </w:t>
+      </w:r>
+      <w:proofErr w:type="spellStart"/>
+      <w:r>
+        <w:t>Zeitreiehenanalyse</w:t>
+      </w:r>
+      <w:proofErr w:type="spellEnd"/>
+      <w:r>
+        <w:t xml:space="preserve">- Einstieg und Aufgaben von Thomas </w:t>
+      </w:r>
+      <w:proofErr w:type="spellStart"/>
+      <w:r>
+        <w:t>Mazzoni</w:t>
+      </w:r>
+      <w:proofErr w:type="spellEnd"/>
+      <w:r>
+        <w:t xml:space="preserve">, </w:t>
+      </w:r>
+      <w:proofErr w:type="spellStart"/>
+      <w:r>
+        <w:t>FernUniversität</w:t>
+      </w:r>
+      <w:proofErr w:type="spellEnd"/>
+      <w:r>
+        <w:t xml:space="preserve"> in Hagen</w:t>
       </w:r>
     </w:p>
   </w:footnote>
@@ -32958,6 +33906,7 @@
               <w:docPartUnique/>
             </w:docPartObj>
           </w:sdtPr>
+          <w:sdtEndPr/>
           <w:sdtContent>
             <w:p>
               <w:pPr>
@@ -33713,7 +34662,7 @@
       <w:lvlText w:val="%1.%2 "/>
       <w:lvlJc w:val="left"/>
       <w:pPr>
-        <w:ind w:left="0" w:firstLine="0"/>
+        <w:ind w:left="284" w:firstLine="0"/>
       </w:pPr>
       <w:rPr>
         <w:rFonts w:hint="default"/>
@@ -34711,6 +35660,7 @@
         <w:numId w:val="24"/>
       </w:numPr>
       <w:spacing w:before="240" w:after="60"/>
+      <w:ind w:left="0"/>
       <w:outlineLvl w:val="1"/>
     </w:pPr>
     <w:rPr>
@@ -35819,7 +36769,7 @@
 </file>
 
 <file path=customXml/itemProps1.xml><?xml version="1.0" encoding="utf-8"?>
-<ds:datastoreItem xmlns:ds="http://schemas.openxmlformats.org/officeDocument/2006/customXml" ds:itemID="{F308C192-F0E9-42C5-BDC3-1CEFF653CC40}">
+<ds:datastoreItem xmlns:ds="http://schemas.openxmlformats.org/officeDocument/2006/customXml" ds:itemID="{7DEFC666-57C8-44C9-A0FA-67D3821EE72F}">
   <ds:schemaRefs>
     <ds:schemaRef ds:uri="http://schemas.openxmlformats.org/officeDocument/2006/bibliography"/>
   </ds:schemaRefs>

</xml_diff>

<commit_message>
Namespace and docu changes
</commit_message>
<xml_diff>
--- a/04_Dokumentation/Entwicklung einer Klassenbibliothek zur Erzeugung autokorrelierter Zufallszahlen.docx
+++ b/04_Dokumentation/Entwicklung einer Klassenbibliothek zur Erzeugung autokorrelierter Zufallszahlen.docx
@@ -4105,7 +4105,7 @@
           <v:shape id="_x0000_i1025" type="#_x0000_t75" style="width:453pt;height:110.25pt" o:ole="">
             <v:imagedata r:id="rId8" o:title=""/>
           </v:shape>
-          <o:OLEObject Type="Embed" ProgID="Visio.Drawing.15" ShapeID="_x0000_i1025" DrawAspect="Content" ObjectID="_1574416598" r:id="rId9"/>
+          <o:OLEObject Type="Embed" ProgID="Visio.Drawing.15" ShapeID="_x0000_i1025" DrawAspect="Content" ObjectID="_1574419941" r:id="rId9"/>
         </w:object>
       </w:r>
     </w:p>
@@ -4118,27 +4118,14 @@
       <w:r>
         <w:t xml:space="preserve">Abbildung </w:t>
       </w:r>
-      <w:r>
-        <w:fldChar w:fldCharType="begin"/>
-      </w:r>
-      <w:r>
-        <w:instrText xml:space="preserve"> SEQ Abbildung \* ARABIC </w:instrText>
-      </w:r>
-      <w:r>
-        <w:fldChar w:fldCharType="separate"/>
-      </w:r>
-      <w:r>
-        <w:rPr>
-          <w:noProof/>
-        </w:rPr>
-        <w:t>1</w:t>
-      </w:r>
-      <w:r>
-        <w:rPr>
-          <w:noProof/>
-        </w:rPr>
-        <w:fldChar w:fldCharType="end"/>
-      </w:r>
+      <w:fldSimple w:instr=" SEQ Abbildung \* ARABIC ">
+        <w:r>
+          <w:rPr>
+            <w:noProof/>
+          </w:rPr>
+          <w:t>1</w:t>
+        </w:r>
+      </w:fldSimple>
       <w:r>
         <w:t>: Korrelationskoeffizient</w:t>
       </w:r>
@@ -31342,27 +31329,14 @@
       <w:r>
         <w:t xml:space="preserve">Tabelle </w:t>
       </w:r>
-      <w:r>
-        <w:fldChar w:fldCharType="begin"/>
-      </w:r>
-      <w:r>
-        <w:instrText xml:space="preserve"> SEQ Tabelle \* ARABIC </w:instrText>
-      </w:r>
-      <w:r>
-        <w:fldChar w:fldCharType="separate"/>
-      </w:r>
-      <w:r>
-        <w:rPr>
-          <w:noProof/>
-        </w:rPr>
-        <w:t>1</w:t>
-      </w:r>
-      <w:r>
-        <w:rPr>
-          <w:noProof/>
-        </w:rPr>
-        <w:fldChar w:fldCharType="end"/>
-      </w:r>
+      <w:fldSimple w:instr=" SEQ Tabelle \* ARABIC ">
+        <w:r>
+          <w:rPr>
+            <w:noProof/>
+          </w:rPr>
+          <w:t>1</w:t>
+        </w:r>
+      </w:fldSimple>
       <w:r>
         <w:rPr>
           <w:noProof/>
@@ -31681,27 +31655,14 @@
       <w:r>
         <w:t xml:space="preserve">Abbildung </w:t>
       </w:r>
-      <w:r>
-        <w:fldChar w:fldCharType="begin"/>
-      </w:r>
-      <w:r>
-        <w:instrText xml:space="preserve"> SEQ Abbildung \* ARABIC </w:instrText>
-      </w:r>
-      <w:r>
-        <w:fldChar w:fldCharType="separate"/>
-      </w:r>
-      <w:r>
-        <w:rPr>
-          <w:noProof/>
-        </w:rPr>
-        <w:t>2</w:t>
-      </w:r>
-      <w:r>
-        <w:rPr>
-          <w:noProof/>
-        </w:rPr>
-        <w:fldChar w:fldCharType="end"/>
-      </w:r>
+      <w:fldSimple w:instr=" SEQ Abbildung \* ARABIC ">
+        <w:r>
+          <w:rPr>
+            <w:noProof/>
+          </w:rPr>
+          <w:t>2</w:t>
+        </w:r>
+      </w:fldSimple>
       <w:r>
         <w:t>: Autokorrelation des unverschlüsselten Textes, Bsp. 1</w:t>
       </w:r>
@@ -31782,27 +31743,14 @@
       <w:r>
         <w:t xml:space="preserve">Abbildung </w:t>
       </w:r>
-      <w:r>
-        <w:fldChar w:fldCharType="begin"/>
-      </w:r>
-      <w:r>
-        <w:instrText xml:space="preserve"> SEQ Abbildung \* ARABIC </w:instrText>
-      </w:r>
-      <w:r>
-        <w:fldChar w:fldCharType="separate"/>
-      </w:r>
-      <w:r>
-        <w:rPr>
-          <w:noProof/>
-        </w:rPr>
-        <w:t>3</w:t>
-      </w:r>
-      <w:r>
-        <w:rPr>
-          <w:noProof/>
-        </w:rPr>
-        <w:fldChar w:fldCharType="end"/>
-      </w:r>
+      <w:fldSimple w:instr=" SEQ Abbildung \* ARABIC ">
+        <w:r>
+          <w:rPr>
+            <w:noProof/>
+          </w:rPr>
+          <w:t>3</w:t>
+        </w:r>
+      </w:fldSimple>
       <w:r>
         <w:t>: Autokorrelation verschlüsselter Text, Bsp.1</w:t>
       </w:r>
@@ -32019,27 +31967,14 @@
       <w:r>
         <w:t xml:space="preserve">Abbildung </w:t>
       </w:r>
-      <w:r>
-        <w:fldChar w:fldCharType="begin"/>
-      </w:r>
-      <w:r>
-        <w:instrText xml:space="preserve"> SEQ Abbildung \* ARABIC </w:instrText>
-      </w:r>
-      <w:r>
-        <w:fldChar w:fldCharType="separate"/>
-      </w:r>
-      <w:r>
-        <w:rPr>
-          <w:noProof/>
-        </w:rPr>
-        <w:t>4</w:t>
-      </w:r>
-      <w:r>
-        <w:rPr>
-          <w:noProof/>
-        </w:rPr>
-        <w:fldChar w:fldCharType="end"/>
-      </w:r>
+      <w:fldSimple w:instr=" SEQ Abbildung \* ARABIC ">
+        <w:r>
+          <w:rPr>
+            <w:noProof/>
+          </w:rPr>
+          <w:t>4</w:t>
+        </w:r>
+      </w:fldSimple>
       <w:r>
         <w:t xml:space="preserve"> Autokorrelation des Klartextes</w:t>
       </w:r>
@@ -32340,27 +32275,14 @@
       <w:r>
         <w:t xml:space="preserve">Figure </w:t>
       </w:r>
-      <w:r>
-        <w:fldChar w:fldCharType="begin"/>
-      </w:r>
-      <w:r>
-        <w:instrText xml:space="preserve"> SEQ Figure \* ARABIC </w:instrText>
-      </w:r>
-      <w:r>
-        <w:fldChar w:fldCharType="separate"/>
-      </w:r>
-      <w:r>
-        <w:rPr>
-          <w:noProof/>
-        </w:rPr>
-        <w:t>3</w:t>
-      </w:r>
-      <w:r>
-        <w:rPr>
-          <w:noProof/>
-        </w:rPr>
-        <w:fldChar w:fldCharType="end"/>
-      </w:r>
+      <w:fldSimple w:instr=" SEQ Figure \* ARABIC ">
+        <w:r>
+          <w:rPr>
+            <w:noProof/>
+          </w:rPr>
+          <w:t>3</w:t>
+        </w:r>
+      </w:fldSimple>
       <w:r>
         <w:t xml:space="preserve"> Autokorrelation des verschlüsselten Textes, Bsp. 2 - Giraffen</w:t>
       </w:r>
@@ -32457,7 +32379,7 @@
           <v:shape id="_x0000_i1026" type="#_x0000_t75" style="width:453pt;height:100.5pt" o:ole="">
             <v:imagedata r:id="rId14" o:title=""/>
           </v:shape>
-          <o:OLEObject Type="Embed" ProgID="Visio.Drawing.15" ShapeID="_x0000_i1026" DrawAspect="Content" ObjectID="_1574416599" r:id="rId15"/>
+          <o:OLEObject Type="Embed" ProgID="Visio.Drawing.15" ShapeID="_x0000_i1026" DrawAspect="Content" ObjectID="_1574419942" r:id="rId15"/>
         </w:object>
       </w:r>
     </w:p>
@@ -32468,27 +32390,14 @@
       <w:r>
         <w:t xml:space="preserve">Figure </w:t>
       </w:r>
-      <w:r>
-        <w:fldChar w:fldCharType="begin"/>
-      </w:r>
-      <w:r>
-        <w:instrText xml:space="preserve"> SEQ Figure \* ARABIC </w:instrText>
-      </w:r>
-      <w:r>
-        <w:fldChar w:fldCharType="separate"/>
-      </w:r>
-      <w:r>
-        <w:rPr>
-          <w:noProof/>
-        </w:rPr>
-        <w:t>4</w:t>
-      </w:r>
-      <w:r>
-        <w:rPr>
-          <w:noProof/>
-        </w:rPr>
-        <w:fldChar w:fldCharType="end"/>
-      </w:r>
+      <w:fldSimple w:instr=" SEQ Figure \* ARABIC ">
+        <w:r>
+          <w:rPr>
+            <w:noProof/>
+          </w:rPr>
+          <w:t>4</w:t>
+        </w:r>
+      </w:fldSimple>
       <w:r>
         <w:t xml:space="preserve"> Grafische Darstellung der Bestandteile eines ARTA-Prozesses</w:t>
       </w:r>
@@ -33286,7 +33195,7 @@
           <v:shape id="_x0000_i1027" type="#_x0000_t75" style="width:9.75pt;height:17.25pt" o:ole="">
             <v:imagedata r:id="rId16" o:title=""/>
           </v:shape>
-          <o:OLEObject Type="Embed" ProgID="Equation.3" ShapeID="_x0000_i1027" DrawAspect="Content" ObjectID="_1574416600" r:id="rId17"/>
+          <o:OLEObject Type="Embed" ProgID="Equation.3" ShapeID="_x0000_i1027" DrawAspect="Content" ObjectID="_1574419943" r:id="rId17"/>
         </w:object>
       </w:r>
     </w:p>
@@ -33572,7 +33481,7 @@
                 <v:shape id="_x0000_i1028" type="#_x0000_t75" style="width:9.75pt;height:17.25pt" o:ole="">
                   <v:imagedata r:id="rId16" o:title=""/>
                 </v:shape>
-                <o:OLEObject Type="Embed" ProgID="Equation.3" ShapeID="_x0000_i1028" DrawAspect="Content" ObjectID="_1574416601" r:id="rId18"/>
+                <o:OLEObject Type="Embed" ProgID="Equation.3" ShapeID="_x0000_i1028" DrawAspect="Content" ObjectID="_1574419944" r:id="rId18"/>
               </w:object>
             </w:r>
           </w:p>
@@ -33755,27 +33664,14 @@
       <w:r>
         <w:t xml:space="preserve">Tabelle </w:t>
       </w:r>
-      <w:r>
-        <w:fldChar w:fldCharType="begin"/>
-      </w:r>
-      <w:r>
-        <w:instrText xml:space="preserve"> SEQ Tabelle \* ARABIC </w:instrText>
-      </w:r>
-      <w:r>
-        <w:fldChar w:fldCharType="separate"/>
-      </w:r>
-      <w:r>
-        <w:rPr>
-          <w:noProof/>
-        </w:rPr>
-        <w:t>2</w:t>
-      </w:r>
-      <w:r>
-        <w:rPr>
-          <w:noProof/>
-        </w:rPr>
-        <w:fldChar w:fldCharType="end"/>
-      </w:r>
+      <w:fldSimple w:instr=" SEQ Tabelle \* ARABIC ">
+        <w:r>
+          <w:rPr>
+            <w:noProof/>
+          </w:rPr>
+          <w:t>2</w:t>
+        </w:r>
+      </w:fldSimple>
       <w:r>
         <w:t xml:space="preserve"> Beispiel Zeitreihe</w:t>
       </w:r>
@@ -36198,27 +36094,14 @@
       <w:r>
         <w:t xml:space="preserve">Figure </w:t>
       </w:r>
-      <w:r>
-        <w:fldChar w:fldCharType="begin"/>
-      </w:r>
-      <w:r>
-        <w:instrText xml:space="preserve"> SEQ Figure \* ARABIC </w:instrText>
-      </w:r>
-      <w:r>
-        <w:fldChar w:fldCharType="separate"/>
-      </w:r>
-      <w:r>
-        <w:rPr>
-          <w:noProof/>
-        </w:rPr>
-        <w:t>5</w:t>
-      </w:r>
-      <w:r>
-        <w:rPr>
-          <w:noProof/>
-        </w:rPr>
-        <w:fldChar w:fldCharType="end"/>
-      </w:r>
+      <w:fldSimple w:instr=" SEQ Figure \* ARABIC ">
+        <w:r>
+          <w:rPr>
+            <w:noProof/>
+          </w:rPr>
+          <w:t>5</w:t>
+        </w:r>
+      </w:fldSimple>
       <w:r>
         <w:t xml:space="preserve"> : Verteilungsfunktion (oben) und Dichtefunktion (unten) der Normalverteilung</w:t>
       </w:r>
@@ -36802,27 +36685,14 @@
       <w:r>
         <w:t xml:space="preserve">Figure </w:t>
       </w:r>
-      <w:r>
-        <w:fldChar w:fldCharType="begin"/>
-      </w:r>
-      <w:r>
-        <w:instrText xml:space="preserve"> SEQ Figure \* ARABIC </w:instrText>
-      </w:r>
-      <w:r>
-        <w:fldChar w:fldCharType="separate"/>
-      </w:r>
-      <w:r>
-        <w:rPr>
-          <w:noProof/>
-        </w:rPr>
-        <w:t>6</w:t>
-      </w:r>
-      <w:r>
-        <w:rPr>
-          <w:noProof/>
-        </w:rPr>
-        <w:fldChar w:fldCharType="end"/>
-      </w:r>
+      <w:fldSimple w:instr=" SEQ Figure \* ARABIC ">
+        <w:r>
+          <w:rPr>
+            <w:noProof/>
+          </w:rPr>
+          <w:t>6</w:t>
+        </w:r>
+      </w:fldSimple>
       <w:r>
         <w:t>: Verteilungsfunktion</w:t>
       </w:r>
@@ -37488,27 +37358,14 @@
       <w:r>
         <w:t xml:space="preserve">Figure </w:t>
       </w:r>
-      <w:r>
-        <w:fldChar w:fldCharType="begin"/>
-      </w:r>
-      <w:r>
-        <w:instrText xml:space="preserve"> SEQ Figure \* ARABIC </w:instrText>
-      </w:r>
-      <w:r>
-        <w:fldChar w:fldCharType="separate"/>
-      </w:r>
-      <w:r>
-        <w:rPr>
-          <w:noProof/>
-        </w:rPr>
-        <w:t>7</w:t>
-      </w:r>
-      <w:r>
-        <w:rPr>
-          <w:noProof/>
-        </w:rPr>
-        <w:fldChar w:fldCharType="end"/>
-      </w:r>
+      <w:fldSimple w:instr=" SEQ Figure \* ARABIC ">
+        <w:r>
+          <w:rPr>
+            <w:noProof/>
+          </w:rPr>
+          <w:t>7</w:t>
+        </w:r>
+      </w:fldSimple>
       <w:r>
         <w:t>: Verteilungsfunktion (oben) und Dichtefunktion (unten) der Gleichverteilung</w:t>
       </w:r>
@@ -39323,27 +39180,14 @@
         <w:lastRenderedPageBreak/>
         <w:t xml:space="preserve">Codefragment </w:t>
       </w:r>
-      <w:r>
-        <w:fldChar w:fldCharType="begin"/>
-      </w:r>
-      <w:r>
-        <w:instrText xml:space="preserve"> SEQ Codefragment \* ARABIC </w:instrText>
-      </w:r>
-      <w:r>
-        <w:fldChar w:fldCharType="separate"/>
-      </w:r>
-      <w:r>
-        <w:rPr>
-          <w:noProof/>
-        </w:rPr>
-        <w:t>2</w:t>
-      </w:r>
-      <w:r>
-        <w:rPr>
-          <w:noProof/>
-        </w:rPr>
-        <w:fldChar w:fldCharType="end"/>
-      </w:r>
+      <w:fldSimple w:instr=" SEQ Codefragment \* ARABIC ">
+        <w:r>
+          <w:rPr>
+            <w:noProof/>
+          </w:rPr>
+          <w:t>2</w:t>
+        </w:r>
+      </w:fldSimple>
       <w:r>
         <w:rPr>
           <w:noProof/>
@@ -39421,6 +39265,14 @@
       <w:bookmarkEnd w:id="49"/>
     </w:p>
     <w:p>
+      <w:pPr>
+        <w:pStyle w:val="TODO"/>
+      </w:pPr>
+      <w:r>
+        <w:t>[Überarbeiten]</w:t>
+      </w:r>
+    </w:p>
+    <w:p>
       <w:r>
         <w:t>Arta.Standard</w:t>
       </w:r>
@@ -39478,335 +39330,61 @@
       <w:r>
         <w:t>-Library zurück. Diese stellt eine Vielzahl an ausgewählten Klassen und Funktionen bereit, welche zur Modellierung des ARTA-Prozesses essentiell sind.</w:t>
       </w:r>
+    </w:p>
+    <w:p>
+      <w:pPr>
+        <w:pStyle w:val="Beschriftung"/>
+      </w:pPr>
+      <w:bookmarkStart w:id="50" w:name="_Toc500236308"/>
+      <w:bookmarkStart w:id="51" w:name="_Toc500236322"/>
+      <w:r>
+        <w:t xml:space="preserve">Abbildung </w:t>
+      </w:r>
+      <w:fldSimple w:instr=" SEQ Abbildung \* ARABIC ">
+        <w:r>
+          <w:rPr>
+            <w:noProof/>
+          </w:rPr>
+          <w:t>5</w:t>
+        </w:r>
+      </w:fldSimple>
+      <w:r>
+        <w:rPr>
+          <w:noProof/>
+        </w:rPr>
+        <w:t>:</w:t>
+      </w:r>
+      <w:r>
+        <w:t xml:space="preserve"> Klassendiagramm </w:t>
+      </w:r>
+      <w:r>
+        <w:t>Arta.Standard</w:t>
+      </w:r>
+      <w:bookmarkEnd w:id="50"/>
+      <w:bookmarkEnd w:id="51"/>
     </w:p>
     <w:p>
       <w:pPr>
         <w:pStyle w:val="berschrift2"/>
       </w:pPr>
-      <w:bookmarkStart w:id="50" w:name="_Toc497915007"/>
-      <w:bookmarkStart w:id="51" w:name="_Toc500236502"/>
-      <w:r>
-        <w:t>Domain-Modell</w:t>
-      </w:r>
-      <w:bookmarkEnd w:id="50"/>
-      <w:bookmarkEnd w:id="51"/>
+      <w:bookmarkStart w:id="52" w:name="_Toc497915008"/>
+      <w:bookmarkStart w:id="53" w:name="_Toc500236503"/>
+      <w:r>
+        <w:t>Implementation</w:t>
+      </w:r>
+      <w:bookmarkEnd w:id="52"/>
+      <w:bookmarkEnd w:id="53"/>
     </w:p>
     <w:p>
-      <w:pPr>
-        <w:pStyle w:val="TODO"/>
-      </w:pPr>
-      <w:r>
-        <w:t>[Todo] aktuelles Domain Modell</w:t>
-      </w:r>
-    </w:p>
-    <w:p>
       <w:r>
         <w:rPr>
           <w:noProof/>
-          <w:lang w:eastAsia="de-CH"/>
-        </w:rPr>
-        <mc:AlternateContent>
-          <mc:Choice Requires="wpg">
-            <w:drawing>
-              <wp:anchor distT="0" distB="0" distL="114300" distR="114300" simplePos="0" relativeHeight="251670528" behindDoc="0" locked="0" layoutInCell="1" allowOverlap="1">
-                <wp:simplePos x="0" y="0"/>
-                <wp:positionH relativeFrom="page">
-                  <wp:posOffset>3799609</wp:posOffset>
-                </wp:positionH>
-                <wp:positionV relativeFrom="paragraph">
-                  <wp:posOffset>4898506</wp:posOffset>
-                </wp:positionV>
-                <wp:extent cx="2419984" cy="782954"/>
-                <wp:effectExtent l="0" t="0" r="19050" b="17780"/>
-                <wp:wrapNone/>
-                <wp:docPr id="20" name="Group 20"/>
-                <wp:cNvGraphicFramePr/>
-                <a:graphic xmlns:a="http://schemas.openxmlformats.org/drawingml/2006/main">
-                  <a:graphicData uri="http://schemas.microsoft.com/office/word/2010/wordprocessingGroup">
-                    <wpg:wgp>
-                      <wpg:cNvGrpSpPr/>
-                      <wpg:grpSpPr>
-                        <a:xfrm>
-                          <a:off x="0" y="0"/>
-                          <a:ext cx="2419984" cy="782954"/>
-                          <a:chOff x="0" y="0"/>
-                          <a:chExt cx="2419984" cy="782954"/>
-                        </a:xfrm>
-                      </wpg:grpSpPr>
-                      <wps:wsp>
-                        <wps:cNvPr id="217" name="Text Box 2"/>
-                        <wps:cNvSpPr txBox="1">
-                          <a:spLocks noChangeArrowheads="1"/>
-                        </wps:cNvSpPr>
-                        <wps:spPr bwMode="auto">
-                          <a:xfrm>
-                            <a:off x="0" y="0"/>
-                            <a:ext cx="2419984" cy="782954"/>
-                          </a:xfrm>
-                          <a:prstGeom prst="rect">
-                            <a:avLst/>
-                          </a:prstGeom>
-                          <a:solidFill>
-                            <a:srgbClr val="FFFFFF"/>
-                          </a:solidFill>
-                          <a:ln w="9525">
-                            <a:solidFill>
-                              <a:schemeClr val="bg1"/>
-                            </a:solidFill>
-                            <a:miter lim="800000"/>
-                            <a:headEnd/>
-                            <a:tailEnd/>
-                          </a:ln>
-                        </wps:spPr>
-                        <wps:txbx>
-                          <w:txbxContent>
-                            <w:p>
-                              <w:r>
-                                <w:t>Legende:</w:t>
-                              </w:r>
-                            </w:p>
-                            <w:p>
-                              <w:pPr>
-                                <w:rPr>
-                                  <w:color w:val="FF3399"/>
-                                </w:rPr>
-                              </w:pPr>
-                              <w:r>
-                                <w:rPr>
-                                  <w:color w:val="FF3399"/>
-                                </w:rPr>
-                                <w:t>Calls</w:t>
-                              </w:r>
-                            </w:p>
-                            <w:p>
-                              <w:pPr>
-                                <w:rPr>
-                                  <w:color w:val="92D050"/>
-                                </w:rPr>
-                              </w:pPr>
-                              <w:r>
-                                <w:rPr>
-                                  <w:color w:val="92D050"/>
-                                </w:rPr>
-                                <w:t>Implements</w:t>
-                              </w:r>
-                            </w:p>
-                            <w:p>
-                              <w:pPr>
-                                <w:rPr>
-                                  <w:color w:val="00B050"/>
-                                  <w:lang w:val="en-US"/>
-                                </w:rPr>
-                              </w:pPr>
-                              <w:r>
-                                <w:rPr>
-                                  <w:color w:val="00B050"/>
-                                </w:rPr>
-                                <w:t>Inherits from</w:t>
-                              </w:r>
-                            </w:p>
-                          </w:txbxContent>
-                        </wps:txbx>
-                        <wps:bodyPr rot="0" vert="horz" wrap="square" lIns="91440" tIns="45720" rIns="91440" bIns="45720" anchor="t" anchorCtr="0">
-                          <a:spAutoFit/>
-                        </wps:bodyPr>
-                      </wps:wsp>
-                      <wps:wsp>
-                        <wps:cNvPr id="17" name="Straight Arrow Connector 17"/>
-                        <wps:cNvCnPr/>
-                        <wps:spPr>
-                          <a:xfrm flipV="1">
-                            <a:off x="1051560" y="304800"/>
-                            <a:ext cx="716280" cy="7620"/>
-                          </a:xfrm>
-                          <a:prstGeom prst="straightConnector1">
-                            <a:avLst/>
-                          </a:prstGeom>
-                          <a:ln>
-                            <a:solidFill>
-                              <a:srgbClr val="FF3399"/>
-                            </a:solidFill>
-                            <a:tailEnd type="triangle"/>
-                          </a:ln>
-                        </wps:spPr>
-                        <wps:style>
-                          <a:lnRef idx="1">
-                            <a:schemeClr val="accent1"/>
-                          </a:lnRef>
-                          <a:fillRef idx="0">
-                            <a:schemeClr val="accent1"/>
-                          </a:fillRef>
-                          <a:effectRef idx="0">
-                            <a:schemeClr val="accent1"/>
-                          </a:effectRef>
-                          <a:fontRef idx="minor">
-                            <a:schemeClr val="tx1"/>
-                          </a:fontRef>
-                        </wps:style>
-                        <wps:bodyPr/>
-                      </wps:wsp>
-                      <wps:wsp>
-                        <wps:cNvPr id="18" name="Straight Arrow Connector 18"/>
-                        <wps:cNvCnPr/>
-                        <wps:spPr>
-                          <a:xfrm flipV="1">
-                            <a:off x="1051560" y="487680"/>
-                            <a:ext cx="716280" cy="7620"/>
-                          </a:xfrm>
-                          <a:prstGeom prst="straightConnector1">
-                            <a:avLst/>
-                          </a:prstGeom>
-                          <a:ln>
-                            <a:solidFill>
-                              <a:srgbClr val="92D050"/>
-                            </a:solidFill>
-                            <a:prstDash val="sysDash"/>
-                            <a:tailEnd type="triangle"/>
-                          </a:ln>
-                        </wps:spPr>
-                        <wps:style>
-                          <a:lnRef idx="1">
-                            <a:schemeClr val="accent1"/>
-                          </a:lnRef>
-                          <a:fillRef idx="0">
-                            <a:schemeClr val="accent1"/>
-                          </a:fillRef>
-                          <a:effectRef idx="0">
-                            <a:schemeClr val="accent1"/>
-                          </a:effectRef>
-                          <a:fontRef idx="minor">
-                            <a:schemeClr val="tx1"/>
-                          </a:fontRef>
-                        </wps:style>
-                        <wps:bodyPr/>
-                      </wps:wsp>
-                      <wps:wsp>
-                        <wps:cNvPr id="19" name="Straight Arrow Connector 19"/>
-                        <wps:cNvCnPr/>
-                        <wps:spPr>
-                          <a:xfrm flipV="1">
-                            <a:off x="1066800" y="655320"/>
-                            <a:ext cx="716280" cy="7620"/>
-                          </a:xfrm>
-                          <a:prstGeom prst="straightConnector1">
-                            <a:avLst/>
-                          </a:prstGeom>
-                          <a:ln>
-                            <a:solidFill>
-                              <a:srgbClr val="00B050"/>
-                            </a:solidFill>
-                            <a:tailEnd type="triangle"/>
-                          </a:ln>
-                        </wps:spPr>
-                        <wps:style>
-                          <a:lnRef idx="1">
-                            <a:schemeClr val="accent1"/>
-                          </a:lnRef>
-                          <a:fillRef idx="0">
-                            <a:schemeClr val="accent1"/>
-                          </a:fillRef>
-                          <a:effectRef idx="0">
-                            <a:schemeClr val="accent1"/>
-                          </a:effectRef>
-                          <a:fontRef idx="minor">
-                            <a:schemeClr val="tx1"/>
-                          </a:fontRef>
-                        </wps:style>
-                        <wps:bodyPr/>
-                      </wps:wsp>
-                    </wpg:wgp>
-                  </a:graphicData>
-                </a:graphic>
-              </wp:anchor>
-            </w:drawing>
-          </mc:Choice>
-          <mc:Fallback>
-            <w:pict>
-              <v:group id="Group 20" o:spid="_x0000_s1026" style="position:absolute;left:0;text-align:left;margin-left:299.2pt;margin-top:385.7pt;width:190.55pt;height:61.65pt;z-index:251670528;mso-position-horizontal-relative:page" coordsize="24199,7829" o:gfxdata="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">
-                <v:shapetype id="_x0000_t202" coordsize="21600,21600" o:spt="202" path="m,l,21600r21600,l21600,xe">
-                  <v:stroke joinstyle="miter"/>
-                  <v:path gradientshapeok="t" o:connecttype="rect"/>
-                </v:shapetype>
-                <v:shape id="Text Box 2" o:spid="_x0000_s1027" type="#_x0000_t202" style="position:absolute;width:24199;height:7829;visibility:visible;mso-wrap-style:square;v-text-anchor:top" o:gfxdata="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" strokecolor="white [3212]">
-                  <v:textbox style="mso-fit-shape-to-text:t">
-                    <w:txbxContent>
-                      <w:p>
-                        <w:r>
-                          <w:t>Legende:</w:t>
-                        </w:r>
-                      </w:p>
-                      <w:p>
-                        <w:pPr>
-                          <w:rPr>
-                            <w:color w:val="FF3399"/>
-                          </w:rPr>
-                        </w:pPr>
-                        <w:r>
-                          <w:rPr>
-                            <w:color w:val="FF3399"/>
-                          </w:rPr>
-                          <w:t>Calls</w:t>
-                        </w:r>
-                      </w:p>
-                      <w:p>
-                        <w:pPr>
-                          <w:rPr>
-                            <w:color w:val="92D050"/>
-                          </w:rPr>
-                        </w:pPr>
-                        <w:r>
-                          <w:rPr>
-                            <w:color w:val="92D050"/>
-                          </w:rPr>
-                          <w:t>Implements</w:t>
-                        </w:r>
-                      </w:p>
-                      <w:p>
-                        <w:pPr>
-                          <w:rPr>
-                            <w:color w:val="00B050"/>
-                            <w:lang w:val="en-US"/>
-                          </w:rPr>
-                        </w:pPr>
-                        <w:r>
-                          <w:rPr>
-                            <w:color w:val="00B050"/>
-                          </w:rPr>
-                          <w:t>Inherits from</w:t>
-                        </w:r>
-                      </w:p>
-                    </w:txbxContent>
-                  </v:textbox>
-                </v:shape>
-                <v:shapetype id="_x0000_t32" coordsize="21600,21600" o:spt="32" o:oned="t" path="m,l21600,21600e" filled="f">
-                  <v:path arrowok="t" fillok="f" o:connecttype="none"/>
-                  <o:lock v:ext="edit" shapetype="t"/>
-                </v:shapetype>
-                <v:shape id="Straight Arrow Connector 17" o:spid="_x0000_s1028" type="#_x0000_t32" style="position:absolute;left:10515;top:3048;width:7163;height:76;flip:y;visibility:visible;mso-wrap-style:square" o:connectortype="straight" o:gfxdata="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" strokecolor="#f39">
-                  <v:stroke endarrow="block"/>
-                </v:shape>
-                <v:shape id="Straight Arrow Connector 18" o:spid="_x0000_s1029" type="#_x0000_t32" style="position:absolute;left:10515;top:4876;width:7163;height:77;flip:y;visibility:visible;mso-wrap-style:square" o:connectortype="straight" o:gfxdata="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" strokecolor="#92d050">
-                  <v:stroke dashstyle="3 1" endarrow="block"/>
-                </v:shape>
-                <v:shape id="Straight Arrow Connector 19" o:spid="_x0000_s1030" type="#_x0000_t32" style="position:absolute;left:10668;top:6553;width:7162;height:76;flip:y;visibility:visible;mso-wrap-style:square" o:connectortype="straight" o:gfxdata="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" strokecolor="#00b050">
-                  <v:stroke endarrow="block"/>
-                </v:shape>
-                <w10:wrap anchorx="page"/>
-              </v:group>
-            </w:pict>
-          </mc:Fallback>
-        </mc:AlternateContent>
-      </w:r>
-      <w:r>
-        <w:rPr>
-          <w:noProof/>
-          <w:lang w:eastAsia="de-CH"/>
         </w:rPr>
         <w:drawing>
-          <wp:inline distT="0" distB="0" distL="0" distR="0" wp14:anchorId="76B74052" wp14:editId="3AED8977">
-            <wp:extent cx="5749637" cy="6306227"/>
-            <wp:effectExtent l="0" t="0" r="3810" b="0"/>
-            <wp:docPr id="16" name="Picture 16"/>
+          <wp:inline distT="0" distB="0" distL="0" distR="0" wp14:anchorId="7D218CE1" wp14:editId="0A873F2E">
+            <wp:extent cx="6120130" cy="4257040"/>
+            <wp:effectExtent l="0" t="0" r="0" b="0"/>
+            <wp:docPr id="197" name="Grafik 197"/>
             <wp:cNvGraphicFramePr>
               <a:graphicFrameLocks xmlns:a="http://schemas.openxmlformats.org/drawingml/2006/main" noChangeAspect="1"/>
             </wp:cNvGraphicFramePr>
@@ -39826,7 +39404,7 @@
                   <pic:spPr>
                     <a:xfrm>
                       <a:off x="0" y="0"/>
-                      <a:ext cx="5759138" cy="6316647"/>
+                      <a:ext cx="6120130" cy="4257040"/>
                     </a:xfrm>
                     <a:prstGeom prst="rect">
                       <a:avLst/>
@@ -39841,143 +39419,123 @@
     </w:p>
     <w:p>
       <w:pPr>
-        <w:pStyle w:val="Beschriftung"/>
+        <w:pStyle w:val="TODO"/>
       </w:pPr>
-      <w:bookmarkStart w:id="52" w:name="_Toc500236308"/>
-      <w:bookmarkStart w:id="53" w:name="_Toc500236322"/>
-      <w:r>
-        <w:lastRenderedPageBreak/>
-        <w:t xml:space="preserve">Abbildung </w:t>
-      </w:r>
-      <w:r>
-        <w:fldChar w:fldCharType="begin"/>
-      </w:r>
-      <w:r>
-        <w:instrText xml:space="preserve"> SEQ Abbildung \* ARABIC </w:instrText>
-      </w:r>
-      <w:r>
-        <w:fldChar w:fldCharType="separate"/>
-      </w:r>
-      <w:r>
-        <w:rPr>
-          <w:noProof/>
-        </w:rPr>
-        <w:t>5</w:t>
-      </w:r>
-      <w:r>
-        <w:rPr>
-          <w:noProof/>
-        </w:rPr>
-        <w:fldChar w:fldCharType="end"/>
-      </w:r>
-      <w:r>
-        <w:rPr>
-          <w:noProof/>
-        </w:rPr>
-        <w:t>:</w:t>
-      </w:r>
-      <w:r>
-        <w:t xml:space="preserve"> Klassendiagramm </w:t>
-      </w:r>
-      <w:r>
-        <w:t>Arta.Standard</w:t>
-      </w:r>
-      <w:bookmarkEnd w:id="52"/>
-      <w:bookmarkEnd w:id="53"/>
-    </w:p>
-    <w:p>
-      <w:pPr>
-        <w:pStyle w:val="berschrift2"/>
-      </w:pPr>
-      <w:bookmarkStart w:id="54" w:name="_Toc497915008"/>
-      <w:bookmarkStart w:id="55" w:name="_Toc500236503"/>
-      <w:r>
-        <w:t>Implementation</w:t>
-      </w:r>
-      <w:bookmarkEnd w:id="54"/>
-      <w:bookmarkEnd w:id="55"/>
+      <w:r>
+        <w:t>[Einführung grober Überblick mittels DomainModel]</w:t>
+      </w:r>
     </w:p>
     <w:p>
       <w:pPr>
         <w:pStyle w:val="berschrift3"/>
       </w:pPr>
       <w:r>
-        <w:t>ArtaExecutionContext</w:t>
-      </w:r>
+        <w:lastRenderedPageBreak/>
+        <w:t>Arta</w:t>
+      </w:r>
+    </w:p>
+    <w:p>
+      <w:r>
+        <w:rPr>
+          <w:noProof/>
+        </w:rPr>
+        <w:drawing>
+          <wp:inline distT="0" distB="0" distL="0" distR="0" wp14:anchorId="455C4C36" wp14:editId="0EC4DBC8">
+            <wp:extent cx="6120130" cy="2461895"/>
+            <wp:effectExtent l="0" t="0" r="0" b="0"/>
+            <wp:docPr id="199" name="Grafik 199"/>
+            <wp:cNvGraphicFramePr>
+              <a:graphicFrameLocks xmlns:a="http://schemas.openxmlformats.org/drawingml/2006/main" noChangeAspect="1"/>
+            </wp:cNvGraphicFramePr>
+            <a:graphic xmlns:a="http://schemas.openxmlformats.org/drawingml/2006/main">
+              <a:graphicData uri="http://schemas.openxmlformats.org/drawingml/2006/picture">
+                <pic:pic xmlns:pic="http://schemas.openxmlformats.org/drawingml/2006/picture">
+                  <pic:nvPicPr>
+                    <pic:cNvPr id="1" name=""/>
+                    <pic:cNvPicPr/>
+                  </pic:nvPicPr>
+                  <pic:blipFill>
+                    <a:blip r:embed="rId23"/>
+                    <a:stretch>
+                      <a:fillRect/>
+                    </a:stretch>
+                  </pic:blipFill>
+                  <pic:spPr>
+                    <a:xfrm>
+                      <a:off x="0" y="0"/>
+                      <a:ext cx="6120130" cy="2461895"/>
+                    </a:xfrm>
+                    <a:prstGeom prst="rect">
+                      <a:avLst/>
+                    </a:prstGeom>
+                  </pic:spPr>
+                </pic:pic>
+              </a:graphicData>
+            </a:graphic>
+          </wp:inline>
+        </w:drawing>
+      </w:r>
+    </w:p>
+    <w:p>
+      <w:pPr>
+        <w:pStyle w:val="TODO"/>
+      </w:pPr>
+      <w:r>
+        <w:t>[TODO] Beschreibung</w:t>
+      </w:r>
+    </w:p>
+    <w:p>
+      <w:bookmarkStart w:id="54" w:name="_GoBack"/>
+      <w:bookmarkEnd w:id="54"/>
     </w:p>
     <w:p>
       <w:pPr>
         <w:pStyle w:val="berschrift3"/>
       </w:pPr>
       <w:r>
-        <w:t>DistributionFactory</w:t>
+        <w:t xml:space="preserve">Arta.Distribution </w:t>
       </w:r>
     </w:p>
     <w:p>
-      <w:pPr>
-        <w:pStyle w:val="berschrift3"/>
-      </w:pPr>
-      <w:bookmarkStart w:id="56" w:name="_GoBack"/>
-      <w:bookmarkEnd w:id="56"/>
-    </w:p>
-    <w:p>
       <w:r>
         <w:rPr>
-          <w:highlight w:val="green"/>
+          <w:noProof/>
         </w:rPr>
-        <w:t xml:space="preserve">Die Kernkomponente liefern die beiden Klassen </w:t>
-      </w:r>
-      <w:r>
-        <w:rPr>
-          <w:rStyle w:val="ClassnamesChar"/>
-          <w:highlight w:val="green"/>
-        </w:rPr>
-        <w:t>ArtaProcessFactory</w:t>
-      </w:r>
-      <w:r>
-        <w:rPr>
-          <w:highlight w:val="green"/>
-        </w:rPr>
-        <w:t xml:space="preserve"> und </w:t>
-      </w:r>
-      <w:r>
-        <w:rPr>
-          <w:rStyle w:val="ClassnamesChar"/>
-          <w:highlight w:val="green"/>
-        </w:rPr>
-        <w:t>ArProcessFactory</w:t>
-      </w:r>
-      <w:r>
-        <w:rPr>
-          <w:highlight w:val="green"/>
-        </w:rPr>
-        <w:t xml:space="preserve">, welche den ARTA-Prozess und den darunterliegenden AR(p)-Prozess erzeugen. Die </w:t>
-      </w:r>
-      <w:r>
-        <w:rPr>
-          <w:rStyle w:val="ClassnamesChar"/>
-          <w:highlight w:val="green"/>
-        </w:rPr>
-        <w:t>ArProcessFactory</w:t>
-      </w:r>
-      <w:r>
-        <w:rPr>
-          <w:highlight w:val="green"/>
-        </w:rPr>
-        <w:t xml:space="preserve"> erzeugt den AR-Prozess mithilfe eines Zufallszahlengenerators (hier Mersenne-Twister) und gegebenen Autokorrelationskoeffizienten. Somit kann der Grad der Autokorrelation entsprechend frei gewählt werden, solange die Koeffizienten in den entsprechenden Wertebereichen liegen. Die </w:t>
-      </w:r>
-      <w:r>
-        <w:rPr>
-          <w:rStyle w:val="ClassnamesChar"/>
-          <w:highlight w:val="green"/>
-        </w:rPr>
-        <w:t>ArtaProcessFactory</w:t>
-      </w:r>
-      <w:r>
-        <w:rPr>
-          <w:highlight w:val="green"/>
-        </w:rPr>
-        <w:t xml:space="preserve"> nimmt den erzeugten AR-Prozess und eine Randverteilung entgegen um den entsprechenden Prozess zu erzeugen.</w:t>
+        <w:drawing>
+          <wp:inline distT="0" distB="0" distL="0" distR="0" wp14:anchorId="7D6EBF3E" wp14:editId="3FDF8C2A">
+            <wp:extent cx="6120130" cy="2332355"/>
+            <wp:effectExtent l="0" t="0" r="0" b="0"/>
+            <wp:docPr id="198" name="Grafik 198"/>
+            <wp:cNvGraphicFramePr>
+              <a:graphicFrameLocks xmlns:a="http://schemas.openxmlformats.org/drawingml/2006/main" noChangeAspect="1"/>
+            </wp:cNvGraphicFramePr>
+            <a:graphic xmlns:a="http://schemas.openxmlformats.org/drawingml/2006/main">
+              <a:graphicData uri="http://schemas.openxmlformats.org/drawingml/2006/picture">
+                <pic:pic xmlns:pic="http://schemas.openxmlformats.org/drawingml/2006/picture">
+                  <pic:nvPicPr>
+                    <pic:cNvPr id="1" name=""/>
+                    <pic:cNvPicPr/>
+                  </pic:nvPicPr>
+                  <pic:blipFill>
+                    <a:blip r:embed="rId24"/>
+                    <a:stretch>
+                      <a:fillRect/>
+                    </a:stretch>
+                  </pic:blipFill>
+                  <pic:spPr>
+                    <a:xfrm>
+                      <a:off x="0" y="0"/>
+                      <a:ext cx="6120130" cy="2332355"/>
+                    </a:xfrm>
+                    <a:prstGeom prst="rect">
+                      <a:avLst/>
+                    </a:prstGeom>
+                  </pic:spPr>
+                </pic:pic>
+              </a:graphicData>
+            </a:graphic>
+          </wp:inline>
+        </w:drawing>
       </w:r>
     </w:p>
     <w:p>
@@ -39985,7 +39543,59 @@
         <w:pStyle w:val="TODO"/>
       </w:pPr>
       <w:r>
-        <w:t>[TODO] während Implementationsphase konstant erweitern</w:t>
+        <w:t>[TODO] Beschreibung</w:t>
+      </w:r>
+    </w:p>
+    <w:p/>
+    <w:p>
+      <w:pPr>
+        <w:pStyle w:val="berschrift3"/>
+      </w:pPr>
+      <w:r>
+        <w:lastRenderedPageBreak/>
+        <w:t>Arta.Fitting</w:t>
+      </w:r>
+    </w:p>
+    <w:p>
+      <w:r>
+        <w:rPr>
+          <w:noProof/>
+        </w:rPr>
+        <w:drawing>
+          <wp:inline distT="0" distB="0" distL="0" distR="0" wp14:anchorId="068A4736" wp14:editId="18F74378">
+            <wp:extent cx="6120130" cy="4018915"/>
+            <wp:effectExtent l="0" t="0" r="0" b="635"/>
+            <wp:docPr id="196" name="Grafik 196"/>
+            <wp:cNvGraphicFramePr>
+              <a:graphicFrameLocks xmlns:a="http://schemas.openxmlformats.org/drawingml/2006/main" noChangeAspect="1"/>
+            </wp:cNvGraphicFramePr>
+            <a:graphic xmlns:a="http://schemas.openxmlformats.org/drawingml/2006/main">
+              <a:graphicData uri="http://schemas.openxmlformats.org/drawingml/2006/picture">
+                <pic:pic xmlns:pic="http://schemas.openxmlformats.org/drawingml/2006/picture">
+                  <pic:nvPicPr>
+                    <pic:cNvPr id="1" name=""/>
+                    <pic:cNvPicPr/>
+                  </pic:nvPicPr>
+                  <pic:blipFill>
+                    <a:blip r:embed="rId25"/>
+                    <a:stretch>
+                      <a:fillRect/>
+                    </a:stretch>
+                  </pic:blipFill>
+                  <pic:spPr>
+                    <a:xfrm>
+                      <a:off x="0" y="0"/>
+                      <a:ext cx="6120130" cy="4018915"/>
+                    </a:xfrm>
+                    <a:prstGeom prst="rect">
+                      <a:avLst/>
+                    </a:prstGeom>
+                  </pic:spPr>
+                </pic:pic>
+              </a:graphicData>
+            </a:graphic>
+          </wp:inline>
+        </w:drawing>
       </w:r>
     </w:p>
     <w:p>
@@ -39993,1042 +39603,37 @@
         <w:pStyle w:val="TODO"/>
       </w:pPr>
       <w:r>
-        <w:t>[TODO] Sequenzdiagramm ergänzen</w:t>
-      </w:r>
-      <w:r>
-        <w:t>d</w:t>
+        <w:t>[TODO] Beschreibung</w:t>
       </w:r>
     </w:p>
     <w:p/>
-    <w:p>
-      <w:r>
-        <w:t>Folgendes Codefragment (Auszug aus ArProcessFactory.cs) zeigt die Erzeugung eines neunen AR-Prozesses.</w:t>
-      </w:r>
-    </w:p>
     <w:p/>
-    <w:tbl>
-      <w:tblPr>
-        <w:tblStyle w:val="Tabellenraster"/>
-        <w:tblW w:w="0" w:type="auto"/>
-        <w:tblLook w:val="04A0" w:firstRow="1" w:lastRow="0" w:firstColumn="1" w:lastColumn="0" w:noHBand="0" w:noVBand="1"/>
-      </w:tblPr>
-      <w:tblGrid>
-        <w:gridCol w:w="9062"/>
-      </w:tblGrid>
-      <w:tr>
-        <w:tc>
-          <w:tcPr>
-            <w:tcW w:w="9062" w:type="dxa"/>
-            <w:tcBorders>
-              <w:left w:val="nil"/>
-              <w:right w:val="nil"/>
-            </w:tcBorders>
-          </w:tcPr>
-          <w:p>
-            <w:pPr>
-              <w:autoSpaceDE w:val="0"/>
-              <w:autoSpaceDN w:val="0"/>
-              <w:adjustRightInd w:val="0"/>
-              <w:rPr>
-                <w:color w:val="808080"/>
-                <w:sz w:val="20"/>
-                <w:lang w:eastAsia="de-CH"/>
-              </w:rPr>
-            </w:pPr>
-          </w:p>
-          <w:p>
-            <w:pPr>
-              <w:pStyle w:val="Code"/>
-              <w:rPr>
-                <w:color w:val="000000"/>
-              </w:rPr>
-            </w:pPr>
-            <w:r>
-              <w:t>///&lt;summary&gt;</w:t>
-            </w:r>
-          </w:p>
-          <w:p>
-            <w:pPr>
-              <w:pStyle w:val="Code"/>
-              <w:rPr>
-                <w:color w:val="000000"/>
-              </w:rPr>
-            </w:pPr>
-            <w:r>
-              <w:t>///</w:t>
-            </w:r>
-            <w:r>
-              <w:rPr>
-                <w:color w:val="008000"/>
-              </w:rPr>
-              <w:t>Erzeugt einen AR-Prozess mit den gegebenen Korrelationskoeffizienten.</w:t>
-            </w:r>
-          </w:p>
-          <w:p>
-            <w:pPr>
-              <w:pStyle w:val="Code"/>
-              <w:rPr>
-                <w:color w:val="000000"/>
-              </w:rPr>
-            </w:pPr>
-            <w:r>
-              <w:t>///</w:t>
-            </w:r>
-            <w:r>
-              <w:rPr>
-                <w:color w:val="008000"/>
-              </w:rPr>
-              <w:t>Passt die Alpha-Werte in eine Normalverteilung ein, mit dem Mittelwert 0 und der Varianz kleiner 1</w:t>
-            </w:r>
-          </w:p>
-          <w:p>
-            <w:pPr>
-              <w:pStyle w:val="Code"/>
-              <w:rPr>
-                <w:color w:val="000000"/>
-                <w:lang w:val="en-US"/>
-              </w:rPr>
-            </w:pPr>
-            <w:r>
-              <w:rPr>
-                <w:lang w:val="en-US"/>
-              </w:rPr>
-              <w:t>///&lt;/summary&gt;</w:t>
-            </w:r>
-          </w:p>
-          <w:p>
-            <w:pPr>
-              <w:pStyle w:val="Code"/>
-              <w:rPr>
-                <w:b/>
-                <w:color w:val="000000"/>
-                <w:lang w:val="en-US"/>
-              </w:rPr>
-            </w:pPr>
-            <w:r>
-              <w:rPr>
-                <w:b/>
-                <w:color w:val="0000FF"/>
-                <w:lang w:val="en-US"/>
-              </w:rPr>
-              <w:t>public</w:t>
-            </w:r>
-            <w:r>
-              <w:rPr>
-                <w:b/>
-                <w:color w:val="000000"/>
-                <w:lang w:val="en-US"/>
-              </w:rPr>
-              <w:t xml:space="preserve"> </w:t>
-            </w:r>
-            <w:r>
-              <w:rPr>
-                <w:b/>
-                <w:color w:val="0000FF"/>
-                <w:lang w:val="en-US"/>
-              </w:rPr>
-              <w:t>static</w:t>
-            </w:r>
-            <w:r>
-              <w:rPr>
-                <w:b/>
-                <w:color w:val="000000"/>
-                <w:lang w:val="en-US"/>
-              </w:rPr>
-              <w:t xml:space="preserve"> </w:t>
-            </w:r>
-            <w:r>
-              <w:rPr>
-                <w:b/>
-                <w:color w:val="2B91AF"/>
-                <w:lang w:val="en-US"/>
-              </w:rPr>
-              <w:t>ArProcess</w:t>
-            </w:r>
-            <w:r>
-              <w:rPr>
-                <w:b/>
-                <w:color w:val="000000"/>
-                <w:lang w:val="en-US"/>
-              </w:rPr>
-              <w:t xml:space="preserve"> CreateArProcess(</w:t>
-            </w:r>
-            <w:r>
-              <w:rPr>
-                <w:b/>
-                <w:color w:val="0000FF"/>
-                <w:lang w:val="en-US"/>
-              </w:rPr>
-              <w:t>double</w:t>
-            </w:r>
-            <w:r>
-              <w:rPr>
-                <w:b/>
-                <w:color w:val="000000"/>
-                <w:lang w:val="en-US"/>
-              </w:rPr>
-              <w:t xml:space="preserve">[] arAutocorrelations, </w:t>
-            </w:r>
-            <w:r>
-              <w:rPr>
-                <w:b/>
-                <w:color w:val="2B91AF"/>
-                <w:lang w:val="en-US"/>
-              </w:rPr>
-              <w:t>RandomGenerator</w:t>
-            </w:r>
-            <w:r>
-              <w:rPr>
-                <w:b/>
-                <w:color w:val="000000"/>
-                <w:lang w:val="en-US"/>
-              </w:rPr>
-              <w:t xml:space="preserve"> rng)</w:t>
-            </w:r>
-          </w:p>
-          <w:p>
-            <w:pPr>
-              <w:pStyle w:val="Code"/>
-              <w:rPr>
-                <w:b/>
-                <w:color w:val="000000"/>
-              </w:rPr>
-            </w:pPr>
-            <w:r>
-              <w:rPr>
-                <w:b/>
-                <w:color w:val="000000"/>
-              </w:rPr>
-              <w:t>{</w:t>
-            </w:r>
-          </w:p>
-          <w:p>
-            <w:pPr>
-              <w:pStyle w:val="Code"/>
-              <w:ind w:firstLine="34"/>
-              <w:rPr>
-                <w:color w:val="000000"/>
-              </w:rPr>
-            </w:pPr>
-            <w:r>
-              <w:rPr>
-                <w:color w:val="008000"/>
-              </w:rPr>
-              <w:tab/>
-              <w:t>//Erzeugt eine Korrelationsmatrix und gibt die Reihe mit Index 0 als double[] zurück</w:t>
-            </w:r>
-          </w:p>
-          <w:p>
-            <w:pPr>
-              <w:pStyle w:val="Code"/>
-              <w:ind w:firstLine="34"/>
-              <w:rPr>
-                <w:color w:val="000000"/>
-              </w:rPr>
-            </w:pPr>
-            <w:r>
-              <w:rPr>
-                <w:color w:val="0000FF"/>
-              </w:rPr>
-              <w:tab/>
-              <w:t>double</w:t>
-            </w:r>
-            <w:r>
-              <w:rPr>
-                <w:color w:val="000000"/>
-              </w:rPr>
-              <w:t>[] alphas = ArAutocorrelationsToAlphas(arAutocorrelations);</w:t>
-            </w:r>
-          </w:p>
-          <w:p>
-            <w:pPr>
-              <w:pStyle w:val="Code"/>
-              <w:ind w:firstLine="34"/>
-              <w:rPr>
-                <w:color w:val="000000"/>
-              </w:rPr>
-            </w:pPr>
-          </w:p>
-          <w:p>
-            <w:pPr>
-              <w:pStyle w:val="Code"/>
-              <w:ind w:firstLine="34"/>
-              <w:rPr>
-                <w:color w:val="008000"/>
-              </w:rPr>
-            </w:pPr>
-            <w:r>
-              <w:rPr>
-                <w:color w:val="008000"/>
-              </w:rPr>
-              <w:tab/>
-              <w:t>/*</w:t>
-            </w:r>
-          </w:p>
-          <w:p>
-            <w:pPr>
-              <w:pStyle w:val="Code"/>
-              <w:ind w:firstLine="34"/>
-              <w:rPr>
-                <w:color w:val="008000"/>
-              </w:rPr>
-            </w:pPr>
-            <w:r>
-              <w:rPr>
-                <w:color w:val="008000"/>
-              </w:rPr>
-              <w:tab/>
-              <w:t>Errechnet die Varianz aus den gegebenen Korrelationskoeffizienten und den erzeugten Alpha-</w:t>
-            </w:r>
-            <w:r>
-              <w:rPr>
-                <w:color w:val="008000"/>
-              </w:rPr>
-              <w:tab/>
-              <w:t>Werten</w:t>
-            </w:r>
-          </w:p>
-          <w:p>
-            <w:pPr>
-              <w:pStyle w:val="Code"/>
-              <w:ind w:firstLine="34"/>
-              <w:rPr>
-                <w:color w:val="000000"/>
-                <w:lang w:val="fr-CH"/>
-              </w:rPr>
-            </w:pPr>
-            <w:r>
-              <w:rPr>
-                <w:color w:val="008000"/>
-              </w:rPr>
-              <w:tab/>
-            </w:r>
-            <w:r>
-              <w:rPr>
-                <w:color w:val="008000"/>
-                <w:lang w:val="fr-CH"/>
-              </w:rPr>
-              <w:t>*/</w:t>
-            </w:r>
-          </w:p>
-          <w:p>
-            <w:pPr>
-              <w:pStyle w:val="Code"/>
-              <w:ind w:firstLine="34"/>
-              <w:rPr>
-                <w:color w:val="000000"/>
-                <w:lang w:val="fr-CH"/>
-              </w:rPr>
-            </w:pPr>
-            <w:r>
-              <w:rPr>
-                <w:color w:val="0000FF"/>
-                <w:lang w:val="fr-CH"/>
-              </w:rPr>
-              <w:tab/>
-              <w:t>double</w:t>
-            </w:r>
-            <w:r>
-              <w:rPr>
-                <w:color w:val="000000"/>
-                <w:lang w:val="fr-CH"/>
-              </w:rPr>
-              <w:t xml:space="preserve"> variance = CalculateVariance(arAutocorrelations, alphas);</w:t>
-            </w:r>
-          </w:p>
-          <w:p>
-            <w:pPr>
-              <w:pStyle w:val="Code"/>
-              <w:ind w:firstLine="34"/>
-              <w:rPr>
-                <w:color w:val="000000"/>
-                <w:lang w:val="fr-CH"/>
-              </w:rPr>
-            </w:pPr>
-          </w:p>
-          <w:p>
-            <w:pPr>
-              <w:pStyle w:val="Code"/>
-              <w:ind w:firstLine="34"/>
-              <w:rPr>
-                <w:color w:val="008000"/>
-              </w:rPr>
-            </w:pPr>
-            <w:r>
-              <w:rPr>
-                <w:color w:val="008000"/>
-                <w:lang w:val="fr-CH"/>
-              </w:rPr>
-              <w:tab/>
-            </w:r>
-            <w:r>
-              <w:rPr>
-                <w:color w:val="008000"/>
-              </w:rPr>
-              <w:t>/*</w:t>
-            </w:r>
-          </w:p>
-          <w:p>
-            <w:pPr>
-              <w:pStyle w:val="Code"/>
-              <w:ind w:firstLine="34"/>
-              <w:rPr>
-                <w:color w:val="008000"/>
-              </w:rPr>
-            </w:pPr>
-            <w:r>
-              <w:rPr>
-                <w:color w:val="008000"/>
-              </w:rPr>
-              <w:tab/>
-              <w:t xml:space="preserve">Erzeugt eine Normalverteilung der zufällig erzeugten Werte des Zufallszahlen-generators, </w:t>
-            </w:r>
-            <w:r>
-              <w:rPr>
-                <w:color w:val="008000"/>
-              </w:rPr>
-              <w:tab/>
-              <w:t xml:space="preserve">untere </w:t>
-            </w:r>
-            <w:r>
-              <w:rPr>
-                <w:color w:val="008000"/>
-              </w:rPr>
-              <w:tab/>
-              <w:t>Grenze 0.0, obere Grenze @variance</w:t>
-            </w:r>
-            <w:r>
-              <w:rPr>
-                <w:color w:val="000000"/>
-              </w:rPr>
-              <w:t xml:space="preserve">. </w:t>
-            </w:r>
-            <w:r>
-              <w:rPr>
-                <w:color w:val="008000"/>
-              </w:rPr>
-              <w:t xml:space="preserve">Wendet die Umkehrfunktion der Normalverteilung </w:t>
-            </w:r>
-            <w:r>
-              <w:rPr>
-                <w:color w:val="008000"/>
-              </w:rPr>
-              <w:tab/>
-              <w:t xml:space="preserve">an </w:t>
-            </w:r>
-            <w:r>
-              <w:rPr>
-                <w:color w:val="008000"/>
-              </w:rPr>
-              <w:tab/>
-              <w:t>um die gewünschte Randverteilung zu erhalten.</w:t>
-            </w:r>
-          </w:p>
-          <w:p>
-            <w:pPr>
-              <w:pStyle w:val="Code"/>
-              <w:ind w:firstLine="34"/>
-              <w:rPr>
-                <w:color w:val="000000"/>
-                <w:lang w:val="en-US"/>
-              </w:rPr>
-            </w:pPr>
-            <w:r>
-              <w:rPr>
-                <w:color w:val="008000"/>
-              </w:rPr>
-              <w:tab/>
-            </w:r>
-            <w:r>
-              <w:rPr>
-                <w:color w:val="008000"/>
-                <w:lang w:val="en-US"/>
-              </w:rPr>
-              <w:t>*/</w:t>
-            </w:r>
-          </w:p>
-          <w:p>
-            <w:pPr>
-              <w:pStyle w:val="Code"/>
-              <w:ind w:firstLine="34"/>
-              <w:rPr>
-                <w:color w:val="000000"/>
-                <w:lang w:val="en-US"/>
-              </w:rPr>
-            </w:pPr>
-            <w:r>
-              <w:rPr>
-                <w:color w:val="2B91AF"/>
-                <w:lang w:val="en-US"/>
-              </w:rPr>
-              <w:tab/>
-              <w:t>NormalDistribution</w:t>
-            </w:r>
-            <w:r>
-              <w:rPr>
-                <w:color w:val="000000"/>
-                <w:lang w:val="en-US"/>
-              </w:rPr>
-              <w:t xml:space="preserve"> whiteNoiseProcess = </w:t>
-            </w:r>
-            <w:r>
-              <w:rPr>
-                <w:color w:val="0000FF"/>
-                <w:lang w:val="en-US"/>
-              </w:rPr>
-              <w:t>new</w:t>
-            </w:r>
-            <w:r>
-              <w:rPr>
-                <w:color w:val="000000"/>
-                <w:lang w:val="en-US"/>
-              </w:rPr>
-              <w:t xml:space="preserve"> </w:t>
-            </w:r>
-            <w:r>
-              <w:rPr>
-                <w:color w:val="2B91AF"/>
-                <w:lang w:val="en-US"/>
-              </w:rPr>
-              <w:t>NormalDistribution</w:t>
-            </w:r>
-            <w:r>
-              <w:rPr>
-                <w:color w:val="000000"/>
-                <w:lang w:val="en-US"/>
-              </w:rPr>
-              <w:t xml:space="preserve">(rng, 0.0, </w:t>
-            </w:r>
-            <w:r>
-              <w:rPr>
-                <w:color w:val="2B91AF"/>
-                <w:lang w:val="en-US"/>
-              </w:rPr>
-              <w:t>Math</w:t>
-            </w:r>
-            <w:r>
-              <w:rPr>
-                <w:color w:val="000000"/>
-                <w:lang w:val="en-US"/>
-              </w:rPr>
-              <w:t xml:space="preserve">.Sqrt(variance), </w:t>
-            </w:r>
-            <w:r>
-              <w:rPr>
-                <w:color w:val="000000"/>
-                <w:lang w:val="en-US"/>
-              </w:rPr>
-              <w:tab/>
-            </w:r>
-            <w:r>
-              <w:rPr>
-                <w:color w:val="000000"/>
-                <w:lang w:val="en-US"/>
-              </w:rPr>
-              <w:tab/>
-            </w:r>
-            <w:r>
-              <w:rPr>
-                <w:color w:val="000000"/>
-                <w:lang w:val="en-US"/>
-              </w:rPr>
-              <w:tab/>
-            </w:r>
-            <w:r>
-              <w:rPr>
-                <w:color w:val="000000"/>
-                <w:lang w:val="en-US"/>
-              </w:rPr>
-              <w:tab/>
-            </w:r>
-            <w:r>
-              <w:rPr>
-                <w:color w:val="000000"/>
-                <w:lang w:val="en-US"/>
-              </w:rPr>
-              <w:tab/>
-            </w:r>
-            <w:r>
-              <w:rPr>
-                <w:color w:val="000000"/>
-                <w:lang w:val="en-US"/>
-              </w:rPr>
-              <w:tab/>
-            </w:r>
-            <w:r>
-              <w:rPr>
-                <w:color w:val="000000"/>
-                <w:lang w:val="en-US"/>
-              </w:rPr>
-              <w:tab/>
-            </w:r>
-            <w:r>
-              <w:rPr>
-                <w:color w:val="2B91AF"/>
-                <w:lang w:val="en-US"/>
-              </w:rPr>
-              <w:t>NormalDistribution</w:t>
-            </w:r>
-            <w:r>
-              <w:rPr>
-                <w:color w:val="000000"/>
-                <w:lang w:val="en-US"/>
-              </w:rPr>
-              <w:t>.DEFAULT_INVERSE_ABSOLUTE_ACCURACY);</w:t>
-            </w:r>
-          </w:p>
-          <w:p>
-            <w:pPr>
-              <w:pStyle w:val="Code"/>
-              <w:rPr>
-                <w:color w:val="000000"/>
-                <w:lang w:val="en-US"/>
-              </w:rPr>
-            </w:pPr>
-          </w:p>
-          <w:p>
-            <w:pPr>
-              <w:pStyle w:val="Code"/>
-              <w:rPr>
-                <w:color w:val="000000"/>
-                <w:lang w:val="en-US"/>
-              </w:rPr>
-            </w:pPr>
-            <w:r>
-              <w:rPr>
-                <w:color w:val="0000FF"/>
-                <w:lang w:val="en-US"/>
-              </w:rPr>
-              <w:t>return</w:t>
-            </w:r>
-            <w:r>
-              <w:rPr>
-                <w:color w:val="000000"/>
-                <w:lang w:val="en-US"/>
-              </w:rPr>
-              <w:t xml:space="preserve"> </w:t>
-            </w:r>
-            <w:r>
-              <w:rPr>
-                <w:color w:val="0000FF"/>
-                <w:lang w:val="en-US"/>
-              </w:rPr>
-              <w:t>new</w:t>
-            </w:r>
-            <w:r>
-              <w:rPr>
-                <w:color w:val="000000"/>
-                <w:lang w:val="en-US"/>
-              </w:rPr>
-              <w:t xml:space="preserve"> </w:t>
-            </w:r>
-            <w:r>
-              <w:rPr>
-                <w:color w:val="2B91AF"/>
-                <w:lang w:val="en-US"/>
-              </w:rPr>
-              <w:t>ArProcess</w:t>
-            </w:r>
-            <w:r>
-              <w:rPr>
-                <w:color w:val="000000"/>
-                <w:lang w:val="en-US"/>
-              </w:rPr>
-              <w:t>(alphas, whiteNoiseProcess);</w:t>
-            </w:r>
-          </w:p>
-          <w:p>
-            <w:pPr>
-              <w:pStyle w:val="Code"/>
-              <w:rPr>
-                <w:b/>
-                <w:color w:val="000000"/>
-              </w:rPr>
-            </w:pPr>
-            <w:r>
-              <w:rPr>
-                <w:b/>
-                <w:color w:val="000000"/>
-              </w:rPr>
-              <w:t>}</w:t>
-            </w:r>
-          </w:p>
-          <w:p>
-            <w:pPr>
-              <w:keepNext/>
-              <w:rPr>
-                <w:b/>
-                <w:color w:val="000000"/>
-                <w:lang w:eastAsia="de-CH"/>
-              </w:rPr>
-            </w:pPr>
-          </w:p>
-        </w:tc>
-      </w:tr>
-    </w:tbl>
     <w:p>
       <w:pPr>
-        <w:pStyle w:val="Beschriftung"/>
-        <w:rPr>
-          <w:color w:val="000000"/>
-          <w:sz w:val="19"/>
-          <w:szCs w:val="19"/>
-          <w:lang w:eastAsia="de-CH"/>
-        </w:rPr>
+        <w:pStyle w:val="berschrift2"/>
       </w:pPr>
-      <w:bookmarkStart w:id="57" w:name="_Toc500236288"/>
-      <w:r>
-        <w:t xml:space="preserve">Codefragment </w:t>
-      </w:r>
-      <w:r>
-        <w:fldChar w:fldCharType="begin"/>
-      </w:r>
-      <w:r>
-        <w:instrText xml:space="preserve"> SEQ Codefragment \* ARABIC </w:instrText>
-      </w:r>
-      <w:r>
-        <w:fldChar w:fldCharType="separate"/>
-      </w:r>
-      <w:r>
-        <w:rPr>
-          <w:noProof/>
-        </w:rPr>
-        <w:t>3</w:t>
-      </w:r>
-      <w:r>
-        <w:rPr>
-          <w:noProof/>
-        </w:rPr>
-        <w:fldChar w:fldCharType="end"/>
-      </w:r>
-      <w:r>
-        <w:rPr>
-          <w:noProof/>
-        </w:rPr>
-        <w:t>:</w:t>
-      </w:r>
-      <w:r>
-        <w:t xml:space="preserve"> ArProcessFactory.CreateArProcess()</w:t>
-      </w:r>
-      <w:bookmarkEnd w:id="57"/>
-    </w:p>
-    <w:p>
-      <w:r>
-        <w:t xml:space="preserve">Auf der Basis des erzeugten AR-Prozesses kann die </w:t>
-      </w:r>
-      <w:r>
-        <w:rPr>
-          <w:rStyle w:val="ClassnamesChar"/>
-        </w:rPr>
-        <w:t>ArtaProcessFactory</w:t>
-      </w:r>
-      <w:r>
-        <w:t xml:space="preserve"> den entsprechenden ARTA-Prozess instanziieren.</w:t>
-      </w:r>
-    </w:p>
-    <w:p/>
-    <w:tbl>
-      <w:tblPr>
-        <w:tblStyle w:val="Tabellenraster"/>
-        <w:tblW w:w="0" w:type="auto"/>
-        <w:tblLook w:val="04A0" w:firstRow="1" w:lastRow="0" w:firstColumn="1" w:lastColumn="0" w:noHBand="0" w:noVBand="1"/>
-      </w:tblPr>
-      <w:tblGrid>
-        <w:gridCol w:w="4814"/>
-        <w:gridCol w:w="4814"/>
-      </w:tblGrid>
-      <w:tr>
-        <w:tc>
-          <w:tcPr>
-            <w:tcW w:w="4814" w:type="dxa"/>
-          </w:tcPr>
-          <w:p/>
-        </w:tc>
-        <w:tc>
-          <w:tcPr>
-            <w:tcW w:w="4814" w:type="dxa"/>
-          </w:tcPr>
-          <w:p/>
-        </w:tc>
-      </w:tr>
-      <w:tr>
-        <w:tc>
-          <w:tcPr>
-            <w:tcW w:w="4814" w:type="dxa"/>
-          </w:tcPr>
-          <w:p>
-            <w:r>
-              <w:t>Verteilung</w:t>
-            </w:r>
-          </w:p>
-        </w:tc>
-        <w:tc>
-          <w:tcPr>
-            <w:tcW w:w="4814" w:type="dxa"/>
-          </w:tcPr>
-          <w:p>
-            <w:r>
-              <w:t>Cont</w:t>
-            </w:r>
-            <w:r>
-              <w:t>i</w:t>
-            </w:r>
-            <w:r>
-              <w:t>nousUniform</w:t>
-            </w:r>
-          </w:p>
-        </w:tc>
-      </w:tr>
-      <w:tr>
-        <w:tc>
-          <w:tcPr>
-            <w:tcW w:w="4814" w:type="dxa"/>
-          </w:tcPr>
-          <w:p>
-            <w:r>
-              <w:t>Korrelationskoeffizienten</w:t>
-            </w:r>
-          </w:p>
-        </w:tc>
-        <w:tc>
-          <w:tcPr>
-            <w:tcW w:w="4814" w:type="dxa"/>
-          </w:tcPr>
-          <w:p>
-            <w:r>
-              <w:t>-0.1, 0.3</w:t>
-            </w:r>
-          </w:p>
-        </w:tc>
-      </w:tr>
-    </w:tbl>
-    <w:p/>
-    <w:tbl>
-      <w:tblPr>
-        <w:tblStyle w:val="Tabellenraster"/>
-        <w:tblW w:w="0" w:type="auto"/>
-        <w:tblBorders>
-          <w:left w:val="none" w:sz="0" w:space="0" w:color="auto"/>
-          <w:right w:val="none" w:sz="0" w:space="0" w:color="auto"/>
-          <w:insideH w:val="none" w:sz="0" w:space="0" w:color="auto"/>
-          <w:insideV w:val="none" w:sz="0" w:space="0" w:color="auto"/>
-        </w:tblBorders>
-        <w:tblLook w:val="04A0" w:firstRow="1" w:lastRow="0" w:firstColumn="1" w:lastColumn="0" w:noHBand="0" w:noVBand="1"/>
-      </w:tblPr>
-      <w:tblGrid>
-        <w:gridCol w:w="9628"/>
-      </w:tblGrid>
-      <w:tr>
-        <w:tc>
-          <w:tcPr>
-            <w:tcW w:w="9628" w:type="dxa"/>
-          </w:tcPr>
-          <w:p>
-            <w:pPr>
-              <w:autoSpaceDE w:val="0"/>
-              <w:autoSpaceDN w:val="0"/>
-              <w:adjustRightInd w:val="0"/>
-              <w:jc w:val="left"/>
-              <w:rPr>
-                <w:rFonts w:ascii="Consolas" w:hAnsi="Consolas" w:cs="Consolas"/>
-                <w:color w:val="000000"/>
-                <w:sz w:val="15"/>
-                <w:szCs w:val="15"/>
-                <w:lang w:val="fr-CH" w:eastAsia="de-CH"/>
-              </w:rPr>
-            </w:pPr>
-            <w:r>
-              <w:rPr>
-                <w:rFonts w:ascii="Consolas" w:hAnsi="Consolas" w:cs="Consolas"/>
-                <w:color w:val="2B91AF"/>
-                <w:sz w:val="15"/>
-                <w:szCs w:val="15"/>
-                <w:lang w:val="fr-CH" w:eastAsia="de-CH"/>
-              </w:rPr>
-              <w:t>ContinuousUniform</w:t>
-            </w:r>
-            <w:r>
-              <w:rPr>
-                <w:rFonts w:ascii="Consolas" w:hAnsi="Consolas" w:cs="Consolas"/>
-                <w:color w:val="000000"/>
-                <w:sz w:val="15"/>
-                <w:szCs w:val="15"/>
-                <w:lang w:val="fr-CH" w:eastAsia="de-CH"/>
-              </w:rPr>
-              <w:t xml:space="preserve"> distribution = </w:t>
-            </w:r>
-            <w:r>
-              <w:rPr>
-                <w:rFonts w:ascii="Consolas" w:hAnsi="Consolas" w:cs="Consolas"/>
-                <w:color w:val="0000FF"/>
-                <w:sz w:val="15"/>
-                <w:szCs w:val="15"/>
-                <w:lang w:val="fr-CH" w:eastAsia="de-CH"/>
-              </w:rPr>
-              <w:t>new</w:t>
-            </w:r>
-            <w:r>
-              <w:rPr>
-                <w:rFonts w:ascii="Consolas" w:hAnsi="Consolas" w:cs="Consolas"/>
-                <w:color w:val="000000"/>
-                <w:sz w:val="15"/>
-                <w:szCs w:val="15"/>
-                <w:lang w:val="fr-CH" w:eastAsia="de-CH"/>
-              </w:rPr>
-              <w:t xml:space="preserve"> </w:t>
-            </w:r>
-            <w:r>
-              <w:rPr>
-                <w:rFonts w:ascii="Consolas" w:hAnsi="Consolas" w:cs="Consolas"/>
-                <w:color w:val="2B91AF"/>
-                <w:sz w:val="15"/>
-                <w:szCs w:val="15"/>
-                <w:lang w:val="fr-CH" w:eastAsia="de-CH"/>
-              </w:rPr>
-              <w:t>ContinuousUniform</w:t>
-            </w:r>
-            <w:r>
-              <w:rPr>
-                <w:rFonts w:ascii="Consolas" w:hAnsi="Consolas" w:cs="Consolas"/>
-                <w:color w:val="000000"/>
-                <w:sz w:val="15"/>
-                <w:szCs w:val="15"/>
-                <w:lang w:val="fr-CH" w:eastAsia="de-CH"/>
-              </w:rPr>
-              <w:t>();</w:t>
-            </w:r>
-          </w:p>
-          <w:p>
-            <w:pPr>
-              <w:autoSpaceDE w:val="0"/>
-              <w:autoSpaceDN w:val="0"/>
-              <w:adjustRightInd w:val="0"/>
-              <w:jc w:val="left"/>
-              <w:rPr>
-                <w:rFonts w:ascii="Consolas" w:hAnsi="Consolas" w:cs="Consolas"/>
-                <w:color w:val="000000"/>
-                <w:sz w:val="15"/>
-                <w:szCs w:val="15"/>
-                <w:lang w:val="fr-CH" w:eastAsia="de-CH"/>
-              </w:rPr>
-            </w:pPr>
-            <w:r>
-              <w:rPr>
-                <w:rFonts w:ascii="Consolas" w:hAnsi="Consolas" w:cs="Consolas"/>
-                <w:color w:val="0000FF"/>
-                <w:sz w:val="15"/>
-                <w:szCs w:val="15"/>
-                <w:lang w:val="fr-CH" w:eastAsia="de-CH"/>
-              </w:rPr>
-              <w:t>double</w:t>
-            </w:r>
-            <w:r>
-              <w:rPr>
-                <w:rFonts w:ascii="Consolas" w:hAnsi="Consolas" w:cs="Consolas"/>
-                <w:color w:val="000000"/>
-                <w:sz w:val="15"/>
-                <w:szCs w:val="15"/>
-                <w:lang w:val="fr-CH" w:eastAsia="de-CH"/>
-              </w:rPr>
-              <w:t>[] artaCorrelationCoefficients = { 0.3, -0.1 };</w:t>
-            </w:r>
-          </w:p>
-          <w:p>
-            <w:pPr>
-              <w:keepNext/>
-              <w:jc w:val="left"/>
-              <w:rPr>
-                <w:lang w:val="fr-CH"/>
-              </w:rPr>
-            </w:pPr>
-            <w:r>
-              <w:rPr>
-                <w:rFonts w:ascii="Consolas" w:hAnsi="Consolas" w:cs="Consolas"/>
-                <w:color w:val="2B91AF"/>
-                <w:sz w:val="15"/>
-                <w:szCs w:val="15"/>
-                <w:lang w:val="fr-CH" w:eastAsia="de-CH"/>
-              </w:rPr>
-              <w:t>IArtaProcess</w:t>
-            </w:r>
-            <w:r>
-              <w:rPr>
-                <w:rFonts w:ascii="Consolas" w:hAnsi="Consolas" w:cs="Consolas"/>
-                <w:color w:val="000000"/>
-                <w:sz w:val="15"/>
-                <w:szCs w:val="15"/>
-                <w:lang w:val="fr-CH" w:eastAsia="de-CH"/>
-              </w:rPr>
-              <w:t xml:space="preserve"> arta = </w:t>
-            </w:r>
-            <w:r>
-              <w:rPr>
-                <w:rFonts w:ascii="Consolas" w:hAnsi="Consolas" w:cs="Consolas"/>
-                <w:color w:val="2B91AF"/>
-                <w:sz w:val="15"/>
-                <w:szCs w:val="15"/>
-                <w:lang w:val="fr-CH" w:eastAsia="de-CH"/>
-              </w:rPr>
-              <w:t>ArtaProcessFactory</w:t>
-            </w:r>
-            <w:r>
-              <w:rPr>
-                <w:rFonts w:ascii="Consolas" w:hAnsi="Consolas" w:cs="Consolas"/>
-                <w:color w:val="000000"/>
-                <w:sz w:val="15"/>
-                <w:szCs w:val="15"/>
-                <w:lang w:val="fr-CH" w:eastAsia="de-CH"/>
-              </w:rPr>
-              <w:t>.CreateArtaProcess(distribution, artaCorrelationCoefficients);</w:t>
-            </w:r>
-          </w:p>
-        </w:tc>
-      </w:tr>
-    </w:tbl>
-    <w:p>
-      <w:pPr>
-        <w:pStyle w:val="Beschriftung"/>
-      </w:pPr>
-      <w:bookmarkStart w:id="58" w:name="_Toc500236289"/>
-      <w:r>
-        <w:t xml:space="preserve">Codefragment </w:t>
-      </w:r>
-      <w:r>
-        <w:fldChar w:fldCharType="begin"/>
-      </w:r>
-      <w:r>
-        <w:instrText xml:space="preserve"> SEQ Codefragment \* ARABIC </w:instrText>
-      </w:r>
-      <w:r>
-        <w:fldChar w:fldCharType="separate"/>
-      </w:r>
-      <w:r>
-        <w:rPr>
-          <w:noProof/>
-        </w:rPr>
-        <w:t>4</w:t>
-      </w:r>
-      <w:r>
-        <w:rPr>
-          <w:noProof/>
-        </w:rPr>
-        <w:fldChar w:fldCharType="end"/>
-      </w:r>
-      <w:r>
-        <w:t xml:space="preserve">: Erzeugung eines </w:t>
-      </w:r>
-      <w:r>
-        <w:t>ARTA</w:t>
-      </w:r>
-      <w:r>
-        <w:t xml:space="preserve"> Prozesses</w:t>
-      </w:r>
-      <w:bookmarkEnd w:id="58"/>
+      <w:r>
+        <w:t>Sequenzdiagramm</w:t>
+      </w:r>
     </w:p>
     <w:p>
       <w:pPr>
-        <w:jc w:val="left"/>
+        <w:pStyle w:val="TODO"/>
       </w:pPr>
+      <w:r>
+        <w:t>[TODO] Sequenzdiagramm ergänzen</w:t>
+      </w:r>
+      <w:r>
+        <w:t>d</w:t>
+      </w:r>
+    </w:p>
+    <w:p>
+      <w:pPr>
+        <w:pStyle w:val="TODO"/>
+      </w:pPr>
+      <w:r>
+        <w:t>[TODO] Beschreibung</w:t>
+      </w:r>
     </w:p>
     <w:p>
       <w:pPr>
@@ -41065,7 +39670,7 @@
                     <pic:cNvPicPr/>
                   </pic:nvPicPr>
                   <pic:blipFill>
-                    <a:blip r:embed="rId23"/>
+                    <a:blip r:embed="rId26"/>
                     <a:stretch>
                       <a:fillRect/>
                     </a:stretch>
@@ -41090,32 +39695,19 @@
       <w:pPr>
         <w:pStyle w:val="Beschriftung"/>
       </w:pPr>
-      <w:bookmarkStart w:id="59" w:name="_Toc500236309"/>
-      <w:bookmarkStart w:id="60" w:name="_Toc500236323"/>
+      <w:bookmarkStart w:id="55" w:name="_Toc500236309"/>
+      <w:bookmarkStart w:id="56" w:name="_Toc500236323"/>
       <w:r>
         <w:t xml:space="preserve">Abbildung </w:t>
       </w:r>
-      <w:r>
-        <w:fldChar w:fldCharType="begin"/>
-      </w:r>
-      <w:r>
-        <w:instrText xml:space="preserve"> SEQ Abbildung \* ARABIC </w:instrText>
-      </w:r>
-      <w:r>
-        <w:fldChar w:fldCharType="separate"/>
-      </w:r>
-      <w:r>
-        <w:rPr>
-          <w:noProof/>
-        </w:rPr>
-        <w:t>6</w:t>
-      </w:r>
-      <w:r>
-        <w:rPr>
-          <w:noProof/>
-        </w:rPr>
-        <w:fldChar w:fldCharType="end"/>
-      </w:r>
+      <w:fldSimple w:instr=" SEQ Abbildung \* ARABIC ">
+        <w:r>
+          <w:rPr>
+            <w:noProof/>
+          </w:rPr>
+          <w:t>6</w:t>
+        </w:r>
+      </w:fldSimple>
       <w:r>
         <w:t xml:space="preserve">: Sequenzdiagramm - Erzeugung eines </w:t>
       </w:r>
@@ -41125,8 +39717,8 @@
       <w:r>
         <w:t xml:space="preserve"> Prozesses</w:t>
       </w:r>
-      <w:bookmarkEnd w:id="59"/>
-      <w:bookmarkEnd w:id="60"/>
+      <w:bookmarkEnd w:id="55"/>
+      <w:bookmarkEnd w:id="56"/>
     </w:p>
     <w:p>
       <w:pPr>
@@ -41146,17 +39738,17 @@
       <w:pPr>
         <w:pStyle w:val="berschrift2"/>
       </w:pPr>
-      <w:bookmarkStart w:id="61" w:name="_Toc497915009"/>
-      <w:bookmarkStart w:id="62" w:name="_Toc500236504"/>
+      <w:bookmarkStart w:id="57" w:name="_Toc497915009"/>
+      <w:bookmarkStart w:id="58" w:name="_Toc500236504"/>
       <w:r>
         <w:lastRenderedPageBreak/>
         <w:t>Statistische Tests</w:t>
       </w:r>
-      <w:bookmarkEnd w:id="61"/>
+      <w:bookmarkEnd w:id="57"/>
       <w:r>
         <w:t xml:space="preserve"> [Philipp]</w:t>
       </w:r>
-      <w:bookmarkEnd w:id="62"/>
+      <w:bookmarkEnd w:id="58"/>
     </w:p>
     <w:p>
       <w:r>
@@ -41715,35 +40307,22 @@
       <w:pPr>
         <w:pStyle w:val="Beschriftung"/>
       </w:pPr>
-      <w:bookmarkStart w:id="63" w:name="_Toc500236290"/>
+      <w:bookmarkStart w:id="59" w:name="_Toc500236290"/>
       <w:r>
         <w:t xml:space="preserve">Codefragment </w:t>
       </w:r>
-      <w:r>
-        <w:fldChar w:fldCharType="begin"/>
-      </w:r>
-      <w:r>
-        <w:instrText xml:space="preserve"> SEQ Codefragment \* ARABIC </w:instrText>
-      </w:r>
-      <w:r>
-        <w:fldChar w:fldCharType="separate"/>
-      </w:r>
-      <w:r>
-        <w:rPr>
-          <w:noProof/>
-        </w:rPr>
-        <w:t>5</w:t>
-      </w:r>
-      <w:r>
-        <w:rPr>
-          <w:noProof/>
-        </w:rPr>
-        <w:fldChar w:fldCharType="end"/>
-      </w:r>
+      <w:fldSimple w:instr=" SEQ Codefragment \* ARABIC ">
+        <w:r>
+          <w:rPr>
+            <w:noProof/>
+          </w:rPr>
+          <w:t>5</w:t>
+        </w:r>
+      </w:fldSimple>
       <w:r>
         <w:t>: Nutzung ArtaStatistics</w:t>
       </w:r>
-      <w:bookmarkEnd w:id="63"/>
+      <w:bookmarkEnd w:id="59"/>
     </w:p>
     <w:p>
       <w:r>
@@ -41771,17 +40350,17 @@
       <w:pPr>
         <w:pStyle w:val="berschrift1"/>
       </w:pPr>
-      <w:bookmarkStart w:id="64" w:name="_Toc497915013"/>
-      <w:bookmarkStart w:id="65" w:name="_Toc500236505"/>
+      <w:bookmarkStart w:id="60" w:name="_Toc497915013"/>
+      <w:bookmarkStart w:id="61" w:name="_Toc500236505"/>
       <w:r>
         <w:lastRenderedPageBreak/>
         <w:t>Integration Simio</w:t>
       </w:r>
-      <w:bookmarkEnd w:id="64"/>
+      <w:bookmarkEnd w:id="60"/>
       <w:r>
         <w:t xml:space="preserve"> [bis 13.12.2017]</w:t>
       </w:r>
-      <w:bookmarkEnd w:id="65"/>
+      <w:bookmarkEnd w:id="61"/>
     </w:p>
     <w:p>
       <w:r>
@@ -41801,11 +40380,11 @@
       <w:pPr>
         <w:pStyle w:val="berschrift2"/>
       </w:pPr>
-      <w:bookmarkStart w:id="66" w:name="_Toc500236506"/>
+      <w:bookmarkStart w:id="62" w:name="_Toc500236506"/>
       <w:r>
         <w:t>Aufbau</w:t>
       </w:r>
-      <w:bookmarkEnd w:id="66"/>
+      <w:bookmarkEnd w:id="62"/>
     </w:p>
     <w:p>
       <w:pPr>
@@ -41832,7 +40411,7 @@
                     <pic:cNvPicPr/>
                   </pic:nvPicPr>
                   <pic:blipFill>
-                    <a:blip r:embed="rId24"/>
+                    <a:blip r:embed="rId27"/>
                     <a:stretch>
                       <a:fillRect/>
                     </a:stretch>
@@ -41860,27 +40439,14 @@
       <w:r>
         <w:t xml:space="preserve">Abbildung </w:t>
       </w:r>
-      <w:r>
-        <w:fldChar w:fldCharType="begin"/>
-      </w:r>
-      <w:r>
-        <w:instrText xml:space="preserve"> SEQ Abbildung \* ARABIC </w:instrText>
-      </w:r>
-      <w:r>
-        <w:fldChar w:fldCharType="separate"/>
-      </w:r>
-      <w:r>
-        <w:rPr>
-          <w:noProof/>
-        </w:rPr>
-        <w:t>7</w:t>
-      </w:r>
-      <w:r>
-        <w:rPr>
-          <w:noProof/>
-        </w:rPr>
-        <w:fldChar w:fldCharType="end"/>
-      </w:r>
+      <w:fldSimple w:instr=" SEQ Abbildung \* ARABIC ">
+        <w:r>
+          <w:rPr>
+            <w:noProof/>
+          </w:rPr>
+          <w:t>7</w:t>
+        </w:r>
+      </w:fldSimple>
       <w:r>
         <w:t>: Aufbau ArtaElement</w:t>
       </w:r>
@@ -42017,11 +40583,11 @@
       <w:pPr>
         <w:pStyle w:val="berschrift2"/>
       </w:pPr>
-      <w:bookmarkStart w:id="67" w:name="_Toc500236507"/>
+      <w:bookmarkStart w:id="63" w:name="_Toc500236507"/>
       <w:r>
         <w:t>Anwendung</w:t>
       </w:r>
-      <w:bookmarkEnd w:id="67"/>
+      <w:bookmarkEnd w:id="63"/>
     </w:p>
     <w:p>
       <w:r>
@@ -42047,16 +40613,16 @@
       <w:pPr>
         <w:pStyle w:val="berschrift1"/>
       </w:pPr>
-      <w:bookmarkStart w:id="68" w:name="_Toc497915014"/>
-      <w:bookmarkStart w:id="69" w:name="_Toc497924046"/>
-      <w:bookmarkStart w:id="70" w:name="_Toc500236508"/>
+      <w:bookmarkStart w:id="64" w:name="_Toc497915014"/>
+      <w:bookmarkStart w:id="65" w:name="_Toc497924046"/>
+      <w:bookmarkStart w:id="66" w:name="_Toc500236508"/>
       <w:r>
         <w:lastRenderedPageBreak/>
         <w:t>Test und Auswertung [[bis 25.11.2017]</w:t>
       </w:r>
-      <w:bookmarkEnd w:id="68"/>
-      <w:bookmarkEnd w:id="69"/>
-      <w:bookmarkEnd w:id="70"/>
+      <w:bookmarkEnd w:id="64"/>
+      <w:bookmarkEnd w:id="65"/>
+      <w:bookmarkEnd w:id="66"/>
     </w:p>
     <w:p/>
     <w:p>
@@ -42608,10 +41174,10 @@
       <w:pPr>
         <w:jc w:val="left"/>
         <w:sectPr>
-          <w:headerReference w:type="default" r:id="rId25"/>
-          <w:footerReference w:type="default" r:id="rId26"/>
-          <w:headerReference w:type="first" r:id="rId27"/>
-          <w:footerReference w:type="first" r:id="rId28"/>
+          <w:headerReference w:type="default" r:id="rId28"/>
+          <w:footerReference w:type="default" r:id="rId29"/>
+          <w:headerReference w:type="first" r:id="rId30"/>
+          <w:footerReference w:type="first" r:id="rId31"/>
           <w:pgSz w:w="11906" w:h="16838"/>
           <w:pgMar w:top="1418" w:right="1134" w:bottom="1134" w:left="1134" w:header="709" w:footer="709" w:gutter="0"/>
           <w:cols w:space="708"/>
@@ -42624,12 +41190,12 @@
       <w:pPr>
         <w:pStyle w:val="berschrift2"/>
       </w:pPr>
-      <w:bookmarkStart w:id="71" w:name="_Toc500236509"/>
+      <w:bookmarkStart w:id="67" w:name="_Toc500236509"/>
       <w:r>
         <w:lastRenderedPageBreak/>
         <w:t>Vergleich ACFS</w:t>
       </w:r>
-      <w:bookmarkEnd w:id="71"/>
+      <w:bookmarkEnd w:id="67"/>
     </w:p>
     <w:p>
       <w:r>
@@ -42697,7 +41263,7 @@
                   <wp:cNvGraphicFramePr/>
                   <a:graphic xmlns:a="http://schemas.openxmlformats.org/drawingml/2006/main">
                     <a:graphicData uri="http://schemas.openxmlformats.org/drawingml/2006/chart">
-                      <c:chart xmlns:c="http://schemas.openxmlformats.org/drawingml/2006/chart" xmlns:r="http://schemas.openxmlformats.org/officeDocument/2006/relationships" r:id="rId29"/>
+                      <c:chart xmlns:c="http://schemas.openxmlformats.org/drawingml/2006/chart" xmlns:r="http://schemas.openxmlformats.org/officeDocument/2006/relationships" r:id="rId32"/>
                     </a:graphicData>
                   </a:graphic>
                 </wp:inline>
@@ -42708,37 +41274,24 @@
             <w:pPr>
               <w:pStyle w:val="Beschriftung"/>
             </w:pPr>
-            <w:bookmarkStart w:id="72" w:name="_Toc500236310"/>
-            <w:bookmarkStart w:id="73" w:name="_Toc500236324"/>
+            <w:bookmarkStart w:id="68" w:name="_Toc500236310"/>
+            <w:bookmarkStart w:id="69" w:name="_Toc500236324"/>
             <w:r>
               <w:t xml:space="preserve">Abbildung </w:t>
             </w:r>
-            <w:r>
-              <w:fldChar w:fldCharType="begin"/>
-            </w:r>
-            <w:r>
-              <w:instrText xml:space="preserve"> SEQ Abbildung \* ARABIC </w:instrText>
-            </w:r>
-            <w:r>
-              <w:fldChar w:fldCharType="separate"/>
-            </w:r>
-            <w:r>
-              <w:rPr>
-                <w:noProof/>
-              </w:rPr>
-              <w:t>8</w:t>
-            </w:r>
-            <w:r>
-              <w:rPr>
-                <w:noProof/>
-              </w:rPr>
-              <w:fldChar w:fldCharType="end"/>
-            </w:r>
+            <w:fldSimple w:instr=" SEQ Abbildung \* ARABIC ">
+              <w:r>
+                <w:rPr>
+                  <w:noProof/>
+                </w:rPr>
+                <w:t>8</w:t>
+              </w:r>
+            </w:fldSimple>
             <w:r>
               <w:t>: ACFS im Vergleich mit ContinousUniform (-1, 1)</w:t>
             </w:r>
-            <w:bookmarkEnd w:id="72"/>
-            <w:bookmarkEnd w:id="73"/>
+            <w:bookmarkEnd w:id="68"/>
+            <w:bookmarkEnd w:id="69"/>
           </w:p>
           <w:p/>
         </w:tc>
@@ -42770,7 +41323,7 @@
                   <wp:cNvGraphicFramePr/>
                   <a:graphic xmlns:a="http://schemas.openxmlformats.org/drawingml/2006/main">
                     <a:graphicData uri="http://schemas.openxmlformats.org/drawingml/2006/chart">
-                      <c:chart xmlns:c="http://schemas.openxmlformats.org/drawingml/2006/chart" xmlns:r="http://schemas.openxmlformats.org/officeDocument/2006/relationships" r:id="rId30"/>
+                      <c:chart xmlns:c="http://schemas.openxmlformats.org/drawingml/2006/chart" xmlns:r="http://schemas.openxmlformats.org/officeDocument/2006/relationships" r:id="rId33"/>
                     </a:graphicData>
                   </a:graphic>
                 </wp:inline>
@@ -42781,32 +41334,19 @@
             <w:pPr>
               <w:pStyle w:val="Beschriftung"/>
             </w:pPr>
-            <w:bookmarkStart w:id="74" w:name="_Toc500236311"/>
-            <w:bookmarkStart w:id="75" w:name="_Toc500236325"/>
+            <w:bookmarkStart w:id="70" w:name="_Toc500236311"/>
+            <w:bookmarkStart w:id="71" w:name="_Toc500236325"/>
             <w:r>
               <w:t xml:space="preserve">Abbildung </w:t>
             </w:r>
-            <w:r>
-              <w:fldChar w:fldCharType="begin"/>
-            </w:r>
-            <w:r>
-              <w:instrText xml:space="preserve"> SEQ Abbildung \* ARABIC </w:instrText>
-            </w:r>
-            <w:r>
-              <w:fldChar w:fldCharType="separate"/>
-            </w:r>
-            <w:r>
-              <w:rPr>
-                <w:noProof/>
-              </w:rPr>
-              <w:t>9</w:t>
-            </w:r>
-            <w:r>
-              <w:rPr>
-                <w:noProof/>
-              </w:rPr>
-              <w:fldChar w:fldCharType="end"/>
-            </w:r>
+            <w:fldSimple w:instr=" SEQ Abbildung \* ARABIC ">
+              <w:r>
+                <w:rPr>
+                  <w:noProof/>
+                </w:rPr>
+                <w:t>9</w:t>
+              </w:r>
+            </w:fldSimple>
             <w:r>
               <w:t xml:space="preserve">: ACFS Vergleich </w:t>
             </w:r>
@@ -42816,8 +41356,8 @@
             <w:r>
               <w:t xml:space="preserve"> und JARTA, mit N (0,1)</w:t>
             </w:r>
-            <w:bookmarkEnd w:id="74"/>
-            <w:bookmarkEnd w:id="75"/>
+            <w:bookmarkEnd w:id="70"/>
+            <w:bookmarkEnd w:id="71"/>
           </w:p>
           <w:p/>
         </w:tc>
@@ -42849,7 +41389,7 @@
                   <wp:cNvGraphicFramePr/>
                   <a:graphic xmlns:a="http://schemas.openxmlformats.org/drawingml/2006/main">
                     <a:graphicData uri="http://schemas.openxmlformats.org/drawingml/2006/chart">
-                      <c:chart xmlns:c="http://schemas.openxmlformats.org/drawingml/2006/chart" xmlns:r="http://schemas.openxmlformats.org/officeDocument/2006/relationships" r:id="rId31"/>
+                      <c:chart xmlns:c="http://schemas.openxmlformats.org/drawingml/2006/chart" xmlns:r="http://schemas.openxmlformats.org/officeDocument/2006/relationships" r:id="rId34"/>
                     </a:graphicData>
                   </a:graphic>
                 </wp:inline>
@@ -42860,37 +41400,24 @@
             <w:pPr>
               <w:pStyle w:val="Beschriftung"/>
             </w:pPr>
-            <w:bookmarkStart w:id="76" w:name="_Toc500236312"/>
-            <w:bookmarkStart w:id="77" w:name="_Toc500236326"/>
+            <w:bookmarkStart w:id="72" w:name="_Toc500236312"/>
+            <w:bookmarkStart w:id="73" w:name="_Toc500236326"/>
             <w:r>
               <w:t xml:space="preserve">Abbildung </w:t>
             </w:r>
-            <w:r>
-              <w:fldChar w:fldCharType="begin"/>
-            </w:r>
-            <w:r>
-              <w:instrText xml:space="preserve"> SEQ Abbildung \* ARABIC </w:instrText>
-            </w:r>
-            <w:r>
-              <w:fldChar w:fldCharType="separate"/>
-            </w:r>
-            <w:r>
-              <w:rPr>
-                <w:noProof/>
-              </w:rPr>
-              <w:t>10</w:t>
-            </w:r>
-            <w:r>
-              <w:rPr>
-                <w:noProof/>
-              </w:rPr>
-              <w:fldChar w:fldCharType="end"/>
-            </w:r>
+            <w:fldSimple w:instr=" SEQ Abbildung \* ARABIC ">
+              <w:r>
+                <w:rPr>
+                  <w:noProof/>
+                </w:rPr>
+                <w:t>10</w:t>
+              </w:r>
+            </w:fldSimple>
             <w:r>
               <w:t>: Die ACFS im Vergleich, Exponentialverteilung</w:t>
             </w:r>
-            <w:bookmarkEnd w:id="76"/>
-            <w:bookmarkEnd w:id="77"/>
+            <w:bookmarkEnd w:id="72"/>
+            <w:bookmarkEnd w:id="73"/>
           </w:p>
           <w:p/>
         </w:tc>
@@ -44541,12 +43068,12 @@
       <w:pPr>
         <w:pStyle w:val="berschrift2"/>
       </w:pPr>
-      <w:bookmarkStart w:id="78" w:name="_Toc500236510"/>
+      <w:bookmarkStart w:id="74" w:name="_Toc500236510"/>
       <w:r>
         <w:lastRenderedPageBreak/>
         <w:t>Vergleich PACFS</w:t>
       </w:r>
-      <w:bookmarkEnd w:id="78"/>
+      <w:bookmarkEnd w:id="74"/>
     </w:p>
     <w:p>
       <w:r>
@@ -44614,7 +43141,7 @@
                   <wp:cNvGraphicFramePr/>
                   <a:graphic xmlns:a="http://schemas.openxmlformats.org/drawingml/2006/main">
                     <a:graphicData uri="http://schemas.openxmlformats.org/drawingml/2006/chart">
-                      <c:chart xmlns:c="http://schemas.openxmlformats.org/drawingml/2006/chart" xmlns:r="http://schemas.openxmlformats.org/officeDocument/2006/relationships" r:id="rId32"/>
+                      <c:chart xmlns:c="http://schemas.openxmlformats.org/drawingml/2006/chart" xmlns:r="http://schemas.openxmlformats.org/officeDocument/2006/relationships" r:id="rId35"/>
                     </a:graphicData>
                   </a:graphic>
                 </wp:inline>
@@ -44625,37 +43152,24 @@
             <w:pPr>
               <w:pStyle w:val="Beschriftung"/>
             </w:pPr>
-            <w:bookmarkStart w:id="79" w:name="_Toc500236313"/>
-            <w:bookmarkStart w:id="80" w:name="_Toc500236327"/>
+            <w:bookmarkStart w:id="75" w:name="_Toc500236313"/>
+            <w:bookmarkStart w:id="76" w:name="_Toc500236327"/>
             <w:r>
               <w:t xml:space="preserve">Abbildung </w:t>
             </w:r>
-            <w:r>
-              <w:fldChar w:fldCharType="begin"/>
-            </w:r>
-            <w:r>
-              <w:instrText xml:space="preserve"> SEQ Abbildung \* ARABIC </w:instrText>
-            </w:r>
-            <w:r>
-              <w:fldChar w:fldCharType="separate"/>
-            </w:r>
-            <w:r>
-              <w:rPr>
-                <w:noProof/>
-              </w:rPr>
-              <w:t>11</w:t>
-            </w:r>
-            <w:r>
-              <w:rPr>
-                <w:noProof/>
-              </w:rPr>
-              <w:fldChar w:fldCharType="end"/>
-            </w:r>
+            <w:fldSimple w:instr=" SEQ Abbildung \* ARABIC ">
+              <w:r>
+                <w:rPr>
+                  <w:noProof/>
+                </w:rPr>
+                <w:t>11</w:t>
+              </w:r>
+            </w:fldSimple>
             <w:r>
               <w:t>: PACFS im Vergleich mit ContinousUniform (-1, 1)</w:t>
             </w:r>
-            <w:bookmarkEnd w:id="79"/>
-            <w:bookmarkEnd w:id="80"/>
+            <w:bookmarkEnd w:id="75"/>
+            <w:bookmarkEnd w:id="76"/>
           </w:p>
           <w:p/>
         </w:tc>
@@ -44687,7 +43201,7 @@
                   <wp:cNvGraphicFramePr/>
                   <a:graphic xmlns:a="http://schemas.openxmlformats.org/drawingml/2006/main">
                     <a:graphicData uri="http://schemas.openxmlformats.org/drawingml/2006/chart">
-                      <c:chart xmlns:c="http://schemas.openxmlformats.org/drawingml/2006/chart" xmlns:r="http://schemas.openxmlformats.org/officeDocument/2006/relationships" r:id="rId33"/>
+                      <c:chart xmlns:c="http://schemas.openxmlformats.org/drawingml/2006/chart" xmlns:r="http://schemas.openxmlformats.org/officeDocument/2006/relationships" r:id="rId36"/>
                     </a:graphicData>
                   </a:graphic>
                 </wp:inline>
@@ -44698,32 +43212,19 @@
             <w:pPr>
               <w:pStyle w:val="Beschriftung"/>
             </w:pPr>
-            <w:bookmarkStart w:id="81" w:name="_Toc500236314"/>
-            <w:bookmarkStart w:id="82" w:name="_Toc500236328"/>
+            <w:bookmarkStart w:id="77" w:name="_Toc500236314"/>
+            <w:bookmarkStart w:id="78" w:name="_Toc500236328"/>
             <w:r>
               <w:t xml:space="preserve">Abbildung </w:t>
             </w:r>
-            <w:r>
-              <w:fldChar w:fldCharType="begin"/>
-            </w:r>
-            <w:r>
-              <w:instrText xml:space="preserve"> SEQ Abbildung \* ARABIC </w:instrText>
-            </w:r>
-            <w:r>
-              <w:fldChar w:fldCharType="separate"/>
-            </w:r>
-            <w:r>
-              <w:rPr>
-                <w:noProof/>
-              </w:rPr>
-              <w:t>12</w:t>
-            </w:r>
-            <w:r>
-              <w:rPr>
-                <w:noProof/>
-              </w:rPr>
-              <w:fldChar w:fldCharType="end"/>
-            </w:r>
+            <w:fldSimple w:instr=" SEQ Abbildung \* ARABIC ">
+              <w:r>
+                <w:rPr>
+                  <w:noProof/>
+                </w:rPr>
+                <w:t>12</w:t>
+              </w:r>
+            </w:fldSimple>
             <w:r>
               <w:t xml:space="preserve">: PACFS Vergleich </w:t>
             </w:r>
@@ -44733,8 +43234,8 @@
             <w:r>
               <w:t xml:space="preserve"> und JARTA, mit N (0,1)</w:t>
             </w:r>
-            <w:bookmarkEnd w:id="81"/>
-            <w:bookmarkEnd w:id="82"/>
+            <w:bookmarkEnd w:id="77"/>
+            <w:bookmarkEnd w:id="78"/>
           </w:p>
           <w:p/>
         </w:tc>
@@ -44766,7 +43267,7 @@
                   <wp:cNvGraphicFramePr/>
                   <a:graphic xmlns:a="http://schemas.openxmlformats.org/drawingml/2006/main">
                     <a:graphicData uri="http://schemas.openxmlformats.org/drawingml/2006/chart">
-                      <c:chart xmlns:c="http://schemas.openxmlformats.org/drawingml/2006/chart" xmlns:r="http://schemas.openxmlformats.org/officeDocument/2006/relationships" r:id="rId34"/>
+                      <c:chart xmlns:c="http://schemas.openxmlformats.org/drawingml/2006/chart" xmlns:r="http://schemas.openxmlformats.org/officeDocument/2006/relationships" r:id="rId37"/>
                     </a:graphicData>
                   </a:graphic>
                 </wp:inline>
@@ -44777,32 +43278,19 @@
             <w:pPr>
               <w:pStyle w:val="Beschriftung"/>
             </w:pPr>
-            <w:bookmarkStart w:id="83" w:name="_Toc500236315"/>
-            <w:bookmarkStart w:id="84" w:name="_Toc500236329"/>
+            <w:bookmarkStart w:id="79" w:name="_Toc500236315"/>
+            <w:bookmarkStart w:id="80" w:name="_Toc500236329"/>
             <w:r>
               <w:t xml:space="preserve">Abbildung </w:t>
             </w:r>
-            <w:r>
-              <w:fldChar w:fldCharType="begin"/>
-            </w:r>
-            <w:r>
-              <w:instrText xml:space="preserve"> SEQ Abbildung \* ARABIC </w:instrText>
-            </w:r>
-            <w:r>
-              <w:fldChar w:fldCharType="separate"/>
-            </w:r>
-            <w:r>
-              <w:rPr>
-                <w:noProof/>
-              </w:rPr>
-              <w:t>13</w:t>
-            </w:r>
-            <w:r>
-              <w:rPr>
-                <w:noProof/>
-              </w:rPr>
-              <w:fldChar w:fldCharType="end"/>
-            </w:r>
+            <w:fldSimple w:instr=" SEQ Abbildung \* ARABIC ">
+              <w:r>
+                <w:rPr>
+                  <w:noProof/>
+                </w:rPr>
+                <w:t>13</w:t>
+              </w:r>
+            </w:fldSimple>
             <w:r>
               <w:t xml:space="preserve">: Vergleich der PACFS zwischen JARTA und </w:t>
             </w:r>
@@ -44812,8 +43300,8 @@
             <w:r>
               <w:t>, in einer Exponentialverteilung</w:t>
             </w:r>
-            <w:bookmarkEnd w:id="83"/>
-            <w:bookmarkEnd w:id="84"/>
+            <w:bookmarkEnd w:id="79"/>
+            <w:bookmarkEnd w:id="80"/>
           </w:p>
           <w:p/>
         </w:tc>
@@ -46531,12 +45019,12 @@
       <w:pPr>
         <w:pStyle w:val="berschrift2"/>
       </w:pPr>
-      <w:bookmarkStart w:id="85" w:name="_Toc500236511"/>
+      <w:bookmarkStart w:id="81" w:name="_Toc500236511"/>
       <w:r>
         <w:lastRenderedPageBreak/>
         <w:t>Vergleich ARTA-Zahlen</w:t>
       </w:r>
-      <w:bookmarkEnd w:id="85"/>
+      <w:bookmarkEnd w:id="81"/>
     </w:p>
     <w:p>
       <w:r>
@@ -46602,7 +45090,7 @@
                   <wp:cNvGraphicFramePr/>
                   <a:graphic xmlns:a="http://schemas.openxmlformats.org/drawingml/2006/main">
                     <a:graphicData uri="http://schemas.openxmlformats.org/drawingml/2006/chart">
-                      <c:chart xmlns:c="http://schemas.openxmlformats.org/drawingml/2006/chart" xmlns:r="http://schemas.openxmlformats.org/officeDocument/2006/relationships" r:id="rId35"/>
+                      <c:chart xmlns:c="http://schemas.openxmlformats.org/drawingml/2006/chart" xmlns:r="http://schemas.openxmlformats.org/officeDocument/2006/relationships" r:id="rId38"/>
                     </a:graphicData>
                   </a:graphic>
                 </wp:inline>
@@ -46613,37 +45101,24 @@
             <w:pPr>
               <w:pStyle w:val="Beschriftung"/>
             </w:pPr>
-            <w:bookmarkStart w:id="86" w:name="_Toc500236316"/>
-            <w:bookmarkStart w:id="87" w:name="_Toc500236330"/>
+            <w:bookmarkStart w:id="82" w:name="_Toc500236316"/>
+            <w:bookmarkStart w:id="83" w:name="_Toc500236330"/>
             <w:r>
               <w:t xml:space="preserve">Abbildung </w:t>
             </w:r>
-            <w:r>
-              <w:fldChar w:fldCharType="begin"/>
-            </w:r>
-            <w:r>
-              <w:instrText xml:space="preserve"> SEQ Abbildung \* ARABIC </w:instrText>
-            </w:r>
-            <w:r>
-              <w:fldChar w:fldCharType="separate"/>
-            </w:r>
-            <w:r>
-              <w:rPr>
-                <w:noProof/>
-              </w:rPr>
-              <w:t>14</w:t>
-            </w:r>
-            <w:r>
-              <w:rPr>
-                <w:noProof/>
-              </w:rPr>
-              <w:fldChar w:fldCharType="end"/>
-            </w:r>
+            <w:fldSimple w:instr=" SEQ Abbildung \* ARABIC ">
+              <w:r>
+                <w:rPr>
+                  <w:noProof/>
+                </w:rPr>
+                <w:t>14</w:t>
+              </w:r>
+            </w:fldSimple>
             <w:r>
               <w:t>: Vergleich ARTA-Zahlen mit ContinousUniform (-1, 1)</w:t>
             </w:r>
-            <w:bookmarkEnd w:id="86"/>
-            <w:bookmarkEnd w:id="87"/>
+            <w:bookmarkEnd w:id="82"/>
+            <w:bookmarkEnd w:id="83"/>
           </w:p>
           <w:p/>
         </w:tc>
@@ -46675,7 +45150,7 @@
                   <wp:cNvGraphicFramePr/>
                   <a:graphic xmlns:a="http://schemas.openxmlformats.org/drawingml/2006/main">
                     <a:graphicData uri="http://schemas.openxmlformats.org/drawingml/2006/chart">
-                      <c:chart xmlns:c="http://schemas.openxmlformats.org/drawingml/2006/chart" xmlns:r="http://schemas.openxmlformats.org/officeDocument/2006/relationships" r:id="rId36"/>
+                      <c:chart xmlns:c="http://schemas.openxmlformats.org/drawingml/2006/chart" xmlns:r="http://schemas.openxmlformats.org/officeDocument/2006/relationships" r:id="rId39"/>
                     </a:graphicData>
                   </a:graphic>
                 </wp:inline>
@@ -46686,37 +45161,24 @@
             <w:pPr>
               <w:pStyle w:val="Beschriftung"/>
             </w:pPr>
-            <w:bookmarkStart w:id="88" w:name="_Toc500236317"/>
-            <w:bookmarkStart w:id="89" w:name="_Toc500236331"/>
+            <w:bookmarkStart w:id="84" w:name="_Toc500236317"/>
+            <w:bookmarkStart w:id="85" w:name="_Toc500236331"/>
             <w:r>
               <w:t xml:space="preserve">Abbildung </w:t>
             </w:r>
-            <w:r>
-              <w:fldChar w:fldCharType="begin"/>
-            </w:r>
-            <w:r>
-              <w:instrText xml:space="preserve"> SEQ Abbildung \* ARABIC </w:instrText>
-            </w:r>
-            <w:r>
-              <w:fldChar w:fldCharType="separate"/>
-            </w:r>
-            <w:r>
-              <w:rPr>
-                <w:noProof/>
-              </w:rPr>
-              <w:t>15</w:t>
-            </w:r>
-            <w:r>
-              <w:rPr>
-                <w:noProof/>
-              </w:rPr>
-              <w:fldChar w:fldCharType="end"/>
-            </w:r>
+            <w:fldSimple w:instr=" SEQ Abbildung \* ARABIC ">
+              <w:r>
+                <w:rPr>
+                  <w:noProof/>
+                </w:rPr>
+                <w:t>15</w:t>
+              </w:r>
+            </w:fldSimple>
             <w:r>
               <w:t>: Generierte ARTA-Zahlen mit N (0,1)</w:t>
             </w:r>
-            <w:bookmarkEnd w:id="88"/>
-            <w:bookmarkEnd w:id="89"/>
+            <w:bookmarkEnd w:id="84"/>
+            <w:bookmarkEnd w:id="85"/>
           </w:p>
           <w:p/>
         </w:tc>
@@ -46748,7 +45210,7 @@
                   <wp:cNvGraphicFramePr/>
                   <a:graphic xmlns:a="http://schemas.openxmlformats.org/drawingml/2006/main">
                     <a:graphicData uri="http://schemas.openxmlformats.org/drawingml/2006/chart">
-                      <c:chart xmlns:c="http://schemas.openxmlformats.org/drawingml/2006/chart" xmlns:r="http://schemas.openxmlformats.org/officeDocument/2006/relationships" r:id="rId37"/>
+                      <c:chart xmlns:c="http://schemas.openxmlformats.org/drawingml/2006/chart" xmlns:r="http://schemas.openxmlformats.org/officeDocument/2006/relationships" r:id="rId40"/>
                     </a:graphicData>
                   </a:graphic>
                 </wp:inline>
@@ -46759,37 +45221,24 @@
             <w:pPr>
               <w:pStyle w:val="Beschriftung"/>
             </w:pPr>
-            <w:bookmarkStart w:id="90" w:name="_Toc500236318"/>
-            <w:bookmarkStart w:id="91" w:name="_Toc500236332"/>
+            <w:bookmarkStart w:id="86" w:name="_Toc500236318"/>
+            <w:bookmarkStart w:id="87" w:name="_Toc500236332"/>
             <w:r>
               <w:t xml:space="preserve">Abbildung </w:t>
             </w:r>
-            <w:r>
-              <w:fldChar w:fldCharType="begin"/>
-            </w:r>
-            <w:r>
-              <w:instrText xml:space="preserve"> SEQ Abbildung \* ARABIC </w:instrText>
-            </w:r>
-            <w:r>
-              <w:fldChar w:fldCharType="separate"/>
-            </w:r>
-            <w:r>
-              <w:rPr>
-                <w:noProof/>
-              </w:rPr>
-              <w:t>16</w:t>
-            </w:r>
-            <w:r>
-              <w:rPr>
-                <w:noProof/>
-              </w:rPr>
-              <w:fldChar w:fldCharType="end"/>
-            </w:r>
+            <w:fldSimple w:instr=" SEQ Abbildung \* ARABIC ">
+              <w:r>
+                <w:rPr>
+                  <w:noProof/>
+                </w:rPr>
+                <w:t>16</w:t>
+              </w:r>
+            </w:fldSimple>
             <w:r>
               <w:t>: Vergleich der von ARTA generierten Zahlen, exponentiell verteilt</w:t>
             </w:r>
-            <w:bookmarkEnd w:id="90"/>
-            <w:bookmarkEnd w:id="91"/>
+            <w:bookmarkEnd w:id="86"/>
+            <w:bookmarkEnd w:id="87"/>
           </w:p>
           <w:p/>
         </w:tc>
@@ -46799,11 +45248,11 @@
       <w:pPr>
         <w:pStyle w:val="berschrift3"/>
       </w:pPr>
-      <w:bookmarkStart w:id="92" w:name="_Toc500236512"/>
+      <w:bookmarkStart w:id="88" w:name="_Toc500236512"/>
       <w:r>
         <w:t>ContinousUniform</w:t>
       </w:r>
-      <w:bookmarkEnd w:id="92"/>
+      <w:bookmarkEnd w:id="88"/>
     </w:p>
     <w:p>
       <w:r>
@@ -46829,11 +45278,11 @@
       <w:pPr>
         <w:pStyle w:val="berschrift3"/>
       </w:pPr>
-      <w:bookmarkStart w:id="93" w:name="_Toc500236513"/>
+      <w:bookmarkStart w:id="89" w:name="_Toc500236513"/>
       <w:r>
         <w:t>Normal</w:t>
       </w:r>
-      <w:bookmarkEnd w:id="93"/>
+      <w:bookmarkEnd w:id="89"/>
     </w:p>
     <w:p>
       <w:pPr>
@@ -46855,11 +45304,11 @@
       <w:pPr>
         <w:pStyle w:val="berschrift3"/>
       </w:pPr>
-      <w:bookmarkStart w:id="94" w:name="_Toc500236514"/>
+      <w:bookmarkStart w:id="90" w:name="_Toc500236514"/>
       <w:r>
         <w:t>Exponential</w:t>
       </w:r>
-      <w:bookmarkEnd w:id="94"/>
+      <w:bookmarkEnd w:id="90"/>
     </w:p>
     <w:p>
       <w:r>
@@ -46874,7 +45323,7 @@
       <w:pPr>
         <w:jc w:val="center"/>
         <w:sectPr>
-          <w:headerReference w:type="default" r:id="rId38"/>
+          <w:headerReference w:type="default" r:id="rId41"/>
           <w:pgSz w:w="23811" w:h="16838" w:orient="landscape" w:code="8"/>
           <w:pgMar w:top="1134" w:right="1418" w:bottom="1134" w:left="1134" w:header="709" w:footer="709" w:gutter="0"/>
           <w:cols w:space="708"/>
@@ -46887,8 +45336,8 @@
       <w:pPr>
         <w:pStyle w:val="berschrift1"/>
       </w:pPr>
-      <w:bookmarkStart w:id="95" w:name="_Toc497915017"/>
-      <w:bookmarkStart w:id="96" w:name="_Toc500236515"/>
+      <w:bookmarkStart w:id="91" w:name="_Toc497915017"/>
+      <w:bookmarkStart w:id="92" w:name="_Toc500236515"/>
       <w:r>
         <w:lastRenderedPageBreak/>
         <w:t>Anwendungsfall und Simulation</w:t>
@@ -46896,8 +45345,8 @@
       <w:r>
         <w:t xml:space="preserve"> [bis 13.12.2017]</w:t>
       </w:r>
-      <w:bookmarkEnd w:id="95"/>
-      <w:bookmarkEnd w:id="96"/>
+      <w:bookmarkEnd w:id="91"/>
+      <w:bookmarkEnd w:id="92"/>
     </w:p>
     <w:p>
       <w:r>
@@ -46920,11 +45369,11 @@
       <w:pPr>
         <w:pStyle w:val="berschrift2"/>
       </w:pPr>
-      <w:bookmarkStart w:id="97" w:name="_Toc500236516"/>
+      <w:bookmarkStart w:id="93" w:name="_Toc500236516"/>
       <w:r>
         <w:t>Eigene Simulation</w:t>
       </w:r>
-      <w:bookmarkEnd w:id="97"/>
+      <w:bookmarkEnd w:id="93"/>
     </w:p>
     <w:p>
       <w:r>
@@ -46977,7 +45426,7 @@
                     <pic:cNvPicPr/>
                   </pic:nvPicPr>
                   <pic:blipFill>
-                    <a:blip r:embed="rId39"/>
+                    <a:blip r:embed="rId42"/>
                     <a:stretch>
                       <a:fillRect/>
                     </a:stretch>
@@ -47005,27 +45454,14 @@
       <w:r>
         <w:t xml:space="preserve">Abbildung </w:t>
       </w:r>
-      <w:r>
-        <w:fldChar w:fldCharType="begin"/>
-      </w:r>
-      <w:r>
-        <w:instrText xml:space="preserve"> SEQ Abbildung \* ARABIC </w:instrText>
-      </w:r>
-      <w:r>
-        <w:fldChar w:fldCharType="separate"/>
-      </w:r>
-      <w:r>
-        <w:rPr>
-          <w:noProof/>
-        </w:rPr>
-        <w:t>17</w:t>
-      </w:r>
-      <w:r>
-        <w:rPr>
-          <w:noProof/>
-        </w:rPr>
-        <w:fldChar w:fldCharType="end"/>
-      </w:r>
+      <w:fldSimple w:instr=" SEQ Abbildung \* ARABIC ">
+        <w:r>
+          <w:rPr>
+            <w:noProof/>
+          </w:rPr>
+          <w:t>17</w:t>
+        </w:r>
+      </w:fldSimple>
       <w:r>
         <w:t>: Produktionslinie</w:t>
       </w:r>
@@ -47071,7 +45507,7 @@
                     <pic:cNvPicPr/>
                   </pic:nvPicPr>
                   <pic:blipFill>
-                    <a:blip r:embed="rId40"/>
+                    <a:blip r:embed="rId43"/>
                     <a:stretch>
                       <a:fillRect/>
                     </a:stretch>
@@ -47099,27 +45535,14 @@
       <w:r>
         <w:t xml:space="preserve">Abbildung </w:t>
       </w:r>
-      <w:r>
-        <w:fldChar w:fldCharType="begin"/>
-      </w:r>
-      <w:r>
-        <w:instrText xml:space="preserve"> SEQ Abbildung \* ARABIC </w:instrText>
-      </w:r>
-      <w:r>
-        <w:fldChar w:fldCharType="separate"/>
-      </w:r>
-      <w:r>
-        <w:rPr>
-          <w:noProof/>
-        </w:rPr>
-        <w:t>18</w:t>
-      </w:r>
-      <w:r>
-        <w:rPr>
-          <w:noProof/>
-        </w:rPr>
-        <w:fldChar w:fldCharType="end"/>
-      </w:r>
+      <w:fldSimple w:instr=" SEQ Abbildung \* ARABIC ">
+        <w:r>
+          <w:rPr>
+            <w:noProof/>
+          </w:rPr>
+          <w:t>18</w:t>
+        </w:r>
+      </w:fldSimple>
       <w:r>
         <w:t>: Komplettes Simulationsmodel</w:t>
       </w:r>
@@ -47657,16 +46080,16 @@
       <w:pPr>
         <w:pStyle w:val="berschrift1"/>
       </w:pPr>
-      <w:bookmarkStart w:id="98" w:name="_Toc497915018"/>
-      <w:bookmarkStart w:id="99" w:name="_Toc500236520"/>
+      <w:bookmarkStart w:id="94" w:name="_Toc497915018"/>
+      <w:bookmarkStart w:id="95" w:name="_Toc500236520"/>
       <w:r>
         <w:t>Fazit und Ausblick</w:t>
       </w:r>
       <w:r>
         <w:t xml:space="preserve"> [bis 20.12.2017]</w:t>
       </w:r>
-      <w:bookmarkEnd w:id="98"/>
-      <w:bookmarkEnd w:id="99"/>
+      <w:bookmarkEnd w:id="94"/>
+      <w:bookmarkEnd w:id="95"/>
     </w:p>
     <w:p>
       <w:pPr>
@@ -47687,8 +46110,8 @@
       <w:pPr>
         <w:pStyle w:val="berschrift1"/>
       </w:pPr>
-      <w:bookmarkStart w:id="100" w:name="_Toc497915019"/>
-      <w:bookmarkStart w:id="101" w:name="_Toc500236521"/>
+      <w:bookmarkStart w:id="96" w:name="_Toc497915019"/>
+      <w:bookmarkStart w:id="97" w:name="_Toc500236521"/>
       <w:r>
         <w:lastRenderedPageBreak/>
         <w:t>Literaturverzeichnis</w:t>
@@ -47696,21 +46119,21 @@
       <w:r>
         <w:t xml:space="preserve"> und Referenzen</w:t>
       </w:r>
-      <w:bookmarkEnd w:id="100"/>
-      <w:bookmarkEnd w:id="101"/>
+      <w:bookmarkEnd w:id="96"/>
+      <w:bookmarkEnd w:id="97"/>
     </w:p>
     <w:p/>
     <w:p>
       <w:pPr>
         <w:pStyle w:val="berschrift1"/>
       </w:pPr>
-      <w:bookmarkStart w:id="102" w:name="_Toc497915020"/>
-      <w:bookmarkStart w:id="103" w:name="_Toc500236522"/>
+      <w:bookmarkStart w:id="98" w:name="_Toc497915020"/>
+      <w:bookmarkStart w:id="99" w:name="_Toc500236522"/>
       <w:r>
         <w:t>Abbildungsverzeichnis</w:t>
       </w:r>
-      <w:bookmarkEnd w:id="102"/>
-      <w:bookmarkEnd w:id="103"/>
+      <w:bookmarkEnd w:id="98"/>
+      <w:bookmarkEnd w:id="99"/>
     </w:p>
     <w:p>
       <w:pPr>
@@ -48710,11 +47133,11 @@
       <w:pPr>
         <w:pStyle w:val="berschrift1"/>
       </w:pPr>
-      <w:bookmarkStart w:id="104" w:name="_Toc500236523"/>
+      <w:bookmarkStart w:id="100" w:name="_Toc500236523"/>
       <w:r>
         <w:t>Codefragmente</w:t>
       </w:r>
-      <w:bookmarkEnd w:id="104"/>
+      <w:bookmarkEnd w:id="100"/>
     </w:p>
     <w:p>
       <w:pPr>
@@ -49081,8 +47504,8 @@
       </w:r>
     </w:p>
     <w:sectPr>
-      <w:headerReference w:type="default" r:id="rId41"/>
-      <w:footerReference w:type="default" r:id="rId42"/>
+      <w:headerReference w:type="default" r:id="rId44"/>
+      <w:footerReference w:type="default" r:id="rId45"/>
       <w:pgSz w:w="11906" w:h="16838"/>
       <w:pgMar w:top="1418" w:right="1134" w:bottom="1134" w:left="1134" w:header="709" w:footer="709" w:gutter="0"/>
       <w:cols w:space="708"/>
@@ -49148,7 +47571,7 @@
         <w:noProof/>
         <w:color w:val="808080" w:themeColor="background1" w:themeShade="80"/>
       </w:rPr>
-      <w:t>22</w:t>
+      <w:t>26</w:t>
     </w:r>
     <w:r>
       <w:rPr>
@@ -52215,6 +50638,7 @@
     <w:lsdException w:name="HTML Sample" w:semiHidden="1" w:unhideWhenUsed="1"/>
     <w:lsdException w:name="HTML Typewriter" w:semiHidden="1" w:unhideWhenUsed="1"/>
     <w:lsdException w:name="HTML Variable" w:semiHidden="1" w:unhideWhenUsed="1"/>
+    <w:lsdException w:name="Normal Table" w:semiHidden="1" w:unhideWhenUsed="1"/>
     <w:lsdException w:name="annotation subject" w:semiHidden="1" w:unhideWhenUsed="1"/>
     <w:lsdException w:name="No List" w:semiHidden="1" w:unhideWhenUsed="1"/>
     <w:lsdException w:name="Outline List 1" w:semiHidden="1" w:unhideWhenUsed="1"/>
@@ -52258,8 +50682,10 @@
     <w:lsdException w:name="Table Elegant" w:semiHidden="1" w:unhideWhenUsed="1"/>
     <w:lsdException w:name="Table Professional" w:semiHidden="1" w:unhideWhenUsed="1"/>
     <w:lsdException w:name="Table Subtle 1" w:semiHidden="1" w:unhideWhenUsed="1"/>
+    <w:lsdException w:name="Table Subtle 2" w:semiHidden="1" w:unhideWhenUsed="1"/>
     <w:lsdException w:name="Table Web 1" w:semiHidden="1" w:unhideWhenUsed="1"/>
     <w:lsdException w:name="Table Web 2" w:semiHidden="1" w:unhideWhenUsed="1"/>
+    <w:lsdException w:name="Table Web 3" w:semiHidden="1" w:unhideWhenUsed="1"/>
     <w:lsdException w:name="Balloon Text" w:semiHidden="1" w:unhideWhenUsed="1"/>
     <w:lsdException w:name="Table Grid" w:uiPriority="39"/>
     <w:lsdException w:name="Table Theme" w:semiHidden="1" w:unhideWhenUsed="1"/>
@@ -63790,7 +62216,7 @@
 </file>
 
 <file path=customXml/itemProps1.xml><?xml version="1.0" encoding="utf-8"?>
-<ds:datastoreItem xmlns:ds="http://schemas.openxmlformats.org/officeDocument/2006/customXml" ds:itemID="{4EAC9D71-0071-4129-AC8E-384768791D74}">
+<ds:datastoreItem xmlns:ds="http://schemas.openxmlformats.org/officeDocument/2006/customXml" ds:itemID="{5CC1458C-73DB-4BCD-BA1A-E3ED61D50C8F}">
   <ds:schemaRefs>
     <ds:schemaRef ds:uri="http://schemas.openxmlformats.org/officeDocument/2006/bibliography"/>
   </ds:schemaRefs>

</xml_diff>